<commit_message>
Move newer version of design spec from root to docs/design.
</commit_message>
<xml_diff>
--- a/docs/design/KTEHA_DesignSpec.docx
+++ b/docs/design/KTEHA_DesignSpec.docx
@@ -225,23 +225,28 @@
       </w:r>
       <w:proofErr w:type="spellStart"/>
       <w:r>
-        <w:t>kt</w:t>
-      </w:r>
-      <w:r>
-        <w:t>e</w:t>
-      </w:r>
-      <w:r>
-        <w:t>ha</w:t>
+        <w:t>ktha</w:t>
       </w:r>
       <w:proofErr w:type="spellEnd"/>
-      <w:r>
-        <w:t>”</w:t>
+      <w:proofErr w:type="gramStart"/>
+      <w:r>
+        <w:t xml:space="preserve">” </w:t>
+      </w:r>
+      <w:r>
+        <w:rPr>
+          <w:color w:val="FF0000"/>
+        </w:rPr>
+        <w:t>?</w:t>
+      </w:r>
+      <w:proofErr w:type="gramEnd"/>
+      <w:r>
+        <w:rPr>
+          <w:color w:val="FF0000"/>
+        </w:rPr>
+        <w:t>?</w:t>
       </w:r>
       <w:r>
         <w:t>)</w:t>
-      </w:r>
-      <w:r>
-        <w:t>. The main web page is identified as ‘index.html’. This design spec will also reside in this (top-level) directory.</w:t>
       </w:r>
     </w:p>
     <w:p>
@@ -370,21 +375,70 @@
         <w:t xml:space="preserve"> </w:t>
       </w:r>
       <w:r>
-        <w:t>all the web site pages for each hike listed in index.html. Each page will be labeled ‘&lt;</w:t>
-      </w:r>
+        <w:t>there will be a sub-directory for each of the main hiking sites: with or without Google maps:</w:t>
+      </w:r>
+    </w:p>
+    <w:p>
+      <w:pPr>
+        <w:pStyle w:val="ListParagraph"/>
+        <w:numPr>
+          <w:ilvl w:val="1"/>
+          <w:numId w:val="15"/>
+        </w:numPr>
+      </w:pPr>
       <w:proofErr w:type="spellStart"/>
-      <w:r>
-        <w:t>hikename</w:t>
+      <w:proofErr w:type="gramStart"/>
+      <w:r>
+        <w:rPr>
+          <w:i/>
+        </w:rPr>
+        <w:t>wlnks</w:t>
       </w:r>
       <w:proofErr w:type="spellEnd"/>
-      <w:r>
-        <w:t>&gt;</w:t>
-      </w:r>
+      <w:proofErr w:type="gramEnd"/>
+      <w:r>
+        <w:rPr>
+          <w:i/>
+        </w:rPr>
+        <w:t xml:space="preserve">: </w:t>
+      </w:r>
+      <w:r>
+        <w:t>“whole” site pages, i.e. with Google maps</w:t>
+      </w:r>
+      <w:r>
+        <w:t>;</w:t>
+      </w:r>
+    </w:p>
+    <w:p>
+      <w:pPr>
+        <w:pStyle w:val="ListParagraph"/>
+        <w:numPr>
+          <w:ilvl w:val="1"/>
+          <w:numId w:val="15"/>
+        </w:numPr>
+      </w:pPr>
+      <w:proofErr w:type="spellStart"/>
       <w:proofErr w:type="gramStart"/>
       <w:r>
-        <w:t>.html’</w:t>
-      </w:r>
+        <w:rPr>
+          <w:i/>
+        </w:rPr>
+        <w:t>plnks</w:t>
+      </w:r>
+      <w:proofErr w:type="spellEnd"/>
       <w:proofErr w:type="gramEnd"/>
+      <w:r>
+        <w:rPr>
+          <w:i/>
+        </w:rPr>
+        <w:t xml:space="preserve">: </w:t>
+      </w:r>
+      <w:r>
+        <w:t>“partial” site pages, i.e. without Google maps</w:t>
+      </w:r>
+      <w:r>
+        <w:t>;</w:t>
+      </w:r>
     </w:p>
     <w:p>
       <w:pPr>
@@ -411,9 +465,8 @@
       <w:r>
         <w:t>;</w:t>
       </w:r>
-      <w:r>
-        <w:t xml:space="preserve"> at this point there are two style sheets for the ‘pages’, one for pages w/geo-maps and one for pages w/o geo-maps. The style for index.html is ‘main.css’.</w:t>
-      </w:r>
+      <w:bookmarkStart w:id="0" w:name="_GoBack"/>
+      <w:bookmarkEnd w:id="0"/>
     </w:p>
     <w:p>
       <w:pPr>
@@ -464,16 +517,7 @@
         <w:t>:</w:t>
       </w:r>
       <w:r>
-        <w:t xml:space="preserve"> place where tools </w:t>
-      </w:r>
-      <w:r>
-        <w:t xml:space="preserve">are placed </w:t>
-      </w:r>
-      <w:r>
-        <w:t xml:space="preserve">which help in the process </w:t>
-      </w:r>
-      <w:r>
-        <w:t>of making site pages.</w:t>
+        <w:t xml:space="preserve"> place where tools which help in the process of making site pages are placed.</w:t>
       </w:r>
     </w:p>
     <w:p>
@@ -556,18 +600,22 @@
       <w:r>
         <w:t xml:space="preserve">Window frame title or tab title: </w:t>
       </w:r>
-      <w:proofErr w:type="spellStart"/>
       <w:r>
         <w:rPr>
           <w:color w:val="FF0000"/>
         </w:rPr>
-        <w:t>kteha</w:t>
-      </w:r>
-      <w:proofErr w:type="spellEnd"/>
+        <w:t>“???</w:t>
+      </w:r>
       <w:r>
         <w:rPr>
           <w:color w:val="FF0000"/>
         </w:rPr>
+        <w:t>????</w:t>
+      </w:r>
+      <w:r>
+        <w:rPr>
+          <w:color w:val="FF0000"/>
+        </w:rPr>
         <w:t>?”</w:t>
       </w:r>
     </w:p>
@@ -586,19 +634,11 @@
       <w:r>
         <w:t>&gt;</w:t>
       </w:r>
-      <w:proofErr w:type="spellStart"/>
       <w:r>
         <w:rPr>
           <w:color w:val="FF0000"/>
         </w:rPr>
-        <w:t>kteha</w:t>
-      </w:r>
-      <w:proofErr w:type="spellEnd"/>
-      <w:r>
-        <w:rPr>
-          <w:color w:val="FF0000"/>
-        </w:rPr>
-        <w:t>?</w:t>
+        <w:t>????????</w:t>
       </w:r>
       <w:r>
         <w:t>&lt;/title&gt;</w:t>
@@ -911,7 +951,6 @@
         </w:numPr>
       </w:pPr>
       <w:r>
-        <w:lastRenderedPageBreak/>
         <w:t xml:space="preserve">A div element containing the </w:t>
       </w:r>
       <w:r>
@@ -939,6 +978,7 @@
         </w:numPr>
       </w:pPr>
       <w:r>
+        <w:lastRenderedPageBreak/>
         <w:t xml:space="preserve">A &lt;p&gt; element with a description of the features to be expected </w:t>
       </w:r>
       <w:r>
@@ -969,7 +1009,140 @@
         </w:numPr>
       </w:pPr>
       <w:r>
-        <w:t>A button for the user to click if wishing to convert units to MKS, or to English if already shown in MKS.</w:t>
+        <w:t>Two columns of links</w:t>
+      </w:r>
+    </w:p>
+    <w:p>
+      <w:pPr>
+        <w:pStyle w:val="ListParagraph"/>
+        <w:numPr>
+          <w:ilvl w:val="1"/>
+          <w:numId w:val="6"/>
+        </w:numPr>
+      </w:pPr>
+      <w:r>
+        <w:t>Left column will contain links to hikes w/o Google maps</w:t>
+      </w:r>
+      <w:r>
+        <w:t>:</w:t>
+      </w:r>
+    </w:p>
+    <w:p>
+      <w:pPr>
+        <w:pStyle w:val="ListParagraph"/>
+        <w:numPr>
+          <w:ilvl w:val="2"/>
+          <w:numId w:val="6"/>
+        </w:numPr>
+      </w:pPr>
+      <w:r>
+        <w:t xml:space="preserve">The column will be defined by a div element with </w:t>
+      </w:r>
+      <w:r>
+        <w:rPr>
+          <w:i/>
+        </w:rPr>
+        <w:t>id</w:t>
+      </w:r>
+      <w:r>
+        <w:t xml:space="preserve">=”partial”; </w:t>
+      </w:r>
+    </w:p>
+    <w:p>
+      <w:pPr>
+        <w:pStyle w:val="ListParagraph"/>
+        <w:numPr>
+          <w:ilvl w:val="2"/>
+          <w:numId w:val="6"/>
+        </w:numPr>
+      </w:pPr>
+      <w:r>
+        <w:t>Column will contain a brief description of what the links in this column will provide;</w:t>
+      </w:r>
+    </w:p>
+    <w:p>
+      <w:pPr>
+        <w:pStyle w:val="ListParagraph"/>
+        <w:numPr>
+          <w:ilvl w:val="2"/>
+          <w:numId w:val="6"/>
+        </w:numPr>
+      </w:pPr>
+      <w:r>
+        <w:t>Links will be provided in a &lt;</w:t>
+      </w:r>
+      <w:proofErr w:type="spellStart"/>
+      <w:r>
+        <w:t>ul</w:t>
+      </w:r>
+      <w:proofErr w:type="spellEnd"/>
+      <w:r>
+        <w:t>&gt; list element.</w:t>
+      </w:r>
+    </w:p>
+    <w:p>
+      <w:pPr>
+        <w:pStyle w:val="ListParagraph"/>
+        <w:numPr>
+          <w:ilvl w:val="1"/>
+          <w:numId w:val="6"/>
+        </w:numPr>
+      </w:pPr>
+      <w:r>
+        <w:t>Right column will contain links to hikes w/ Google maps</w:t>
+      </w:r>
+    </w:p>
+    <w:p>
+      <w:pPr>
+        <w:pStyle w:val="ListParagraph"/>
+        <w:numPr>
+          <w:ilvl w:val="2"/>
+          <w:numId w:val="6"/>
+        </w:numPr>
+      </w:pPr>
+      <w:r>
+        <w:t xml:space="preserve">The column will be defined by a div element with </w:t>
+      </w:r>
+      <w:r>
+        <w:rPr>
+          <w:i/>
+        </w:rPr>
+        <w:t>id</w:t>
+      </w:r>
+      <w:r>
+        <w:t>=”whole”;</w:t>
+      </w:r>
+    </w:p>
+    <w:p>
+      <w:pPr>
+        <w:pStyle w:val="ListParagraph"/>
+        <w:numPr>
+          <w:ilvl w:val="2"/>
+          <w:numId w:val="6"/>
+        </w:numPr>
+      </w:pPr>
+      <w:r>
+        <w:t>Column will contain a brief description of what the links in this column will provide;</w:t>
+      </w:r>
+    </w:p>
+    <w:p>
+      <w:pPr>
+        <w:pStyle w:val="ListParagraph"/>
+        <w:numPr>
+          <w:ilvl w:val="2"/>
+          <w:numId w:val="6"/>
+        </w:numPr>
+      </w:pPr>
+      <w:r>
+        <w:t>Links will be provided in a &lt;</w:t>
+      </w:r>
+      <w:proofErr w:type="spellStart"/>
+      <w:r>
+        <w:t>ul</w:t>
+      </w:r>
+      <w:proofErr w:type="spellEnd"/>
+      <w:r>
+        <w:t>&gt; list element.</w:t>
       </w:r>
     </w:p>
     <w:p>
@@ -981,207 +1154,35 @@
         </w:numPr>
       </w:pPr>
       <w:r>
-        <w:t>A table listing of all the site pages corresponding to hikes with the following information:</w:t>
-      </w:r>
-    </w:p>
-    <w:p>
-      <w:pPr>
-        <w:pStyle w:val="ListParagraph"/>
-        <w:numPr>
-          <w:ilvl w:val="1"/>
-          <w:numId w:val="6"/>
-        </w:numPr>
-      </w:pPr>
-      <w:r>
-        <w:t>Location of hike (by vicinity – e.g. “Santa Fe: West”)</w:t>
-      </w:r>
-    </w:p>
-    <w:p>
-      <w:pPr>
-        <w:pStyle w:val="ListParagraph"/>
-        <w:numPr>
-          <w:ilvl w:val="1"/>
-          <w:numId w:val="6"/>
-        </w:numPr>
-      </w:pPr>
-      <w:r>
-        <w:t>Hike or Trail Name</w:t>
-      </w:r>
-    </w:p>
-    <w:p>
-      <w:pPr>
-        <w:pStyle w:val="ListParagraph"/>
-        <w:numPr>
-          <w:ilvl w:val="1"/>
-          <w:numId w:val="6"/>
-        </w:numPr>
-      </w:pPr>
-      <w:r>
-        <w:t>Length of hike (hike taken, if shorter than hike available)</w:t>
-      </w:r>
-    </w:p>
-    <w:p>
-      <w:pPr>
-        <w:pStyle w:val="ListParagraph"/>
-        <w:numPr>
-          <w:ilvl w:val="1"/>
-          <w:numId w:val="6"/>
-        </w:numPr>
-      </w:pPr>
-      <w:r>
-        <w:t>Elevation change of hike during the length traversed</w:t>
-      </w:r>
-    </w:p>
-    <w:p>
-      <w:pPr>
-        <w:pStyle w:val="ListParagraph"/>
-        <w:numPr>
-          <w:ilvl w:val="1"/>
-          <w:numId w:val="6"/>
-        </w:numPr>
-      </w:pPr>
-      <w:r>
-        <w:t>Relative difficulty (authors’ discrimination)</w:t>
-      </w:r>
-    </w:p>
-    <w:p>
-      <w:pPr>
-        <w:pStyle w:val="ListParagraph"/>
-        <w:numPr>
-          <w:ilvl w:val="1"/>
-          <w:numId w:val="6"/>
-        </w:numPr>
-      </w:pPr>
-      <w:r>
-        <w:t>Link to album(s) containing pictures from hike</w:t>
-      </w:r>
-    </w:p>
-    <w:p>
-      <w:pPr>
-        <w:pStyle w:val="ListParagraph"/>
-        <w:numPr>
-          <w:ilvl w:val="1"/>
-          <w:numId w:val="6"/>
-        </w:numPr>
-      </w:pPr>
-      <w:r>
-        <w:t>Link to website page</w:t>
-      </w:r>
-      <w:r>
-        <w:t xml:space="preserve"> with hike details:</w:t>
-      </w:r>
-    </w:p>
-    <w:p>
-      <w:pPr>
-        <w:pStyle w:val="ListParagraph"/>
-        <w:numPr>
-          <w:ilvl w:val="2"/>
-          <w:numId w:val="6"/>
-        </w:numPr>
-      </w:pPr>
-      <w:r>
-        <w:t>Trail description: relative rating of difficulty (subjective, but should align with popular hiking apps and books); description of what will be seen</w:t>
-      </w:r>
-      <w:proofErr w:type="gramStart"/>
-      <w:r>
-        <w:t>;</w:t>
-      </w:r>
-      <w:proofErr w:type="gramEnd"/>
-      <w:r>
-        <w:t xml:space="preserve"> approximate length of hike, general condition of trail, if trail exists.</w:t>
-      </w:r>
-    </w:p>
-    <w:p>
-      <w:pPr>
-        <w:pStyle w:val="ListParagraph"/>
-        <w:numPr>
-          <w:ilvl w:val="2"/>
-          <w:numId w:val="6"/>
-        </w:numPr>
-      </w:pPr>
-      <w:r>
-        <w:t>General travel directions for accessing the trailhead, or pointer to such di</w:t>
-      </w:r>
-      <w:r>
-        <w:t>rections in hiking reference(s), or a link to a map if user desires to deduce own directions.</w:t>
-      </w:r>
-      <w:bookmarkStart w:id="0" w:name="_GoBack"/>
-      <w:bookmarkEnd w:id="0"/>
-    </w:p>
-    <w:p>
-      <w:pPr>
-        <w:pStyle w:val="ListParagraph"/>
-        <w:numPr>
-          <w:ilvl w:val="2"/>
-          <w:numId w:val="6"/>
-        </w:numPr>
-      </w:pPr>
-      <w:r>
-        <w:t xml:space="preserve">Details on how to proceed along the hike, or on specifically </w:t>
-      </w:r>
-    </w:p>
-    <w:p>
-      <w:pPr>
-        <w:pStyle w:val="ListParagraph"/>
-        <w:ind w:left="2160"/>
-      </w:pPr>
-      <w:proofErr w:type="gramStart"/>
-      <w:r>
-        <w:t>locating</w:t>
-      </w:r>
-      <w:proofErr w:type="gramEnd"/>
-      <w:r>
-        <w:t xml:space="preserve"> the trailhead, if needed.</w:t>
-      </w:r>
-    </w:p>
-    <w:p>
-      <w:pPr>
-        <w:pStyle w:val="ListParagraph"/>
-        <w:numPr>
-          <w:ilvl w:val="2"/>
-          <w:numId w:val="6"/>
-        </w:numPr>
-      </w:pPr>
-      <w:r>
-        <w:t xml:space="preserve">Any noteworthy deviations found from referenced books or hiking apps. </w:t>
-      </w:r>
-    </w:p>
-    <w:p>
-      <w:pPr>
-        <w:pStyle w:val="ListParagraph"/>
-        <w:numPr>
-          <w:ilvl w:val="2"/>
-          <w:numId w:val="6"/>
-        </w:numPr>
-      </w:pPr>
-      <w:r>
-        <w:t>Link(s) to additional information on other websites, relevant to hike (e.g. National Parks, historical contexts, etc.)</w:t>
-      </w:r>
-    </w:p>
-    <w:p>
-      <w:pPr>
-        <w:pStyle w:val="ListParagraph"/>
-        <w:numPr>
-          <w:ilvl w:val="2"/>
-          <w:numId w:val="6"/>
-        </w:numPr>
-      </w:pPr>
-      <w:r>
-        <w:t>Link(s) to the Flickr album(s) corresponding to the hike.</w:t>
-      </w:r>
-    </w:p>
-    <w:p>
-      <w:pPr>
-        <w:ind w:left="720"/>
-      </w:pPr>
-      <w:r>
-        <w:t>The column headers of the table provide ascending or descending sort capability by merely clicking on the header. If unsorted, clicking will sort in ascending order, after that clicking will alternate between ascending and desce</w:t>
-      </w:r>
-      <w:r>
-        <w:t>n</w:t>
-      </w:r>
-      <w:r>
-        <w:t>ding order.</w:t>
+        <w:t xml:space="preserve">A &lt;p&gt; element with </w:t>
+      </w:r>
+      <w:r>
+        <w:rPr>
+          <w:i/>
+        </w:rPr>
+        <w:t>id</w:t>
+      </w:r>
+      <w:r>
+        <w:t>=”closer” to serve as a f</w:t>
+      </w:r>
+      <w:r>
+        <w:t>ooter with contact information</w:t>
+      </w:r>
+    </w:p>
+    <w:p>
+      <w:pPr>
+        <w:ind w:left="360"/>
+        <w:rPr>
+          <w:color w:val="0000FF"/>
+          <w:u w:val="single"/>
+        </w:rPr>
+      </w:pPr>
+      <w:r>
+        <w:rPr>
+          <w:color w:val="0000FF"/>
+          <w:u w:val="single"/>
+        </w:rPr>
+        <w:t>OPTIONAL, ONLY IF NEEDED (No need yet identified)</w:t>
       </w:r>
     </w:p>
     <w:p>
@@ -1193,19 +1194,15 @@
         </w:numPr>
       </w:pPr>
       <w:r>
-        <w:t xml:space="preserve">A &lt;p&gt; element with </w:t>
-      </w:r>
-      <w:r>
-        <w:rPr>
-          <w:i/>
-        </w:rPr>
-        <w:t>id</w:t>
-      </w:r>
-      <w:r>
-        <w:t>=”closer” to serve as a f</w:t>
-      </w:r>
-      <w:r>
-        <w:t>ooter with contact information</w:t>
+        <w:t xml:space="preserve">Script which includes the current version of the </w:t>
+      </w:r>
+      <w:proofErr w:type="spellStart"/>
+      <w:r>
+        <w:t>jQuery</w:t>
+      </w:r>
+      <w:proofErr w:type="spellEnd"/>
+      <w:r>
+        <w:t xml:space="preserve"> library;</w:t>
       </w:r>
     </w:p>
     <w:p>
@@ -1216,26 +1213,6 @@
           <w:numId w:val="6"/>
         </w:numPr>
       </w:pPr>
-      <w:r>
-        <w:t xml:space="preserve">Script which includes the current version of the </w:t>
-      </w:r>
-      <w:proofErr w:type="spellStart"/>
-      <w:r>
-        <w:t>jQuery</w:t>
-      </w:r>
-      <w:proofErr w:type="spellEnd"/>
-      <w:r>
-        <w:t xml:space="preserve"> library;</w:t>
-      </w:r>
-    </w:p>
-    <w:p>
-      <w:pPr>
-        <w:pStyle w:val="ListParagraph"/>
-        <w:numPr>
-          <w:ilvl w:val="0"/>
-          <w:numId w:val="6"/>
-        </w:numPr>
-      </w:pPr>
       <w:proofErr w:type="spellStart"/>
       <w:r>
         <w:t>Javascript</w:t>
@@ -1257,88 +1234,32 @@
         <w:rPr>
           <w:u w:val="single"/>
         </w:rPr>
-        <w:t xml:space="preserve">HIKE WITHOUT </w:t>
-      </w:r>
-      <w:proofErr w:type="spellStart"/>
-      <w:r>
+        <w:t>HIKE WITHOUT GOOGLE MAP</w:t>
+      </w:r>
+      <w:r>
+        <w:t>:</w:t>
+      </w:r>
+    </w:p>
+    <w:p/>
+    <w:p/>
+    <w:p/>
+    <w:p>
+      <w:pPr>
         <w:rPr>
           <w:u w:val="single"/>
         </w:rPr>
-        <w:t>iFrame</w:t>
-      </w:r>
-      <w:proofErr w:type="spellEnd"/>
+      </w:pPr>
       <w:r>
         <w:rPr>
           <w:u w:val="single"/>
         </w:rPr>
-        <w:t xml:space="preserve"> MAP</w:t>
+        <w:t>HIKE WITH GOOGLE MAP</w:t>
       </w:r>
       <w:r>
         <w:t>:</w:t>
       </w:r>
-      <w:r>
-        <w:t xml:space="preserve"> (differ from following only in applied style, as there will be no ‘</w:t>
-      </w:r>
-      <w:proofErr w:type="spellStart"/>
-      <w:r>
-        <w:t>iframe</w:t>
-      </w:r>
-      <w:proofErr w:type="spellEnd"/>
-      <w:r>
-        <w:t>’ in the web page</w:t>
-      </w:r>
-      <w:r>
-        <w:t>. Style sheet for non-</w:t>
-      </w:r>
-      <w:proofErr w:type="spellStart"/>
-      <w:r>
-        <w:t>iframe</w:t>
-      </w:r>
-      <w:proofErr w:type="spellEnd"/>
-      <w:r>
-        <w:t xml:space="preserve"> pages is ‘</w:t>
-      </w:r>
-      <w:r>
-        <w:rPr>
-          <w:i/>
-        </w:rPr>
-        <w:t>plnks.css’</w:t>
-      </w:r>
-      <w:r>
-        <w:t>)</w:t>
-      </w:r>
     </w:p>
     <w:p/>
-    <w:p>
-      <w:pPr>
-        <w:rPr>
-          <w:u w:val="single"/>
-        </w:rPr>
-      </w:pPr>
-      <w:r>
-        <w:rPr>
-          <w:u w:val="single"/>
-        </w:rPr>
-        <w:t xml:space="preserve">HIKE WITH </w:t>
-      </w:r>
-      <w:proofErr w:type="spellStart"/>
-      <w:r>
-        <w:rPr>
-          <w:u w:val="single"/>
-        </w:rPr>
-        <w:t>iFrame</w:t>
-      </w:r>
-      <w:proofErr w:type="spellEnd"/>
-      <w:r>
-        <w:rPr>
-          <w:u w:val="single"/>
-        </w:rPr>
-        <w:t xml:space="preserve"> MAP</w:t>
-      </w:r>
-      <w:r>
-        <w:t>:</w:t>
-      </w:r>
-    </w:p>
     <w:p>
       <w:pPr>
         <w:pStyle w:val="ListParagraph"/>
@@ -1641,18 +1562,6 @@
     </w:p>
     <w:p>
       <w:pPr>
-        <w:pStyle w:val="ListParagraph"/>
-        <w:numPr>
-          <w:ilvl w:val="0"/>
-          <w:numId w:val="11"/>
-        </w:numPr>
-      </w:pPr>
-      <w:r>
-        <w:t>Script for page</w:t>
-      </w:r>
-    </w:p>
-    <w:p>
-      <w:pPr>
         <w:ind w:left="720"/>
       </w:pPr>
     </w:p>
@@ -1769,33 +1678,13 @@
         </w:numPr>
       </w:pPr>
       <w:r>
-        <w:t xml:space="preserve">One or more rows of pictures </w:t>
-      </w:r>
-      <w:r>
-        <w:t xml:space="preserve">(and a single corresponding </w:t>
-      </w:r>
-      <w:proofErr w:type="spellStart"/>
-      <w:r>
-        <w:t>iframe</w:t>
-      </w:r>
-      <w:proofErr w:type="spellEnd"/>
-      <w:r>
-        <w:t xml:space="preserve"> </w:t>
-      </w:r>
-      <w:r>
-        <w:t>map) from the hike, each of which will have a have a corresponding entry in a Flickr album, and a caption</w:t>
+        <w:t>One or more rows of pictures (and a single corresponding geo-map) from the hike, each of which will have a have a corresponding entry in a Flickr album, and a caption</w:t>
       </w:r>
       <w:r>
         <w:t>,</w:t>
       </w:r>
       <w:r>
-        <w:t xml:space="preserve"> supplied by the co</w:t>
-      </w:r>
-      <w:r>
-        <w:t>rresponding Flickr album’s “description</w:t>
-      </w:r>
-      <w:r>
-        <w:t xml:space="preserve">” property, preceded by a date in the following format: </w:t>
+        <w:t xml:space="preserve"> supplied by the corresponding Flickr album’s “name” property, preceded by a date in the following format: </w:t>
       </w:r>
     </w:p>
     <w:p>
@@ -1871,25 +1760,7 @@
       </w:r>
       <w:proofErr w:type="gramEnd"/>
       <w:r>
-        <w:t xml:space="preserve"> photo to no more than </w:t>
-      </w:r>
-      <w:r>
-        <w:t>(</w:t>
-      </w:r>
-      <w:r>
-        <w:t>five</w:t>
-      </w:r>
-      <w:r>
-        <w:t xml:space="preserve"> – arbitrary number to keep page from becoming a mass of</w:t>
-      </w:r>
-      <w:r>
-        <w:t xml:space="preserve"> photos</w:t>
-      </w:r>
-      <w:r>
-        <w:t>)</w:t>
-      </w:r>
-      <w:r>
-        <w:t>. The last row of pictures will</w:t>
+        <w:t xml:space="preserve"> photo to no more than five photos. The last row of pictures will</w:t>
       </w:r>
     </w:p>
     <w:p>
@@ -1957,19 +1828,46 @@
       </w:r>
       <w:proofErr w:type="spellEnd"/>
       <w:r>
-        <w:t xml:space="preserve">) will not exceed </w:t>
-      </w:r>
-      <w:r>
-        <w:t>(</w:t>
-      </w:r>
-      <w:r>
-        <w:t>three</w:t>
-      </w:r>
-      <w:r>
-        <w:t>? keep the photos from becoming too small)</w:t>
-      </w:r>
-      <w:r>
-        <w:t xml:space="preserve"> images. </w:t>
+        <w:t xml:space="preserve">) will not exceed three images. </w:t>
+      </w:r>
+      <w:r>
+        <w:rPr>
+          <w:i/>
+          <w:u w:val="single"/>
+        </w:rPr>
+        <w:t>The row will be created dynamically</w:t>
+      </w:r>
+      <w:r>
+        <w:t xml:space="preserve"> by the author’s inclusion of the Flickr photo’s “description” property. </w:t>
+      </w:r>
+      <w:r>
+        <w:rPr>
+          <w:i/>
+          <w:u w:val="single"/>
+        </w:rPr>
+        <w:t xml:space="preserve">The </w:t>
+      </w:r>
+      <w:proofErr w:type="spellStart"/>
+      <w:r>
+        <w:rPr>
+          <w:i/>
+          <w:u w:val="single"/>
+        </w:rPr>
+        <w:t>javascript</w:t>
+      </w:r>
+      <w:proofErr w:type="spellEnd"/>
+      <w:r>
+        <w:rPr>
+          <w:i/>
+          <w:u w:val="single"/>
+        </w:rPr>
+        <w:t xml:space="preserve"> associated with the page will create the html to load the images and align them on each row, if more than one row is created</w:t>
+      </w:r>
+      <w:r>
+        <w:rPr>
+          <w:i/>
+        </w:rPr>
+        <w:t>.</w:t>
       </w:r>
     </w:p>
     <w:p>
@@ -1977,39 +1875,24 @@
         <w:ind w:left="1440"/>
       </w:pPr>
       <w:r>
-        <w:t xml:space="preserve">Currently, in order to size and align photos (and </w:t>
-      </w:r>
-      <w:proofErr w:type="spellStart"/>
-      <w:r>
-        <w:t>iframe</w:t>
-      </w:r>
-      <w:proofErr w:type="spellEnd"/>
-      <w:r>
-        <w:t xml:space="preserve">) properly, the ‘tools’ directory will contain photo-row creation </w:t>
+        <w:t>ALIGNMENT DETAILS</w:t>
       </w:r>
       <w:proofErr w:type="gramStart"/>
       <w:r>
-        <w:t>elements which</w:t>
+        <w:t xml:space="preserve">: </w:t>
+      </w:r>
+      <w:r>
+        <w:rPr>
+          <w:color w:val="FF0000"/>
+        </w:rPr>
+        <w:t>?</w:t>
       </w:r>
       <w:proofErr w:type="gramEnd"/>
       <w:r>
-        <w:t xml:space="preserve"> automatically create the html to be included in the web page. This is a one-time process for each page. </w:t>
-      </w:r>
-      <w:proofErr w:type="gramStart"/>
-      <w:r>
-        <w:t xml:space="preserve">Row heights, pictures, visualizer inputs, </w:t>
-      </w:r>
-      <w:proofErr w:type="spellStart"/>
-      <w:r>
-        <w:t>etc</w:t>
-      </w:r>
-      <w:proofErr w:type="spellEnd"/>
-      <w:r>
-        <w:t xml:space="preserve"> are specified by the creator</w:t>
-      </w:r>
-      <w:proofErr w:type="gramEnd"/>
-      <w:r>
-        <w:t>, and the html output can be directly cut and pasted into the web page. Styles provide borders and alignments.</w:t>
+        <w:rPr>
+          <w:color w:val="FF0000"/>
+        </w:rPr>
+        <w:t>??????</w:t>
       </w:r>
     </w:p>
     <w:p>
@@ -2024,19 +1907,102 @@
         <w:t xml:space="preserve">A div element which contains detailed information about the hike, </w:t>
       </w:r>
       <w:r>
-        <w:t xml:space="preserve">as listed above in ‘Main Page, </w:t>
+        <w:t>including the following (some optional):</w:t>
+      </w:r>
+    </w:p>
+    <w:p>
+      <w:pPr>
+        <w:pStyle w:val="ListParagraph"/>
+        <w:numPr>
+          <w:ilvl w:val="2"/>
+          <w:numId w:val="7"/>
+        </w:numPr>
+      </w:pPr>
+      <w:r>
+        <w:t xml:space="preserve">Trail </w:t>
       </w:r>
       <w:proofErr w:type="gramStart"/>
       <w:r>
-        <w:t>7.g’ .</w:t>
+        <w:t>description :</w:t>
       </w:r>
       <w:proofErr w:type="gramEnd"/>
+      <w:r>
+        <w:t xml:space="preserve"> relative rating of difficulty (subjective, but should align with popular hiking apps and books); description of what will be seen; approximate length of hike, general condition of trail, if trail exists.</w:t>
+      </w:r>
+    </w:p>
+    <w:p>
+      <w:pPr>
+        <w:pStyle w:val="ListParagraph"/>
+        <w:numPr>
+          <w:ilvl w:val="2"/>
+          <w:numId w:val="7"/>
+        </w:numPr>
+      </w:pPr>
+      <w:r>
+        <w:t>General travel directions for accessing the trailhead, or pointer to such directions in hiking reference(s).</w:t>
+      </w:r>
+    </w:p>
+    <w:p>
+      <w:pPr>
+        <w:pStyle w:val="ListParagraph"/>
+        <w:numPr>
+          <w:ilvl w:val="2"/>
+          <w:numId w:val="7"/>
+        </w:numPr>
+      </w:pPr>
+      <w:r>
+        <w:t xml:space="preserve">Details on how to proceed along the hike, or on specifically </w:t>
+      </w:r>
     </w:p>
     <w:p>
       <w:pPr>
         <w:pStyle w:val="ListParagraph"/>
         <w:ind w:left="2160"/>
       </w:pPr>
+      <w:proofErr w:type="gramStart"/>
+      <w:r>
+        <w:t>locating</w:t>
+      </w:r>
+      <w:proofErr w:type="gramEnd"/>
+      <w:r>
+        <w:t xml:space="preserve"> the trailhead, if needed.</w:t>
+      </w:r>
+    </w:p>
+    <w:p>
+      <w:pPr>
+        <w:pStyle w:val="ListParagraph"/>
+        <w:numPr>
+          <w:ilvl w:val="2"/>
+          <w:numId w:val="7"/>
+        </w:numPr>
+      </w:pPr>
+      <w:r>
+        <w:t xml:space="preserve">Any noteworthy deviations found from referenced books or hiking apps. </w:t>
+      </w:r>
+    </w:p>
+    <w:p>
+      <w:pPr>
+        <w:pStyle w:val="ListParagraph"/>
+        <w:numPr>
+          <w:ilvl w:val="2"/>
+          <w:numId w:val="7"/>
+        </w:numPr>
+      </w:pPr>
+      <w:r>
+        <w:t>Link(s) to additional information on other websites, relevant to hike (e.g. National Parks, historical contexts, etc.)</w:t>
+      </w:r>
+    </w:p>
+    <w:p>
+      <w:pPr>
+        <w:pStyle w:val="ListParagraph"/>
+        <w:numPr>
+          <w:ilvl w:val="2"/>
+          <w:numId w:val="7"/>
+        </w:numPr>
+      </w:pPr>
+      <w:r>
+        <w:t>A link to the Flickr album corresponding to the hike.</w:t>
+      </w:r>
     </w:p>
     <w:sectPr>
       <w:headerReference w:type="default" r:id="rId8"/>

</xml_diff>

<commit_message>
reviewd docs, updated design spec, added Regression & test dir
</commit_message>
<xml_diff>
--- a/docs/design/KTEHA_DesignSpec.docx
+++ b/docs/design/KTEHA_DesignSpec.docx
@@ -225,7 +225,7 @@
       </w:r>
       <w:proofErr w:type="spellStart"/>
       <w:r>
-        <w:t>ktha</w:t>
+        <w:t>ktesa</w:t>
       </w:r>
       <w:proofErr w:type="spellEnd"/>
       <w:proofErr w:type="gramStart"/>
@@ -315,7 +315,100 @@
       </w:r>
       <w:proofErr w:type="gramEnd"/>
       <w:r>
-        <w:t>: any images not provided by the Flickr website;</w:t>
+        <w:t>: any images not</w:t>
+      </w:r>
+      <w:r>
+        <w:t xml:space="preserve"> provided by the Flickr website, e.g.</w:t>
+      </w:r>
+    </w:p>
+    <w:p>
+      <w:pPr>
+        <w:pStyle w:val="ListParagraph"/>
+        <w:numPr>
+          <w:ilvl w:val="1"/>
+          <w:numId w:val="15"/>
+        </w:numPr>
+      </w:pPr>
+      <w:proofErr w:type="gramStart"/>
+      <w:r>
+        <w:rPr>
+          <w:i/>
+        </w:rPr>
+        <w:t>main</w:t>
+      </w:r>
+      <w:proofErr w:type="gramEnd"/>
+      <w:r>
+        <w:rPr>
+          <w:i/>
+        </w:rPr>
+        <w:t xml:space="preserve"> page picture (Tom &amp; Ken on Deception Peak)</w:t>
+      </w:r>
+    </w:p>
+    <w:p>
+      <w:pPr>
+        <w:pStyle w:val="ListParagraph"/>
+        <w:numPr>
+          <w:ilvl w:val="1"/>
+          <w:numId w:val="15"/>
+        </w:numPr>
+      </w:pPr>
+      <w:proofErr w:type="gramStart"/>
+      <w:r>
+        <w:t>.jpg</w:t>
+      </w:r>
+      <w:proofErr w:type="gramEnd"/>
+      <w:r>
+        <w:t xml:space="preserve"> maps for things other than </w:t>
+      </w:r>
+      <w:proofErr w:type="spellStart"/>
+      <w:r>
+        <w:t>google</w:t>
+      </w:r>
+      <w:proofErr w:type="spellEnd"/>
+      <w:r>
+        <w:t xml:space="preserve"> geo-maps</w:t>
+      </w:r>
+    </w:p>
+    <w:p>
+      <w:pPr>
+        <w:pStyle w:val="ListParagraph"/>
+        <w:numPr>
+          <w:ilvl w:val="1"/>
+          <w:numId w:val="15"/>
+        </w:numPr>
+      </w:pPr>
+      <w:proofErr w:type="gramStart"/>
+      <w:r>
+        <w:t>.jpg</w:t>
+      </w:r>
+      <w:proofErr w:type="gramEnd"/>
+      <w:r>
+        <w:t xml:space="preserve"> Elevation charts</w:t>
+      </w:r>
+    </w:p>
+    <w:p>
+      <w:pPr>
+        <w:pStyle w:val="ListParagraph"/>
+        <w:numPr>
+          <w:ilvl w:val="1"/>
+          <w:numId w:val="15"/>
+        </w:numPr>
+      </w:pPr>
+      <w:proofErr w:type="gramStart"/>
+      <w:r>
+        <w:t>icons</w:t>
+      </w:r>
+      <w:proofErr w:type="gramEnd"/>
+      <w:r>
+        <w:t xml:space="preserve">  (.jpg &amp; .</w:t>
+      </w:r>
+      <w:proofErr w:type="spellStart"/>
+      <w:r>
+        <w:t>png</w:t>
+      </w:r>
+      <w:proofErr w:type="spellEnd"/>
+      <w:r>
+        <w:t>)</w:t>
       </w:r>
     </w:p>
     <w:p>
@@ -349,7 +442,15 @@
         <w:t xml:space="preserve"> files</w:t>
       </w:r>
       <w:r>
-        <w:t>;</w:t>
+        <w:t xml:space="preserve">, including </w:t>
+      </w:r>
+      <w:proofErr w:type="spellStart"/>
+      <w:r>
+        <w:t>jQuery</w:t>
+      </w:r>
+      <w:proofErr w:type="spellEnd"/>
+      <w:r>
+        <w:t xml:space="preserve"> library</w:t>
       </w:r>
     </w:p>
     <w:p>
@@ -375,69 +476,7 @@
         <w:t xml:space="preserve"> </w:t>
       </w:r>
       <w:r>
-        <w:t>there will be a sub-directory for each of the main hiking sites: with or without Google maps:</w:t>
-      </w:r>
-    </w:p>
-    <w:p>
-      <w:pPr>
-        <w:pStyle w:val="ListParagraph"/>
-        <w:numPr>
-          <w:ilvl w:val="1"/>
-          <w:numId w:val="15"/>
-        </w:numPr>
-      </w:pPr>
-      <w:proofErr w:type="spellStart"/>
-      <w:proofErr w:type="gramStart"/>
-      <w:r>
-        <w:rPr>
-          <w:i/>
-        </w:rPr>
-        <w:t>wlnks</w:t>
-      </w:r>
-      <w:proofErr w:type="spellEnd"/>
-      <w:proofErr w:type="gramEnd"/>
-      <w:r>
-        <w:rPr>
-          <w:i/>
-        </w:rPr>
-        <w:t xml:space="preserve">: </w:t>
-      </w:r>
-      <w:r>
-        <w:t>“whole” site pages, i.e. with Google maps</w:t>
-      </w:r>
-      <w:r>
-        <w:t>;</w:t>
-      </w:r>
-    </w:p>
-    <w:p>
-      <w:pPr>
-        <w:pStyle w:val="ListParagraph"/>
-        <w:numPr>
-          <w:ilvl w:val="1"/>
-          <w:numId w:val="15"/>
-        </w:numPr>
-      </w:pPr>
-      <w:proofErr w:type="spellStart"/>
-      <w:proofErr w:type="gramStart"/>
-      <w:r>
-        <w:rPr>
-          <w:i/>
-        </w:rPr>
-        <w:t>plnks</w:t>
-      </w:r>
-      <w:proofErr w:type="spellEnd"/>
-      <w:proofErr w:type="gramEnd"/>
-      <w:r>
-        <w:rPr>
-          <w:i/>
-        </w:rPr>
-        <w:t xml:space="preserve">: </w:t>
-      </w:r>
-      <w:r>
-        <w:t>“partial” site pages, i.e. without Google maps</w:t>
-      </w:r>
-      <w:r>
-        <w:t>;</w:t>
+        <w:t>this directory holds all the ‘pages’ html code (but not index.html, the main page)</w:t>
       </w:r>
     </w:p>
     <w:p>
@@ -465,1543 +504,1459 @@
       <w:r>
         <w:t>;</w:t>
       </w:r>
+    </w:p>
+    <w:p>
+      <w:pPr>
+        <w:pStyle w:val="ListParagraph"/>
+        <w:numPr>
+          <w:ilvl w:val="0"/>
+          <w:numId w:val="15"/>
+        </w:numPr>
+      </w:pPr>
+      <w:proofErr w:type="gramStart"/>
+      <w:r>
+        <w:rPr>
+          <w:i/>
+        </w:rPr>
+        <w:t>maps</w:t>
+      </w:r>
+      <w:proofErr w:type="gramEnd"/>
+      <w:r>
+        <w:t>:</w:t>
+      </w:r>
+      <w:r>
+        <w:t xml:space="preserve"> all </w:t>
+      </w:r>
+      <w:r>
+        <w:t>.</w:t>
+      </w:r>
+      <w:r>
+        <w:t>html geo-map files with names indicating the corresponding hike and whether or not track/marker lists are provided</w:t>
+      </w:r>
+      <w:r>
+        <w:t xml:space="preserve"> </w:t>
+      </w:r>
+    </w:p>
+    <w:p>
+      <w:pPr>
+        <w:pStyle w:val="ListParagraph"/>
+        <w:numPr>
+          <w:ilvl w:val="0"/>
+          <w:numId w:val="15"/>
+        </w:numPr>
+      </w:pPr>
+      <w:proofErr w:type="gramStart"/>
+      <w:r>
+        <w:rPr>
+          <w:i/>
+        </w:rPr>
+        <w:t>tools</w:t>
+      </w:r>
+      <w:proofErr w:type="gramEnd"/>
+      <w:r>
+        <w:t>:</w:t>
+      </w:r>
+      <w:r>
+        <w:t xml:space="preserve"> place where tools which help in the process of making site pages are placed.</w:t>
+      </w:r>
+    </w:p>
+    <w:p>
+      <w:pPr>
+        <w:pStyle w:val="ListParagraph"/>
+        <w:numPr>
+          <w:ilvl w:val="0"/>
+          <w:numId w:val="15"/>
+        </w:numPr>
+      </w:pPr>
+      <w:proofErr w:type="gramStart"/>
+      <w:r>
+        <w:rPr>
+          <w:i/>
+        </w:rPr>
+        <w:t>docs</w:t>
+      </w:r>
+      <w:proofErr w:type="gramEnd"/>
+      <w:r>
+        <w:t>:</w:t>
+      </w:r>
+      <w:r>
+        <w:t xml:space="preserve"> location for all relevant site and process documentation</w:t>
+      </w:r>
+    </w:p>
+    <w:p>
+      <w:pPr>
+        <w:pStyle w:val="ListParagraph"/>
+        <w:numPr>
+          <w:ilvl w:val="0"/>
+          <w:numId w:val="15"/>
+        </w:numPr>
+      </w:pPr>
+      <w:proofErr w:type="gramStart"/>
+      <w:r>
+        <w:rPr>
+          <w:i/>
+        </w:rPr>
+        <w:t>test</w:t>
+      </w:r>
+      <w:proofErr w:type="gramEnd"/>
+      <w:r>
+        <w:t>:</w:t>
+      </w:r>
+      <w:r>
+        <w:t xml:space="preserve"> contains test tools and notes for regression testing</w:t>
+      </w:r>
+    </w:p>
+    <w:p>
+      <w:pPr>
+        <w:rPr>
+          <w:u w:val="single"/>
+        </w:rPr>
+      </w:pPr>
+    </w:p>
+    <w:p>
+      <w:r>
+        <w:rPr>
+          <w:u w:val="single"/>
+        </w:rPr>
+        <w:t>MAIN PAGE</w:t>
+      </w:r>
+      <w:r>
+        <w:t>:</w:t>
+      </w:r>
+    </w:p>
+    <w:p>
+      <w:pPr>
+        <w:rPr>
+          <w:sz w:val="16"/>
+          <w:szCs w:val="16"/>
+        </w:rPr>
+      </w:pPr>
+    </w:p>
+    <w:p>
+      <w:r>
+        <w:t>The following sections will appear in the order given</w:t>
+      </w:r>
+      <w:r>
+        <w:t>:</w:t>
+      </w:r>
+    </w:p>
+    <w:p>
+      <w:pPr>
+        <w:ind w:left="360"/>
+        <w:rPr>
+          <w:color w:val="0000FF"/>
+        </w:rPr>
+      </w:pPr>
+      <w:r>
+        <w:rPr>
+          <w:color w:val="0000FF"/>
+          <w:u w:val="single"/>
+        </w:rPr>
+        <w:t>The &lt;head&gt; element shall contain</w:t>
+      </w:r>
+      <w:r>
+        <w:rPr>
+          <w:color w:val="0000FF"/>
+          <w:u w:val="single"/>
+        </w:rPr>
+        <w:t xml:space="preserve"> (at a minimum)</w:t>
+      </w:r>
+      <w:r>
+        <w:rPr>
+          <w:color w:val="0000FF"/>
+          <w:u w:val="single"/>
+        </w:rPr>
+        <w:t xml:space="preserve"> the following</w:t>
+      </w:r>
+      <w:r>
+        <w:rPr>
+          <w:color w:val="0000FF"/>
+        </w:rPr>
+        <w:t>:</w:t>
+      </w:r>
+    </w:p>
+    <w:p>
+      <w:pPr>
+        <w:pStyle w:val="ListParagraph"/>
+        <w:numPr>
+          <w:ilvl w:val="0"/>
+          <w:numId w:val="6"/>
+        </w:numPr>
+      </w:pPr>
+      <w:r>
+        <w:t xml:space="preserve">Window frame title or tab title: </w:t>
+      </w:r>
+      <w:r>
+        <w:t>New Mexico Hikes</w:t>
+      </w:r>
+    </w:p>
+    <w:p>
+      <w:pPr>
+        <w:ind w:left="720"/>
+      </w:pPr>
+      <w:r>
+        <w:t>a.  &lt;</w:t>
+      </w:r>
+      <w:proofErr w:type="gramStart"/>
+      <w:r>
+        <w:t>title</w:t>
+      </w:r>
+      <w:proofErr w:type="gramEnd"/>
+      <w:r>
+        <w:t>&gt;</w:t>
+      </w:r>
+      <w:r>
+        <w:rPr>
+          <w:color w:val="FF0000"/>
+        </w:rPr>
+        <w:t>New Mexico Hikes</w:t>
+      </w:r>
+      <w:r>
+        <w:t>&lt;/title&gt;</w:t>
+      </w:r>
+    </w:p>
+    <w:p>
+      <w:pPr>
+        <w:ind w:left="720"/>
+      </w:pPr>
+      <w:proofErr w:type="gramStart"/>
+      <w:r>
+        <w:t>b</w:t>
+      </w:r>
+      <w:proofErr w:type="gramEnd"/>
+      <w:r>
+        <w:t xml:space="preserve"> . The following &lt;</w:t>
+      </w:r>
+      <w:proofErr w:type="gramStart"/>
+      <w:r>
+        <w:t>meta</w:t>
+      </w:r>
+      <w:proofErr w:type="gramEnd"/>
+      <w:r>
+        <w:t xml:space="preserve">&gt; information shall be supplied: </w:t>
+      </w:r>
+    </w:p>
+    <w:p>
+      <w:pPr>
+        <w:pStyle w:val="ListParagraph"/>
+        <w:numPr>
+          <w:ilvl w:val="0"/>
+          <w:numId w:val="10"/>
+        </w:numPr>
+        <w:ind w:left="1440"/>
+      </w:pPr>
+      <w:proofErr w:type="gramStart"/>
+      <w:r>
+        <w:rPr>
+          <w:i/>
+        </w:rPr>
+        <w:t>charset</w:t>
+      </w:r>
+      <w:proofErr w:type="gramEnd"/>
+      <w:r>
+        <w:t>=”utf-8”</w:t>
+      </w:r>
+    </w:p>
+    <w:p>
+      <w:pPr>
+        <w:pStyle w:val="ListParagraph"/>
+        <w:numPr>
+          <w:ilvl w:val="0"/>
+          <w:numId w:val="10"/>
+        </w:numPr>
+        <w:ind w:left="1440"/>
+      </w:pPr>
+      <w:proofErr w:type="gramStart"/>
+      <w:r>
+        <w:rPr>
+          <w:i/>
+        </w:rPr>
+        <w:t>name</w:t>
+      </w:r>
+      <w:proofErr w:type="gramEnd"/>
+      <w:r>
+        <w:rPr>
+          <w:i/>
+        </w:rPr>
+        <w:t>=”</w:t>
+      </w:r>
+      <w:r>
+        <w:t>language</w:t>
+      </w:r>
+      <w:r>
+        <w:t>”</w:t>
+      </w:r>
+      <w:r>
+        <w:rPr>
+          <w:i/>
+        </w:rPr>
+        <w:t xml:space="preserve">  content=</w:t>
+      </w:r>
+      <w:r>
+        <w:t>”EN”</w:t>
+      </w:r>
+    </w:p>
+    <w:p>
+      <w:pPr>
+        <w:pStyle w:val="ListParagraph"/>
+        <w:numPr>
+          <w:ilvl w:val="0"/>
+          <w:numId w:val="10"/>
+        </w:numPr>
+        <w:ind w:left="1440"/>
+      </w:pPr>
+      <w:proofErr w:type="gramStart"/>
+      <w:r>
+        <w:rPr>
+          <w:i/>
+        </w:rPr>
+        <w:t>name</w:t>
+      </w:r>
+      <w:proofErr w:type="gramEnd"/>
+      <w:r>
+        <w:t xml:space="preserve">=”description” </w:t>
+      </w:r>
+      <w:r>
+        <w:rPr>
+          <w:i/>
+        </w:rPr>
+        <w:t>content</w:t>
+      </w:r>
+      <w:r>
+        <w:t xml:space="preserve"> </w:t>
+      </w:r>
+      <w:r>
+        <w:t>=”</w:t>
+      </w:r>
+      <w:r>
+        <w:t>Listing of hikes the authors have undertaken in New Mexico</w:t>
+      </w:r>
+      <w:r>
+        <w:t>”</w:t>
+      </w:r>
+    </w:p>
+    <w:p>
+      <w:pPr>
+        <w:pStyle w:val="ListParagraph"/>
+        <w:numPr>
+          <w:ilvl w:val="0"/>
+          <w:numId w:val="10"/>
+        </w:numPr>
+        <w:ind w:left="1440"/>
+      </w:pPr>
+      <w:proofErr w:type="gramStart"/>
+      <w:r>
+        <w:rPr>
+          <w:i/>
+        </w:rPr>
+        <w:t>name</w:t>
+      </w:r>
+      <w:proofErr w:type="gramEnd"/>
+      <w:r>
+        <w:t xml:space="preserve">=”author” </w:t>
+      </w:r>
+      <w:r>
+        <w:rPr>
+          <w:i/>
+        </w:rPr>
+        <w:t>content</w:t>
+      </w:r>
+      <w:r>
+        <w:t>=”Tom Sandberg and Ken Cowles”</w:t>
+      </w:r>
+    </w:p>
+    <w:p>
+      <w:pPr>
+        <w:pStyle w:val="ListParagraph"/>
+        <w:numPr>
+          <w:ilvl w:val="0"/>
+          <w:numId w:val="10"/>
+        </w:numPr>
+        <w:ind w:left="1440"/>
+      </w:pPr>
+      <w:proofErr w:type="gramStart"/>
+      <w:r>
+        <w:rPr>
+          <w:i/>
+        </w:rPr>
+        <w:t>name</w:t>
+      </w:r>
+      <w:proofErr w:type="gramEnd"/>
+      <w:r>
+        <w:t>=”</w:t>
+      </w:r>
+      <w:r>
+        <w:t>robots</w:t>
+      </w:r>
+      <w:r>
+        <w:t>”</w:t>
+      </w:r>
+      <w:r>
+        <w:t xml:space="preserve"> </w:t>
+      </w:r>
+      <w:r>
+        <w:rPr>
+          <w:i/>
+        </w:rPr>
+        <w:t>content</w:t>
+      </w:r>
+      <w:r>
+        <w:t>=”</w:t>
+      </w:r>
+      <w:proofErr w:type="spellStart"/>
+      <w:r>
+        <w:t>nofollow</w:t>
+      </w:r>
+      <w:proofErr w:type="spellEnd"/>
+      <w:r>
+        <w:t>”</w:t>
+      </w:r>
+    </w:p>
+    <w:p>
+      <w:pPr>
+        <w:pStyle w:val="ListParagraph"/>
+        <w:numPr>
+          <w:ilvl w:val="0"/>
+          <w:numId w:val="11"/>
+        </w:numPr>
+      </w:pPr>
+      <w:r>
+        <w:t xml:space="preserve">Links to style sheets, including 960-grid style: </w:t>
+      </w:r>
+      <w:r>
+        <w:rPr>
+          <w:i/>
+        </w:rPr>
+        <w:t>960_16_col.</w:t>
+      </w:r>
+      <w:r>
+        <w:t>css</w:t>
+      </w:r>
+      <w:r>
+        <w:t xml:space="preserve">; </w:t>
+      </w:r>
+      <w:r>
+        <w:t xml:space="preserve">main page style: </w:t>
+      </w:r>
+      <w:r>
+        <w:rPr>
+          <w:i/>
+        </w:rPr>
+        <w:t>main</w:t>
+      </w:r>
+      <w:r>
+        <w:rPr>
+          <w:i/>
+        </w:rPr>
+        <w:t>.css</w:t>
+      </w:r>
+      <w:r>
+        <w:rPr>
+          <w:i/>
+        </w:rPr>
+        <w:t xml:space="preserve">; ppages.css </w:t>
+      </w:r>
+      <w:r>
+        <w:t xml:space="preserve">(pages with no </w:t>
+      </w:r>
+      <w:proofErr w:type="spellStart"/>
+      <w:r>
+        <w:t>geomaps</w:t>
+      </w:r>
+      <w:proofErr w:type="spellEnd"/>
+      <w:r>
+        <w:rPr>
+          <w:i/>
+        </w:rPr>
+        <w:t xml:space="preserve">); wppages.css </w:t>
+      </w:r>
+      <w:r>
+        <w:t>(pages w/</w:t>
+      </w:r>
+      <w:proofErr w:type="spellStart"/>
+      <w:r>
+        <w:t>geomaps</w:t>
+      </w:r>
+      <w:proofErr w:type="spellEnd"/>
+      <w:r>
+        <w:t xml:space="preserve">); </w:t>
+      </w:r>
+      <w:r>
+        <w:rPr>
+          <w:i/>
+        </w:rPr>
+        <w:t xml:space="preserve">subindx.css </w:t>
+      </w:r>
+      <w:r>
+        <w:t>(pages that are indices of multiple hikes at a park/site)</w:t>
+      </w:r>
+    </w:p>
+    <w:p>
+      <w:pPr>
+        <w:ind w:left="360"/>
+        <w:rPr>
+          <w:color w:val="0000FF"/>
+        </w:rPr>
+      </w:pPr>
+      <w:r>
+        <w:rPr>
+          <w:color w:val="0000FF"/>
+          <w:u w:val="single"/>
+        </w:rPr>
+        <w:lastRenderedPageBreak/>
+        <w:t>The &lt;body&gt; element shall contain the following</w:t>
+      </w:r>
+      <w:r>
+        <w:rPr>
+          <w:color w:val="0000FF"/>
+        </w:rPr>
+        <w:t>:</w:t>
+      </w:r>
+    </w:p>
+    <w:p>
+      <w:pPr>
+        <w:pStyle w:val="ListParagraph"/>
+        <w:numPr>
+          <w:ilvl w:val="0"/>
+          <w:numId w:val="6"/>
+        </w:numPr>
+        <w:ind w:right="-180"/>
+      </w:pPr>
+      <w:r>
+        <w:t xml:space="preserve">A div element with container </w:t>
+      </w:r>
+      <w:r>
+        <w:t>w/</w:t>
+      </w:r>
+      <w:r>
+        <w:t xml:space="preserve"> </w:t>
+      </w:r>
+      <w:r>
+        <w:rPr>
+          <w:i/>
+        </w:rPr>
+        <w:t>class</w:t>
+      </w:r>
+      <w:r>
+        <w:t>="container</w:t>
+      </w:r>
+      <w:r>
+        <w:t>"</w:t>
+      </w:r>
+      <w:r>
+        <w:t xml:space="preserve"> (this aligns everything for grid implementation) which encompasses everything in the body;</w:t>
+      </w:r>
+    </w:p>
+    <w:p>
+      <w:pPr>
+        <w:pStyle w:val="ListParagraph"/>
+        <w:numPr>
+          <w:ilvl w:val="0"/>
+          <w:numId w:val="6"/>
+        </w:numPr>
+        <w:ind w:right="-180"/>
+      </w:pPr>
+      <w:r>
+        <w:t>Logo (or Image)</w:t>
+      </w:r>
+      <w:r>
+        <w:t xml:space="preserve"> and Banner, where the &lt;p&gt; element containing the banner has </w:t>
+      </w:r>
+      <w:r>
+        <w:rPr>
+          <w:i/>
+        </w:rPr>
+        <w:t>id</w:t>
+      </w:r>
+      <w:r>
+        <w:t>=”banner”;</w:t>
+      </w:r>
+    </w:p>
+    <w:p>
+      <w:pPr>
+        <w:pStyle w:val="ListParagraph"/>
+        <w:numPr>
+          <w:ilvl w:val="0"/>
+          <w:numId w:val="6"/>
+        </w:numPr>
+      </w:pPr>
+      <w:r>
+        <w:t xml:space="preserve">A div element containing the </w:t>
+      </w:r>
+      <w:r>
+        <w:t>Introduction</w:t>
+      </w:r>
+      <w:r>
+        <w:t xml:space="preserve">, with </w:t>
+      </w:r>
+      <w:r>
+        <w:rPr>
+          <w:i/>
+        </w:rPr>
+        <w:t>id</w:t>
+      </w:r>
+      <w:r>
+        <w:t>=”intro”;</w:t>
+      </w:r>
+    </w:p>
+    <w:p>
+      <w:pPr>
+        <w:pStyle w:val="ListParagraph"/>
+        <w:numPr>
+          <w:ilvl w:val="0"/>
+          <w:numId w:val="6"/>
+        </w:numPr>
+      </w:pPr>
+      <w:r>
+        <w:t xml:space="preserve">A &lt;p&gt; element with a description of the features to be expected </w:t>
+      </w:r>
+      <w:r>
+        <w:t>by the reader of the site</w:t>
+      </w:r>
+      <w:r>
+        <w:t xml:space="preserve">; </w:t>
+      </w:r>
+      <w:r>
+        <w:rPr>
+          <w:i/>
+        </w:rPr>
+        <w:t>id</w:t>
+      </w:r>
+      <w:r>
+        <w:t>=”features”</w:t>
+      </w:r>
+      <w:r>
+        <w:t>;</w:t>
+      </w:r>
+    </w:p>
+    <w:p>
+      <w:pPr>
+        <w:pStyle w:val="ListParagraph"/>
+        <w:numPr>
+          <w:ilvl w:val="0"/>
+          <w:numId w:val="6"/>
+        </w:numPr>
+      </w:pPr>
+      <w:r>
+        <w:t xml:space="preserve">An empty &lt;div id=”map”&gt; to contain the NM </w:t>
+      </w:r>
+      <w:proofErr w:type="spellStart"/>
+      <w:r>
+        <w:t>google</w:t>
+      </w:r>
+      <w:proofErr w:type="spellEnd"/>
+      <w:r>
+        <w:t xml:space="preserve"> map;</w:t>
+      </w:r>
+    </w:p>
+    <w:p>
+      <w:pPr>
+        <w:pStyle w:val="ListParagraph"/>
+        <w:numPr>
+          <w:ilvl w:val="1"/>
+          <w:numId w:val="6"/>
+        </w:numPr>
+      </w:pPr>
+      <w:r>
+        <w:t xml:space="preserve">The </w:t>
+      </w:r>
+      <w:proofErr w:type="spellStart"/>
+      <w:r>
+        <w:t>google</w:t>
+      </w:r>
+      <w:proofErr w:type="spellEnd"/>
+      <w:r>
+        <w:t xml:space="preserve"> map will be a standard </w:t>
+      </w:r>
+      <w:proofErr w:type="spellStart"/>
+      <w:r>
+        <w:t>google</w:t>
+      </w:r>
+      <w:proofErr w:type="spellEnd"/>
+      <w:r>
+        <w:t xml:space="preserve"> map produced from the </w:t>
+      </w:r>
+      <w:proofErr w:type="spellStart"/>
+      <w:r>
+        <w:t>google</w:t>
+      </w:r>
+      <w:proofErr w:type="spellEnd"/>
+      <w:r>
+        <w:t xml:space="preserve"> maps API.</w:t>
+      </w:r>
+    </w:p>
+    <w:p>
+      <w:pPr>
+        <w:pStyle w:val="ListParagraph"/>
+        <w:numPr>
+          <w:ilvl w:val="1"/>
+          <w:numId w:val="6"/>
+        </w:numPr>
+      </w:pPr>
+      <w:r>
+        <w:t>The map will display markers (small colored pins) denoting the map location for the corresponding hike.</w:t>
+      </w:r>
+    </w:p>
+    <w:p>
+      <w:pPr>
+        <w:pStyle w:val="ListParagraph"/>
+        <w:numPr>
+          <w:ilvl w:val="1"/>
+          <w:numId w:val="6"/>
+        </w:numPr>
+      </w:pPr>
+      <w:r>
+        <w:t>Hikes with very-close or overlaying trailheads will be spread out on the map but connected to the trailhead by (red) lines. In order to reduce map congestion, these lines will only be visible when sufficiently zoomed in. Markers for these close-together hikes will be of a different color than the other standard hikes.</w:t>
+      </w:r>
+    </w:p>
+    <w:p>
+      <w:pPr>
+        <w:pStyle w:val="ListParagraph"/>
+        <w:numPr>
+          <w:ilvl w:val="1"/>
+          <w:numId w:val="6"/>
+        </w:numPr>
+      </w:pPr>
+      <w:r>
+        <w:t xml:space="preserve">When a location has </w:t>
+      </w:r>
+      <w:proofErr w:type="gramStart"/>
+      <w:r>
+        <w:t>a  Visitor</w:t>
+      </w:r>
+      <w:proofErr w:type="gramEnd"/>
+      <w:r>
+        <w:t xml:space="preserve"> Center (e.g. Chaco Canyon), that location will be denoted by yet a different colored marker. That marker will disappear when sufficiently zoomed in.</w:t>
+      </w:r>
+    </w:p>
+    <w:p>
+      <w:pPr>
+        <w:pStyle w:val="ListParagraph"/>
+        <w:numPr>
+          <w:ilvl w:val="1"/>
+          <w:numId w:val="6"/>
+        </w:numPr>
+      </w:pPr>
+      <w:r>
+        <w:t xml:space="preserve">When the user pans or zooms, the Table of Hikes will appear below the map, and will </w:t>
+      </w:r>
+      <w:r>
+        <w:t xml:space="preserve">only </w:t>
+      </w:r>
+      <w:r>
+        <w:t xml:space="preserve">list hikes visible in the current viewport of the </w:t>
+      </w:r>
+      <w:proofErr w:type="spellStart"/>
+      <w:r>
+        <w:t>google</w:t>
+      </w:r>
+      <w:proofErr w:type="spellEnd"/>
+      <w:r>
+        <w:t xml:space="preserve"> map. Below the map will appear</w:t>
+      </w:r>
+      <w:r>
+        <w:t xml:space="preserve"> a “button” to convert between English and Metric units.</w:t>
+      </w:r>
+    </w:p>
+    <w:p>
+      <w:pPr>
+        <w:pStyle w:val="ListParagraph"/>
+        <w:numPr>
+          <w:ilvl w:val="1"/>
+          <w:numId w:val="6"/>
+        </w:numPr>
+      </w:pPr>
+      <w:r>
+        <w:t>Any marker (above) clicked will open a new page corresponding to the hike (or index of hikes).</w:t>
+      </w:r>
+    </w:p>
+    <w:p>
+      <w:pPr>
+        <w:pStyle w:val="ListParagraph"/>
+        <w:numPr>
+          <w:ilvl w:val="0"/>
+          <w:numId w:val="6"/>
+        </w:numPr>
+      </w:pPr>
+      <w:r>
+        <w:t>An empty &lt;div id=”</w:t>
+      </w:r>
+      <w:proofErr w:type="spellStart"/>
+      <w:r>
+        <w:t>usrTbl</w:t>
+      </w:r>
+      <w:proofErr w:type="spellEnd"/>
+      <w:r>
+        <w:t xml:space="preserve">”&gt; to hold the table of hikes corresponding to the viewport of the </w:t>
+      </w:r>
+      <w:proofErr w:type="spellStart"/>
+      <w:r>
+        <w:t>google</w:t>
+      </w:r>
+      <w:proofErr w:type="spellEnd"/>
+      <w:r>
+        <w:t xml:space="preserve"> map;</w:t>
+      </w:r>
+    </w:p>
+    <w:p>
+      <w:pPr>
+        <w:pStyle w:val="ListParagraph"/>
+        <w:numPr>
+          <w:ilvl w:val="1"/>
+          <w:numId w:val="6"/>
+        </w:numPr>
+      </w:pPr>
+      <w:r>
+        <w:t xml:space="preserve">The table will list hikes visible in the current </w:t>
+      </w:r>
+      <w:proofErr w:type="spellStart"/>
+      <w:r>
+        <w:t>google</w:t>
+      </w:r>
+      <w:proofErr w:type="spellEnd"/>
+      <w:r>
+        <w:t xml:space="preserve"> maps viewport.</w:t>
+      </w:r>
+    </w:p>
+    <w:p>
+      <w:pPr>
+        <w:pStyle w:val="ListParagraph"/>
+        <w:numPr>
+          <w:ilvl w:val="1"/>
+          <w:numId w:val="6"/>
+        </w:numPr>
+      </w:pPr>
+      <w:r>
+        <w:t>The table will sort alphabetically or numerically when a column header is clicked. The sort will invert with each further click.</w:t>
+      </w:r>
+    </w:p>
+    <w:p>
+      <w:pPr>
+        <w:pStyle w:val="ListParagraph"/>
+        <w:numPr>
+          <w:ilvl w:val="1"/>
+          <w:numId w:val="6"/>
+        </w:numPr>
+      </w:pPr>
+      <w:r>
+        <w:t>The column headers will be highlighted for visibility, and the cursor will change to indicate an active location.</w:t>
+      </w:r>
+    </w:p>
+    <w:p>
+      <w:pPr>
+        <w:pStyle w:val="ListParagraph"/>
+        <w:numPr>
+          <w:ilvl w:val="1"/>
+          <w:numId w:val="6"/>
+        </w:numPr>
+      </w:pPr>
+      <w:r>
+        <w:t>When the mouse is placed in the table, the corresponding row will be highlighted.</w:t>
+      </w:r>
+    </w:p>
+    <w:p>
+      <w:pPr>
+        <w:pStyle w:val="ListParagraph"/>
+        <w:numPr>
+          <w:ilvl w:val="0"/>
+          <w:numId w:val="6"/>
+        </w:numPr>
+      </w:pPr>
+      <w:r>
+        <w:t>The entire list of hikes, in table format, in a &lt;div id=”</w:t>
+      </w:r>
+      <w:proofErr w:type="spellStart"/>
+      <w:r>
+        <w:t>wholeTbl</w:t>
+      </w:r>
+      <w:proofErr w:type="spellEnd"/>
+      <w:r>
+        <w:t>”&gt;</w:t>
+      </w:r>
+    </w:p>
+    <w:p>
+      <w:pPr>
+        <w:pStyle w:val="ListParagraph"/>
+        <w:numPr>
+          <w:ilvl w:val="0"/>
+          <w:numId w:val="6"/>
+        </w:numPr>
+      </w:pPr>
+      <w:r>
+        <w:t>An div with id=”disclaimers” describing caveats</w:t>
+      </w:r>
+    </w:p>
+    <w:p>
+      <w:pPr>
+        <w:pStyle w:val="ListParagraph"/>
+        <w:numPr>
+          <w:ilvl w:val="0"/>
+          <w:numId w:val="6"/>
+        </w:numPr>
+      </w:pPr>
+      <w:r>
+        <w:t>A &lt;p&gt; element describing link behavior to pages.</w:t>
+      </w:r>
+    </w:p>
+    <w:p>
+      <w:pPr>
+        <w:pStyle w:val="ListParagraph"/>
+        <w:numPr>
+          <w:ilvl w:val="0"/>
+          <w:numId w:val="6"/>
+        </w:numPr>
+      </w:pPr>
+      <w:r>
+        <w:t xml:space="preserve">A &lt;p&gt; element with </w:t>
+      </w:r>
+      <w:r>
+        <w:rPr>
+          <w:i/>
+        </w:rPr>
+        <w:t>id</w:t>
+      </w:r>
+      <w:r>
+        <w:t>=”closer” to serve as a f</w:t>
+      </w:r>
+      <w:r>
+        <w:t>ooter with contact information</w:t>
+      </w:r>
+    </w:p>
+    <w:p/>
+    <w:p/>
+    <w:p>
+      <w:pPr>
+        <w:rPr>
+          <w:u w:val="single"/>
+        </w:rPr>
+      </w:pPr>
+      <w:r>
+        <w:rPr>
+          <w:u w:val="single"/>
+        </w:rPr>
+        <w:t xml:space="preserve">HIKE WITHOUT GOOGLE </w:t>
+      </w:r>
+      <w:proofErr w:type="gramStart"/>
+      <w:r>
+        <w:rPr>
+          <w:u w:val="single"/>
+        </w:rPr>
+        <w:t xml:space="preserve">GEOMAP </w:t>
+      </w:r>
+      <w:r>
+        <w:t>:</w:t>
+      </w:r>
+      <w:proofErr w:type="gramEnd"/>
+    </w:p>
+    <w:p/>
+    <w:p>
+      <w:pPr>
+        <w:pStyle w:val="ListParagraph"/>
+        <w:numPr>
+          <w:ilvl w:val="0"/>
+          <w:numId w:val="7"/>
+        </w:numPr>
+      </w:pPr>
+      <w:r>
+        <w:t>Window frame title or tab title:  “</w:t>
+      </w:r>
+      <w:r>
+        <w:rPr>
+          <w:u w:val="single"/>
+        </w:rPr>
+        <w:t>SHORT HIKE REF HERE</w:t>
+      </w:r>
+      <w:r>
+        <w:t>”</w:t>
+      </w:r>
+    </w:p>
+    <w:p>
+      <w:pPr>
+        <w:pStyle w:val="ListParagraph"/>
+      </w:pPr>
+    </w:p>
+    <w:p>
+      <w:pPr>
+        <w:pStyle w:val="ListParagraph"/>
+        <w:numPr>
+          <w:ilvl w:val="0"/>
+          <w:numId w:val="7"/>
+        </w:numPr>
+        <w:rPr>
+          <w:color w:val="0000FF"/>
+          <w:u w:val="single"/>
+        </w:rPr>
+      </w:pPr>
+      <w:r>
+        <w:rPr>
+          <w:color w:val="0000FF"/>
+          <w:u w:val="single"/>
+        </w:rPr>
+        <w:t>The &lt;head&gt; element shall contain the following:</w:t>
+      </w:r>
+    </w:p>
+    <w:p>
+      <w:pPr>
+        <w:pStyle w:val="ListParagraph"/>
+        <w:numPr>
+          <w:ilvl w:val="1"/>
+          <w:numId w:val="7"/>
+        </w:numPr>
+      </w:pPr>
+      <w:r>
+        <w:t>&lt;</w:t>
+      </w:r>
+      <w:proofErr w:type="gramStart"/>
+      <w:r>
+        <w:t>title</w:t>
+      </w:r>
+      <w:proofErr w:type="gramEnd"/>
+      <w:r>
+        <w:t>&gt;“</w:t>
+      </w:r>
+      <w:r>
+        <w:rPr>
+          <w:u w:val="single"/>
+        </w:rPr>
+        <w:t>SHORT HIKE REF HERE</w:t>
+      </w:r>
+      <w:r>
+        <w:t>”&lt;/title&gt;</w:t>
+      </w:r>
+    </w:p>
+    <w:p>
+      <w:pPr>
+        <w:pStyle w:val="ListParagraph"/>
+        <w:numPr>
+          <w:ilvl w:val="1"/>
+          <w:numId w:val="7"/>
+        </w:numPr>
+      </w:pPr>
+      <w:r>
+        <w:t xml:space="preserve">Meta info as in the index, except for the </w:t>
+      </w:r>
+      <w:proofErr w:type="gramStart"/>
+      <w:r>
+        <w:t>description which will reference the featured</w:t>
+      </w:r>
+      <w:proofErr w:type="gramEnd"/>
+      <w:r>
+        <w:t xml:space="preserve"> hike.</w:t>
+      </w:r>
+    </w:p>
+    <w:p>
+      <w:pPr>
+        <w:pStyle w:val="ListParagraph"/>
+        <w:numPr>
+          <w:ilvl w:val="1"/>
+          <w:numId w:val="7"/>
+        </w:numPr>
+      </w:pPr>
+      <w:r>
+        <w:t xml:space="preserve">Links to style sheets for “partial” hike sites: </w:t>
+      </w:r>
+      <w:r>
+        <w:rPr>
+          <w:i/>
+        </w:rPr>
+        <w:t>ppages</w:t>
+      </w:r>
+      <w:r>
+        <w:rPr>
+          <w:i/>
+        </w:rPr>
+        <w:t>.css</w:t>
+      </w:r>
+    </w:p>
+    <w:p>
+      <w:pPr>
+        <w:pStyle w:val="ListParagraph"/>
+        <w:numPr>
+          <w:ilvl w:val="0"/>
+          <w:numId w:val="7"/>
+        </w:numPr>
+      </w:pPr>
+      <w:r>
+        <w:t xml:space="preserve">The page logo (low opacity outdoor scene with </w:t>
+      </w:r>
+      <w:r>
+        <w:t>name of hike and logo: “Hike New Mexico” “w/Tom &amp; Ken” (see HIKE WITH GOOGLE GEOMAP, below)</w:t>
+      </w:r>
+    </w:p>
+    <w:p>
+      <w:pPr>
+        <w:pStyle w:val="ListParagraph"/>
+        <w:numPr>
+          <w:ilvl w:val="0"/>
+          <w:numId w:val="7"/>
+        </w:numPr>
+      </w:pPr>
+      <w:r>
+        <w:t xml:space="preserve">The body will be the same as below (HIKE WITH GOOGLE GEOMAP) except in lieu of a </w:t>
+      </w:r>
+      <w:proofErr w:type="spellStart"/>
+      <w:r>
+        <w:t>geomap</w:t>
+      </w:r>
+      <w:proofErr w:type="spellEnd"/>
+      <w:r>
+        <w:t>, a .jpg of an online map may appear.</w:t>
+      </w:r>
+    </w:p>
+    <w:p/>
+    <w:p/>
+    <w:p>
+      <w:pPr>
+        <w:rPr>
+          <w:u w:val="single"/>
+        </w:rPr>
+      </w:pPr>
+      <w:r>
+        <w:rPr>
+          <w:u w:val="single"/>
+        </w:rPr>
+        <w:t xml:space="preserve">HIKE WITH GOOGLE </w:t>
+      </w:r>
+      <w:r>
+        <w:rPr>
+          <w:u w:val="single"/>
+        </w:rPr>
+        <w:t>GEO</w:t>
+      </w:r>
+      <w:r>
+        <w:rPr>
+          <w:u w:val="single"/>
+        </w:rPr>
+        <w:t>MAP</w:t>
+      </w:r>
+      <w:r>
+        <w:t>:</w:t>
+      </w:r>
+    </w:p>
+    <w:p/>
+    <w:p>
+      <w:pPr>
+        <w:pStyle w:val="ListParagraph"/>
+        <w:numPr>
+          <w:ilvl w:val="0"/>
+          <w:numId w:val="17"/>
+        </w:numPr>
+      </w:pPr>
+      <w:r>
+        <w:t xml:space="preserve">Window frame title or tab title: </w:t>
+      </w:r>
+      <w:r>
+        <w:t xml:space="preserve"> </w:t>
+      </w:r>
+      <w:r>
+        <w:t>“</w:t>
+      </w:r>
+      <w:r>
+        <w:rPr>
+          <w:u w:val="single"/>
+        </w:rPr>
+        <w:t>SHORT HIKE REF HERE</w:t>
+      </w:r>
+      <w:r>
+        <w:t>”</w:t>
+      </w:r>
+    </w:p>
+    <w:p>
+      <w:pPr>
+        <w:pStyle w:val="ListParagraph"/>
+        <w:numPr>
+          <w:ilvl w:val="0"/>
+          <w:numId w:val="17"/>
+        </w:numPr>
+      </w:pPr>
+      <w:r>
+        <w:rPr>
+          <w:color w:val="0000FF"/>
+          <w:u w:val="single"/>
+        </w:rPr>
+        <w:t>The &lt;head&gt; element shall contain the following:</w:t>
+      </w:r>
+    </w:p>
+    <w:p>
+      <w:pPr>
+        <w:pStyle w:val="ListParagraph"/>
+        <w:numPr>
+          <w:ilvl w:val="1"/>
+          <w:numId w:val="17"/>
+        </w:numPr>
+      </w:pPr>
+      <w:r>
+        <w:t>&lt;</w:t>
+      </w:r>
+      <w:proofErr w:type="gramStart"/>
+      <w:r>
+        <w:t>title</w:t>
+      </w:r>
+      <w:proofErr w:type="gramEnd"/>
+      <w:r>
+        <w:t>&gt;</w:t>
+      </w:r>
+      <w:r>
+        <w:t>“</w:t>
+      </w:r>
+      <w:r>
+        <w:rPr>
+          <w:u w:val="single"/>
+        </w:rPr>
+        <w:t>SHORT HIKE REF HERE</w:t>
+      </w:r>
+      <w:r>
+        <w:t>”</w:t>
+      </w:r>
+      <w:r>
+        <w:t>&lt;/title&gt;</w:t>
+      </w:r>
+    </w:p>
+    <w:p>
+      <w:pPr>
+        <w:pStyle w:val="ListParagraph"/>
+        <w:numPr>
+          <w:ilvl w:val="1"/>
+          <w:numId w:val="17"/>
+        </w:numPr>
+      </w:pPr>
+      <w:r>
+        <w:t>Meta info as in the index, except for the description, which will reference the featured hike.</w:t>
+      </w:r>
+    </w:p>
+    <w:p>
+      <w:pPr>
+        <w:pStyle w:val="ListParagraph"/>
+        <w:numPr>
+          <w:ilvl w:val="1"/>
+          <w:numId w:val="17"/>
+        </w:numPr>
+      </w:pPr>
+      <w:r>
+        <w:t>Links to style sheets</w:t>
+      </w:r>
+      <w:r>
+        <w:t xml:space="preserve"> for “whole” hike sites: </w:t>
+      </w:r>
+      <w:r>
+        <w:rPr>
+          <w:i/>
+        </w:rPr>
+        <w:t>wpages</w:t>
+      </w:r>
+      <w:r>
+        <w:rPr>
+          <w:i/>
+        </w:rPr>
+        <w:t>.css</w:t>
+      </w:r>
+    </w:p>
+    <w:p/>
+    <w:p>
+      <w:pPr>
+        <w:pStyle w:val="ListParagraph"/>
+        <w:numPr>
+          <w:ilvl w:val="0"/>
+          <w:numId w:val="17"/>
+        </w:numPr>
+        <w:rPr>
+          <w:color w:val="0000FF"/>
+          <w:u w:val="single"/>
+        </w:rPr>
+      </w:pPr>
+      <w:r>
+        <w:rPr>
+          <w:color w:val="0000FF"/>
+          <w:u w:val="single"/>
+        </w:rPr>
+        <w:t xml:space="preserve">The body </w:t>
+      </w:r>
+      <w:r>
+        <w:rPr>
+          <w:color w:val="0000FF"/>
+          <w:u w:val="single"/>
+        </w:rPr>
+        <w:t xml:space="preserve">element </w:t>
+      </w:r>
+      <w:r>
+        <w:rPr>
+          <w:color w:val="0000FF"/>
+          <w:u w:val="single"/>
+        </w:rPr>
+        <w:t>shall contain the following:</w:t>
+      </w:r>
+    </w:p>
+    <w:p>
+      <w:pPr>
+        <w:pStyle w:val="ListParagraph"/>
+        <w:numPr>
+          <w:ilvl w:val="1"/>
+          <w:numId w:val="17"/>
+        </w:numPr>
+      </w:pPr>
+      <w:r>
+        <w:t xml:space="preserve">A div element with a </w:t>
+      </w:r>
+      <w:r>
+        <w:rPr>
+          <w:i/>
+        </w:rPr>
+        <w:t>class</w:t>
+      </w:r>
+      <w:r>
+        <w:t>=”</w:t>
+      </w:r>
+      <w:r>
+        <w:t xml:space="preserve">container_16 </w:t>
+      </w:r>
+      <w:proofErr w:type="spellStart"/>
+      <w:r>
+        <w:t>clearfix</w:t>
+      </w:r>
+      <w:proofErr w:type="spellEnd"/>
+      <w:r>
+        <w:t xml:space="preserve">” to define </w:t>
+      </w:r>
+      <w:r>
+        <w:t xml:space="preserve">body’s containing </w:t>
+      </w:r>
+      <w:r>
+        <w:t>box characteristics</w:t>
+      </w:r>
+      <w:r>
+        <w:t xml:space="preserve"> (in CSS)</w:t>
+      </w:r>
+      <w:r>
+        <w:t xml:space="preserve"> using 960_16_col grid system.</w:t>
+      </w:r>
+    </w:p>
+    <w:p>
+      <w:pPr>
+        <w:pStyle w:val="ListParagraph"/>
+        <w:numPr>
+          <w:ilvl w:val="1"/>
+          <w:numId w:val="17"/>
+        </w:numPr>
+      </w:pPr>
+      <w:r>
+        <w:t xml:space="preserve">The page logo (low opacity outdoor scene with the name of hike and logo: “Hike New Mexico” “w/Tom &amp; Ken” </w:t>
+      </w:r>
+    </w:p>
+    <w:p>
+      <w:pPr>
+        <w:pStyle w:val="ListParagraph"/>
+        <w:numPr>
+          <w:ilvl w:val="1"/>
+          <w:numId w:val="17"/>
+        </w:numPr>
+      </w:pPr>
+      <w:r>
+        <w:t xml:space="preserve">The rows of pictures, w/captions, derived by the page creation tools and pasted into the html. This will consist of one or more </w:t>
+      </w:r>
+      <w:proofErr w:type="spellStart"/>
+      <w:r>
+        <w:t>div’s</w:t>
+      </w:r>
+      <w:proofErr w:type="spellEnd"/>
+      <w:r>
+        <w:t xml:space="preserve"> with id=”</w:t>
+      </w:r>
+      <w:proofErr w:type="spellStart"/>
+      <w:r>
+        <w:t>row</w:t>
+      </w:r>
+      <w:r>
+        <w:t>X</w:t>
+      </w:r>
+      <w:proofErr w:type="spellEnd"/>
+      <w:r>
+        <w:t>”, where X=row no., followed by a div containing class=”</w:t>
+      </w:r>
+      <w:proofErr w:type="spellStart"/>
+      <w:r>
+        <w:t>captionList</w:t>
+      </w:r>
+      <w:proofErr w:type="spellEnd"/>
+      <w:r>
+        <w:t>”, followed by a div containing class=”</w:t>
+      </w:r>
+      <w:proofErr w:type="spellStart"/>
+      <w:r>
+        <w:t>lnkList</w:t>
+      </w:r>
+      <w:proofErr w:type="spellEnd"/>
+      <w:r>
+        <w:t>” – this containing links to the Flickr album for the corresponding hike. The captio</w:t>
+      </w:r>
       <w:bookmarkStart w:id="0" w:name="_GoBack"/>
       <w:bookmarkEnd w:id="0"/>
-    </w:p>
-    <w:p>
-      <w:pPr>
-        <w:pStyle w:val="ListParagraph"/>
-        <w:numPr>
-          <w:ilvl w:val="0"/>
-          <w:numId w:val="15"/>
-        </w:numPr>
-      </w:pPr>
-      <w:proofErr w:type="gramStart"/>
+      <w:r>
+        <w:t>n list will include a date in the form Mon day, year corresponding to the picture-taken date.</w:t>
+      </w:r>
+    </w:p>
+    <w:p>
+      <w:pPr>
+        <w:pStyle w:val="ListParagraph"/>
+        <w:numPr>
+          <w:ilvl w:val="1"/>
+          <w:numId w:val="17"/>
+        </w:numPr>
+      </w:pPr>
+      <w:r>
+        <w:t xml:space="preserve">The final row will contain an </w:t>
+      </w:r>
+      <w:proofErr w:type="spellStart"/>
+      <w:r>
+        <w:t>iframe</w:t>
+      </w:r>
+      <w:proofErr w:type="spellEnd"/>
+      <w:r>
+        <w:t xml:space="preserve"> with the </w:t>
+      </w:r>
+      <w:proofErr w:type="spellStart"/>
+      <w:r>
+        <w:t>src</w:t>
+      </w:r>
+      <w:proofErr w:type="spellEnd"/>
+      <w:r>
+        <w:t xml:space="preserve"> html for the </w:t>
+      </w:r>
+      <w:proofErr w:type="spellStart"/>
+      <w:r>
+        <w:t>geomap</w:t>
+      </w:r>
+      <w:proofErr w:type="spellEnd"/>
+      <w:r>
+        <w:t xml:space="preserve"> of the hike, followed by an elevation chart, if available. A link will appear below the map to open a full-size page of the map and hike track and photo markers.</w:t>
+      </w:r>
+    </w:p>
+    <w:p>
+      <w:pPr>
+        <w:pStyle w:val="ListParagraph"/>
+        <w:numPr>
+          <w:ilvl w:val="1"/>
+          <w:numId w:val="17"/>
+        </w:numPr>
+      </w:pPr>
+      <w:r>
+        <w:t xml:space="preserve">A &lt;p&gt; element with an </w:t>
+      </w:r>
       <w:r>
         <w:rPr>
           <w:i/>
         </w:rPr>
-        <w:t>maps</w:t>
-      </w:r>
-      <w:proofErr w:type="gramEnd"/>
-      <w:r>
-        <w:t>:</w:t>
-      </w:r>
-      <w:r>
-        <w:t xml:space="preserve"> all html geo-map files with names indicating the corresponding hike and whether or not track/marker lists are provided</w:t>
-      </w:r>
-      <w:r>
-        <w:t xml:space="preserve"> (i.e. each hike will have two html files)</w:t>
-      </w:r>
-      <w:r>
-        <w:t>;</w:t>
-      </w:r>
-    </w:p>
-    <w:p>
-      <w:pPr>
-        <w:pStyle w:val="ListParagraph"/>
-        <w:numPr>
-          <w:ilvl w:val="0"/>
-          <w:numId w:val="15"/>
-        </w:numPr>
-      </w:pPr>
-      <w:proofErr w:type="gramStart"/>
-      <w:r>
-        <w:rPr>
-          <w:i/>
-        </w:rPr>
-        <w:t>tools</w:t>
-      </w:r>
-      <w:proofErr w:type="gramEnd"/>
-      <w:r>
-        <w:t>:</w:t>
-      </w:r>
-      <w:r>
-        <w:t xml:space="preserve"> place where tools which help in the process of making site pages are placed.</w:t>
-      </w:r>
-    </w:p>
-    <w:p>
-      <w:pPr>
-        <w:rPr>
-          <w:u w:val="single"/>
-        </w:rPr>
-      </w:pPr>
-    </w:p>
-    <w:p>
-      <w:r>
-        <w:rPr>
-          <w:u w:val="single"/>
-        </w:rPr>
-        <w:t>MAIN PAGE</w:t>
-      </w:r>
-      <w:r>
-        <w:t>:</w:t>
-      </w:r>
-    </w:p>
-    <w:p>
-      <w:pPr>
-        <w:rPr>
-          <w:sz w:val="16"/>
-          <w:szCs w:val="16"/>
-        </w:rPr>
-      </w:pPr>
-    </w:p>
-    <w:p>
-      <w:r>
-        <w:t>The following sections will appear in the order given</w:t>
-      </w:r>
-      <w:r>
-        <w:t>:</w:t>
-      </w:r>
-    </w:p>
-    <w:p>
-      <w:pPr>
-        <w:ind w:left="360"/>
-        <w:rPr>
-          <w:color w:val="0000FF"/>
-        </w:rPr>
-      </w:pPr>
-      <w:r>
-        <w:rPr>
-          <w:color w:val="0000FF"/>
-          <w:u w:val="single"/>
-        </w:rPr>
-        <w:t>The &lt;head&gt; element shall contain</w:t>
-      </w:r>
-      <w:r>
-        <w:rPr>
-          <w:color w:val="0000FF"/>
-          <w:u w:val="single"/>
-        </w:rPr>
-        <w:t xml:space="preserve"> (at a minimum)</w:t>
-      </w:r>
-      <w:r>
-        <w:rPr>
-          <w:color w:val="0000FF"/>
-          <w:u w:val="single"/>
-        </w:rPr>
-        <w:t xml:space="preserve"> the following</w:t>
-      </w:r>
-      <w:r>
-        <w:rPr>
-          <w:color w:val="0000FF"/>
-        </w:rPr>
-        <w:t>:</w:t>
-      </w:r>
-    </w:p>
-    <w:p>
-      <w:pPr>
-        <w:pStyle w:val="ListParagraph"/>
-        <w:numPr>
-          <w:ilvl w:val="0"/>
-          <w:numId w:val="6"/>
-        </w:numPr>
-      </w:pPr>
-      <w:r>
-        <w:t xml:space="preserve">Window frame title or tab title: </w:t>
-      </w:r>
-      <w:r>
-        <w:rPr>
-          <w:color w:val="FF0000"/>
-        </w:rPr>
-        <w:t>“???</w:t>
-      </w:r>
-      <w:r>
-        <w:rPr>
-          <w:color w:val="FF0000"/>
-        </w:rPr>
-        <w:t>????</w:t>
-      </w:r>
-      <w:r>
-        <w:rPr>
-          <w:color w:val="FF0000"/>
-        </w:rPr>
-        <w:t>?”</w:t>
-      </w:r>
-    </w:p>
-    <w:p>
-      <w:pPr>
-        <w:ind w:left="720"/>
-      </w:pPr>
-      <w:r>
-        <w:t>a.  &lt;</w:t>
-      </w:r>
-      <w:proofErr w:type="gramStart"/>
-      <w:r>
-        <w:t>title</w:t>
-      </w:r>
-      <w:proofErr w:type="gramEnd"/>
-      <w:r>
-        <w:t>&gt;</w:t>
-      </w:r>
-      <w:r>
-        <w:rPr>
-          <w:color w:val="FF0000"/>
-        </w:rPr>
-        <w:t>????????</w:t>
-      </w:r>
-      <w:r>
-        <w:t>&lt;/title&gt;</w:t>
-      </w:r>
-    </w:p>
-    <w:p>
-      <w:pPr>
-        <w:ind w:left="720"/>
-      </w:pPr>
-      <w:proofErr w:type="gramStart"/>
-      <w:r>
-        <w:t>b</w:t>
-      </w:r>
-      <w:proofErr w:type="gramEnd"/>
-      <w:r>
-        <w:t xml:space="preserve"> . The following &lt;</w:t>
-      </w:r>
-      <w:proofErr w:type="gramStart"/>
-      <w:r>
-        <w:t>meta</w:t>
-      </w:r>
-      <w:proofErr w:type="gramEnd"/>
-      <w:r>
-        <w:t xml:space="preserve">&gt; information shall be supplied: </w:t>
-      </w:r>
-    </w:p>
-    <w:p>
-      <w:pPr>
-        <w:pStyle w:val="ListParagraph"/>
-        <w:numPr>
-          <w:ilvl w:val="0"/>
-          <w:numId w:val="10"/>
-        </w:numPr>
-        <w:ind w:left="1440"/>
-      </w:pPr>
-      <w:proofErr w:type="gramStart"/>
-      <w:r>
-        <w:rPr>
-          <w:i/>
-        </w:rPr>
-        <w:t>charset</w:t>
-      </w:r>
-      <w:proofErr w:type="gramEnd"/>
-      <w:r>
-        <w:t>=”utf-8”</w:t>
-      </w:r>
-    </w:p>
-    <w:p>
-      <w:pPr>
-        <w:pStyle w:val="ListParagraph"/>
-        <w:numPr>
-          <w:ilvl w:val="0"/>
-          <w:numId w:val="10"/>
-        </w:numPr>
-        <w:ind w:left="1440"/>
-      </w:pPr>
-      <w:proofErr w:type="gramStart"/>
-      <w:r>
-        <w:rPr>
-          <w:i/>
-        </w:rPr>
-        <w:t>name</w:t>
-      </w:r>
-      <w:proofErr w:type="gramEnd"/>
-      <w:r>
-        <w:t xml:space="preserve">=”description” </w:t>
-      </w:r>
-      <w:r>
-        <w:rPr>
-          <w:i/>
-        </w:rPr>
-        <w:t>content</w:t>
-      </w:r>
-      <w:r>
-        <w:t xml:space="preserve"> </w:t>
+        <w:t>id</w:t>
       </w:r>
       <w:r>
         <w:t>=”</w:t>
       </w:r>
-      <w:r>
-        <w:t>Listing of hikes the authors have undertaken in New Mexico</w:t>
-      </w:r>
-      <w:r>
-        <w:t>”</w:t>
-      </w:r>
-    </w:p>
-    <w:p>
-      <w:pPr>
-        <w:pStyle w:val="ListParagraph"/>
-        <w:numPr>
-          <w:ilvl w:val="0"/>
-          <w:numId w:val="10"/>
-        </w:numPr>
-        <w:ind w:left="1440"/>
-      </w:pPr>
-      <w:proofErr w:type="gramStart"/>
-      <w:r>
-        <w:rPr>
-          <w:i/>
-        </w:rPr>
-        <w:t>http</w:t>
-      </w:r>
-      <w:proofErr w:type="gramEnd"/>
-      <w:r>
-        <w:rPr>
-          <w:i/>
-        </w:rPr>
-        <w:t>-</w:t>
-      </w:r>
       <w:proofErr w:type="spellStart"/>
       <w:r>
-        <w:rPr>
-          <w:i/>
-        </w:rPr>
-        <w:t>equiv</w:t>
+        <w:t>hikeInfo</w:t>
       </w:r>
       <w:proofErr w:type="spellEnd"/>
       <w:r>
-        <w:t xml:space="preserve">=”author” </w:t>
-      </w:r>
-      <w:r>
-        <w:rPr>
-          <w:i/>
-        </w:rPr>
-        <w:t>content</w:t>
-      </w:r>
-      <w:r>
-        <w:t>=”Tom Sandberg and Ken Cowles”</w:t>
-      </w:r>
-    </w:p>
-    <w:p>
-      <w:pPr>
-        <w:pStyle w:val="ListParagraph"/>
-        <w:numPr>
-          <w:ilvl w:val="0"/>
-          <w:numId w:val="10"/>
-        </w:numPr>
-        <w:ind w:left="1440"/>
-      </w:pPr>
-      <w:proofErr w:type="gramStart"/>
-      <w:r>
-        <w:rPr>
-          <w:i/>
-        </w:rPr>
-        <w:t>robots</w:t>
-      </w:r>
-      <w:proofErr w:type="gramEnd"/>
-      <w:r>
-        <w:t>=”</w:t>
-      </w:r>
-      <w:proofErr w:type="spellStart"/>
-      <w:r>
-        <w:t>nofollow</w:t>
-      </w:r>
-      <w:proofErr w:type="spellEnd"/>
-      <w:r>
-        <w:t>”</w:t>
-      </w:r>
-    </w:p>
-    <w:p>
-      <w:pPr>
-        <w:pStyle w:val="ListParagraph"/>
-        <w:numPr>
-          <w:ilvl w:val="0"/>
-          <w:numId w:val="11"/>
-        </w:numPr>
-        <w:rPr>
-          <w:i/>
-        </w:rPr>
-      </w:pPr>
-      <w:r>
-        <w:t xml:space="preserve">Links to style sheets, including 960-grid style: </w:t>
-      </w:r>
-      <w:r>
-        <w:rPr>
-          <w:i/>
-        </w:rPr>
-        <w:t>960_16_col.</w:t>
-      </w:r>
-      <w:r>
-        <w:t>css</w:t>
-      </w:r>
-      <w:r>
-        <w:t xml:space="preserve">; </w:t>
-      </w:r>
-      <w:r>
-        <w:t>and</w:t>
-      </w:r>
-      <w:r>
-        <w:t xml:space="preserve"> main page style: </w:t>
-      </w:r>
-      <w:r>
-        <w:rPr>
-          <w:i/>
-        </w:rPr>
-        <w:t>main</w:t>
-      </w:r>
-      <w:r>
-        <w:rPr>
-          <w:i/>
-        </w:rPr>
-        <w:t>.css</w:t>
-      </w:r>
-    </w:p>
-    <w:p>
-      <w:pPr>
-        <w:ind w:left="360"/>
-        <w:rPr>
-          <w:color w:val="0000FF"/>
-        </w:rPr>
-      </w:pPr>
-      <w:r>
-        <w:rPr>
-          <w:color w:val="0000FF"/>
-          <w:u w:val="single"/>
-        </w:rPr>
-        <w:t>The &lt;body&gt; element shall contain the following</w:t>
-      </w:r>
-      <w:r>
-        <w:rPr>
-          <w:color w:val="0000FF"/>
-        </w:rPr>
-        <w:t>:</w:t>
-      </w:r>
-    </w:p>
-    <w:p>
-      <w:pPr>
-        <w:pStyle w:val="ListParagraph"/>
-        <w:numPr>
-          <w:ilvl w:val="0"/>
-          <w:numId w:val="6"/>
-        </w:numPr>
-        <w:ind w:right="-180"/>
-      </w:pPr>
-      <w:r>
-        <w:t xml:space="preserve">A div element with container </w:t>
-      </w:r>
-      <w:r>
-        <w:t>w/</w:t>
-      </w:r>
-      <w:r>
-        <w:t xml:space="preserve"> </w:t>
-      </w:r>
-      <w:r>
-        <w:rPr>
-          <w:i/>
-        </w:rPr>
-        <w:t>class</w:t>
-      </w:r>
-      <w:r>
-        <w:t xml:space="preserve">="container_16 </w:t>
-      </w:r>
-      <w:proofErr w:type="spellStart"/>
-      <w:r>
-        <w:t>clearfix</w:t>
-      </w:r>
-      <w:proofErr w:type="spellEnd"/>
-      <w:r>
-        <w:t>"</w:t>
-      </w:r>
-      <w:r>
-        <w:t xml:space="preserve"> (this aligns everything for grid implementation) which encompasses everything in the body;</w:t>
-      </w:r>
-    </w:p>
-    <w:p>
-      <w:pPr>
-        <w:pStyle w:val="ListParagraph"/>
-        <w:numPr>
-          <w:ilvl w:val="0"/>
-          <w:numId w:val="6"/>
-        </w:numPr>
-        <w:ind w:right="-180"/>
-      </w:pPr>
-      <w:r>
-        <w:t>Logo (or Image)</w:t>
-      </w:r>
-      <w:r>
-        <w:t xml:space="preserve"> and Banner, where the &lt;p&gt; element containing the banner has </w:t>
-      </w:r>
-      <w:r>
-        <w:rPr>
-          <w:i/>
-        </w:rPr>
-        <w:t>id</w:t>
-      </w:r>
-      <w:r>
-        <w:t>=”banner”;</w:t>
-      </w:r>
-    </w:p>
-    <w:p>
-      <w:pPr>
-        <w:ind w:left="360" w:right="-180"/>
-        <w:rPr>
-          <w:i/>
-        </w:rPr>
-      </w:pPr>
-      <w:r>
-        <w:rPr>
-          <w:i/>
-        </w:rPr>
-        <w:t>All elements from this point on will include grid alignment classes:</w:t>
-      </w:r>
-    </w:p>
-    <w:p>
-      <w:pPr>
-        <w:pStyle w:val="ListParagraph"/>
-        <w:numPr>
-          <w:ilvl w:val="0"/>
-          <w:numId w:val="6"/>
-        </w:numPr>
-      </w:pPr>
-      <w:r>
-        <w:t xml:space="preserve">A div element containing the </w:t>
-      </w:r>
-      <w:r>
-        <w:t>Introduction</w:t>
-      </w:r>
-      <w:r>
-        <w:t xml:space="preserve">, with </w:t>
-      </w:r>
-      <w:r>
-        <w:rPr>
-          <w:i/>
-        </w:rPr>
-        <w:t>id</w:t>
-      </w:r>
-      <w:r>
-        <w:t>=”intro”;</w:t>
-      </w:r>
-    </w:p>
-    <w:p>
-      <w:pPr>
-        <w:pStyle w:val="ListParagraph"/>
-        <w:numPr>
-          <w:ilvl w:val="0"/>
-          <w:numId w:val="6"/>
-        </w:numPr>
-      </w:pPr>
-      <w:r>
-        <w:lastRenderedPageBreak/>
-        <w:t xml:space="preserve">A &lt;p&gt; element with a description of the features to be expected </w:t>
-      </w:r>
-      <w:r>
-        <w:t>by the reader of the site</w:t>
-      </w:r>
-      <w:r>
-        <w:t xml:space="preserve">; </w:t>
-      </w:r>
-      <w:r>
-        <w:rPr>
-          <w:i/>
-        </w:rPr>
-        <w:t>id</w:t>
-      </w:r>
-      <w:r>
-        <w:t>=”features”</w:t>
-      </w:r>
-      <w:r>
-        <w:t>;</w:t>
-      </w:r>
-    </w:p>
-    <w:p>
-      <w:pPr>
-        <w:pStyle w:val="ListParagraph"/>
-        <w:numPr>
-          <w:ilvl w:val="0"/>
-          <w:numId w:val="6"/>
-        </w:numPr>
-      </w:pPr>
-      <w:r>
-        <w:t>Two columns of links</w:t>
-      </w:r>
-    </w:p>
-    <w:p>
-      <w:pPr>
-        <w:pStyle w:val="ListParagraph"/>
-        <w:numPr>
-          <w:ilvl w:val="1"/>
-          <w:numId w:val="6"/>
-        </w:numPr>
-      </w:pPr>
-      <w:r>
-        <w:t>Left column will contain links to hikes w/o Google maps</w:t>
-      </w:r>
-      <w:r>
-        <w:t>:</w:t>
-      </w:r>
-    </w:p>
-    <w:p>
-      <w:pPr>
-        <w:pStyle w:val="ListParagraph"/>
-        <w:numPr>
-          <w:ilvl w:val="2"/>
-          <w:numId w:val="6"/>
-        </w:numPr>
-      </w:pPr>
-      <w:r>
-        <w:t xml:space="preserve">The column will be defined by a div element with </w:t>
-      </w:r>
-      <w:r>
-        <w:rPr>
-          <w:i/>
-        </w:rPr>
-        <w:t>id</w:t>
-      </w:r>
-      <w:r>
-        <w:t xml:space="preserve">=”partial”; </w:t>
-      </w:r>
-    </w:p>
-    <w:p>
-      <w:pPr>
-        <w:pStyle w:val="ListParagraph"/>
-        <w:numPr>
-          <w:ilvl w:val="2"/>
-          <w:numId w:val="6"/>
-        </w:numPr>
-      </w:pPr>
-      <w:r>
-        <w:t>Column will contain a brief description of what the links in this column will provide;</w:t>
-      </w:r>
-    </w:p>
-    <w:p>
-      <w:pPr>
-        <w:pStyle w:val="ListParagraph"/>
-        <w:numPr>
-          <w:ilvl w:val="2"/>
-          <w:numId w:val="6"/>
-        </w:numPr>
-      </w:pPr>
-      <w:r>
-        <w:t>Links will be provided in a &lt;</w:t>
-      </w:r>
-      <w:proofErr w:type="spellStart"/>
-      <w:r>
-        <w:t>ul</w:t>
-      </w:r>
-      <w:proofErr w:type="spellEnd"/>
-      <w:r>
-        <w:t>&gt; list element.</w:t>
-      </w:r>
-    </w:p>
-    <w:p>
-      <w:pPr>
-        <w:pStyle w:val="ListParagraph"/>
-        <w:numPr>
-          <w:ilvl w:val="1"/>
-          <w:numId w:val="6"/>
-        </w:numPr>
-      </w:pPr>
-      <w:r>
-        <w:t>Right column will contain links to hikes w/ Google maps</w:t>
-      </w:r>
-    </w:p>
-    <w:p>
-      <w:pPr>
-        <w:pStyle w:val="ListParagraph"/>
-        <w:numPr>
-          <w:ilvl w:val="2"/>
-          <w:numId w:val="6"/>
-        </w:numPr>
-      </w:pPr>
-      <w:r>
-        <w:t xml:space="preserve">The column will be defined by a div element with </w:t>
-      </w:r>
-      <w:r>
-        <w:rPr>
-          <w:i/>
-        </w:rPr>
-        <w:t>id</w:t>
-      </w:r>
-      <w:r>
-        <w:t>=”whole”;</w:t>
-      </w:r>
-    </w:p>
-    <w:p>
-      <w:pPr>
-        <w:pStyle w:val="ListParagraph"/>
-        <w:numPr>
-          <w:ilvl w:val="2"/>
-          <w:numId w:val="6"/>
-        </w:numPr>
-      </w:pPr>
-      <w:r>
-        <w:t>Column will contain a brief description of what the links in this column will provide;</w:t>
-      </w:r>
-    </w:p>
-    <w:p>
-      <w:pPr>
-        <w:pStyle w:val="ListParagraph"/>
-        <w:numPr>
-          <w:ilvl w:val="2"/>
-          <w:numId w:val="6"/>
-        </w:numPr>
-      </w:pPr>
-      <w:r>
-        <w:t>Links will be provided in a &lt;</w:t>
-      </w:r>
-      <w:proofErr w:type="spellStart"/>
-      <w:r>
-        <w:t>ul</w:t>
-      </w:r>
-      <w:proofErr w:type="spellEnd"/>
-      <w:r>
-        <w:t>&gt; list element.</w:t>
-      </w:r>
-    </w:p>
-    <w:p>
-      <w:pPr>
-        <w:pStyle w:val="ListParagraph"/>
-        <w:numPr>
-          <w:ilvl w:val="0"/>
-          <w:numId w:val="6"/>
-        </w:numPr>
-      </w:pPr>
-      <w:r>
-        <w:t xml:space="preserve">A &lt;p&gt; element with </w:t>
-      </w:r>
-      <w:r>
-        <w:rPr>
-          <w:i/>
-        </w:rPr>
-        <w:t>id</w:t>
-      </w:r>
-      <w:r>
-        <w:t>=”closer” to serve as a f</w:t>
-      </w:r>
-      <w:r>
-        <w:t>ooter with contact information</w:t>
-      </w:r>
-    </w:p>
-    <w:p>
-      <w:pPr>
-        <w:ind w:left="360"/>
-        <w:rPr>
-          <w:color w:val="0000FF"/>
-          <w:u w:val="single"/>
-        </w:rPr>
-      </w:pPr>
-      <w:r>
-        <w:rPr>
-          <w:color w:val="0000FF"/>
-          <w:u w:val="single"/>
-        </w:rPr>
-        <w:t>OPTIONAL, ONLY IF NEEDED (No need yet identified)</w:t>
-      </w:r>
-    </w:p>
-    <w:p>
-      <w:pPr>
-        <w:pStyle w:val="ListParagraph"/>
-        <w:numPr>
-          <w:ilvl w:val="0"/>
-          <w:numId w:val="6"/>
-        </w:numPr>
-      </w:pPr>
-      <w:r>
-        <w:t xml:space="preserve">Script which includes the current version of the </w:t>
-      </w:r>
-      <w:proofErr w:type="spellStart"/>
-      <w:r>
-        <w:t>jQuery</w:t>
-      </w:r>
-      <w:proofErr w:type="spellEnd"/>
-      <w:r>
-        <w:t xml:space="preserve"> library;</w:t>
-      </w:r>
-    </w:p>
-    <w:p>
-      <w:pPr>
-        <w:pStyle w:val="ListParagraph"/>
-        <w:numPr>
-          <w:ilvl w:val="0"/>
-          <w:numId w:val="6"/>
-        </w:numPr>
-      </w:pPr>
-      <w:proofErr w:type="spellStart"/>
-      <w:r>
-        <w:t>Javascript</w:t>
-      </w:r>
-      <w:proofErr w:type="spellEnd"/>
-      <w:r>
-        <w:t xml:space="preserve"> file for the page.</w:t>
-      </w:r>
-    </w:p>
-    <w:p/>
-    <w:p/>
-    <w:p>
-      <w:pPr>
-        <w:rPr>
-          <w:u w:val="single"/>
-        </w:rPr>
-      </w:pPr>
-      <w:r>
-        <w:rPr>
-          <w:u w:val="single"/>
-        </w:rPr>
-        <w:t>HIKE WITHOUT GOOGLE MAP</w:t>
-      </w:r>
-      <w:r>
-        <w:t>:</w:t>
-      </w:r>
-    </w:p>
-    <w:p/>
-    <w:p/>
-    <w:p/>
-    <w:p>
-      <w:pPr>
-        <w:rPr>
-          <w:u w:val="single"/>
-        </w:rPr>
-      </w:pPr>
-      <w:r>
-        <w:rPr>
-          <w:u w:val="single"/>
-        </w:rPr>
-        <w:t>HIKE WITH GOOGLE MAP</w:t>
-      </w:r>
-      <w:r>
-        <w:t>:</w:t>
-      </w:r>
-    </w:p>
-    <w:p/>
-    <w:p>
-      <w:pPr>
-        <w:pStyle w:val="ListParagraph"/>
-        <w:numPr>
-          <w:ilvl w:val="0"/>
-          <w:numId w:val="7"/>
-        </w:numPr>
-      </w:pPr>
-      <w:r>
-        <w:t xml:space="preserve">Window frame title or tab title: </w:t>
-      </w:r>
-      <w:r>
-        <w:t xml:space="preserve"> </w:t>
-      </w:r>
-      <w:r>
-        <w:t>“</w:t>
-      </w:r>
-      <w:r>
-        <w:rPr>
-          <w:u w:val="single"/>
-        </w:rPr>
-        <w:t>SHORT HIKE REF HERE</w:t>
-      </w:r>
-      <w:r>
-        <w:t>”</w:t>
-      </w:r>
-    </w:p>
-    <w:p>
-      <w:pPr>
-        <w:ind w:left="720"/>
-        <w:rPr>
-          <w:color w:val="0000FF"/>
-          <w:u w:val="single"/>
-        </w:rPr>
-      </w:pPr>
-      <w:r>
-        <w:rPr>
-          <w:color w:val="0000FF"/>
-          <w:u w:val="single"/>
-        </w:rPr>
-        <w:t>The &lt;head&gt; element shall contain the following</w:t>
-      </w:r>
-      <w:r>
-        <w:rPr>
-          <w:color w:val="0000FF"/>
-          <w:u w:val="single"/>
-        </w:rPr>
-        <w:t>:</w:t>
-      </w:r>
-    </w:p>
-    <w:p>
-      <w:pPr>
-        <w:pStyle w:val="ListParagraph"/>
-        <w:numPr>
-          <w:ilvl w:val="0"/>
-          <w:numId w:val="7"/>
-        </w:numPr>
-      </w:pPr>
-      <w:r>
-        <w:t>a.  &lt;</w:t>
-      </w:r>
-      <w:proofErr w:type="gramStart"/>
-      <w:r>
-        <w:t>title</w:t>
-      </w:r>
-      <w:proofErr w:type="gramEnd"/>
-      <w:r>
-        <w:t>&gt;</w:t>
-      </w:r>
-      <w:r>
-        <w:t>“</w:t>
-      </w:r>
-      <w:r>
-        <w:rPr>
-          <w:u w:val="single"/>
-        </w:rPr>
-        <w:t>SHORT HIKE REF HERE</w:t>
-      </w:r>
-      <w:r>
-        <w:t>”</w:t>
-      </w:r>
-      <w:r>
-        <w:t>&lt;/title&gt;</w:t>
-      </w:r>
-    </w:p>
-    <w:p>
-      <w:pPr>
-        <w:ind w:left="1080"/>
-      </w:pPr>
-      <w:proofErr w:type="gramStart"/>
-      <w:r>
-        <w:t>b</w:t>
-      </w:r>
-      <w:proofErr w:type="gramEnd"/>
-      <w:r>
-        <w:t xml:space="preserve"> . The following &lt;</w:t>
-      </w:r>
-      <w:proofErr w:type="gramStart"/>
-      <w:r>
-        <w:t>meta</w:t>
-      </w:r>
-      <w:proofErr w:type="gramEnd"/>
-      <w:r>
-        <w:t xml:space="preserve">&gt; information shall be supplied: </w:t>
-      </w:r>
-    </w:p>
-    <w:p>
-      <w:pPr>
-        <w:pStyle w:val="ListParagraph"/>
-        <w:numPr>
-          <w:ilvl w:val="0"/>
-          <w:numId w:val="10"/>
-        </w:numPr>
-        <w:ind w:left="1980"/>
-      </w:pPr>
-      <w:proofErr w:type="gramStart"/>
-      <w:r>
-        <w:rPr>
-          <w:i/>
-        </w:rPr>
-        <w:t>charset</w:t>
-      </w:r>
-      <w:proofErr w:type="gramEnd"/>
-      <w:r>
-        <w:t>=”</w:t>
-      </w:r>
-      <w:r>
-        <w:t>utf-8</w:t>
-      </w:r>
-      <w:r>
-        <w:t>”</w:t>
-      </w:r>
-    </w:p>
-    <w:p>
-      <w:pPr>
-        <w:pStyle w:val="ListParagraph"/>
-        <w:numPr>
-          <w:ilvl w:val="0"/>
-          <w:numId w:val="10"/>
-        </w:numPr>
-        <w:ind w:left="1980"/>
-      </w:pPr>
-      <w:proofErr w:type="gramStart"/>
-      <w:r>
-        <w:rPr>
-          <w:i/>
-        </w:rPr>
-        <w:t>name</w:t>
-      </w:r>
-      <w:proofErr w:type="gramEnd"/>
-      <w:r>
-        <w:t>=”description</w:t>
-      </w:r>
-      <w:r>
-        <w:t xml:space="preserve">” </w:t>
-      </w:r>
-      <w:r>
-        <w:rPr>
-          <w:i/>
-        </w:rPr>
-        <w:t>content</w:t>
-      </w:r>
-      <w:r>
-        <w:t>=</w:t>
-      </w:r>
-      <w:r>
-        <w:t>(very short description of hike)</w:t>
-      </w:r>
-    </w:p>
-    <w:p>
-      <w:pPr>
-        <w:pStyle w:val="ListParagraph"/>
-        <w:numPr>
-          <w:ilvl w:val="0"/>
-          <w:numId w:val="10"/>
-        </w:numPr>
-        <w:ind w:left="1980"/>
-      </w:pPr>
-      <w:proofErr w:type="gramStart"/>
-      <w:r>
-        <w:rPr>
-          <w:i/>
-        </w:rPr>
-        <w:t>http</w:t>
-      </w:r>
-      <w:proofErr w:type="gramEnd"/>
-      <w:r>
-        <w:rPr>
-          <w:i/>
-        </w:rPr>
-        <w:t>-</w:t>
-      </w:r>
-      <w:proofErr w:type="spellStart"/>
-      <w:r>
-        <w:rPr>
-          <w:i/>
-        </w:rPr>
-        <w:t>equiv</w:t>
-      </w:r>
-      <w:proofErr w:type="spellEnd"/>
-      <w:r>
-        <w:t xml:space="preserve">=”author” </w:t>
-      </w:r>
-      <w:r>
-        <w:rPr>
-          <w:i/>
-        </w:rPr>
-        <w:t>content</w:t>
-      </w:r>
-      <w:r>
-        <w:t>=”Tom Sandberg and Ken Cowles”</w:t>
-      </w:r>
-    </w:p>
-    <w:p>
-      <w:pPr>
-        <w:pStyle w:val="ListParagraph"/>
-        <w:numPr>
-          <w:ilvl w:val="0"/>
-          <w:numId w:val="10"/>
-        </w:numPr>
-        <w:ind w:left="1980"/>
-      </w:pPr>
-      <w:proofErr w:type="gramStart"/>
-      <w:r>
-        <w:rPr>
-          <w:i/>
-        </w:rPr>
-        <w:t>robots</w:t>
-      </w:r>
-      <w:proofErr w:type="gramEnd"/>
-      <w:r>
-        <w:t>=”</w:t>
-      </w:r>
-      <w:proofErr w:type="spellStart"/>
-      <w:r>
-        <w:t>nofollow</w:t>
-      </w:r>
-      <w:proofErr w:type="spellEnd"/>
-      <w:r>
-        <w:t>”</w:t>
-      </w:r>
-    </w:p>
-    <w:p>
-      <w:pPr>
-        <w:pStyle w:val="ListParagraph"/>
-        <w:numPr>
-          <w:ilvl w:val="0"/>
-          <w:numId w:val="11"/>
-        </w:numPr>
-      </w:pPr>
-      <w:r>
-        <w:t>Links to style sheets</w:t>
-      </w:r>
-      <w:r>
-        <w:t xml:space="preserve"> for “whole” hike sites: </w:t>
-      </w:r>
-      <w:r>
-        <w:rPr>
-          <w:i/>
-        </w:rPr>
-        <w:t>wlnks.css</w:t>
-      </w:r>
-    </w:p>
-    <w:p>
-      <w:pPr>
-        <w:pStyle w:val="ListParagraph"/>
-        <w:numPr>
-          <w:ilvl w:val="0"/>
-          <w:numId w:val="11"/>
-        </w:numPr>
-      </w:pPr>
-      <w:r>
-        <w:t xml:space="preserve">Script which specifies current </w:t>
-      </w:r>
-      <w:proofErr w:type="spellStart"/>
-      <w:r>
-        <w:t>jQuery</w:t>
-      </w:r>
-      <w:proofErr w:type="spellEnd"/>
-      <w:r>
-        <w:t xml:space="preserve"> library</w:t>
-      </w:r>
-      <w:r>
-        <w:t xml:space="preserve"> (required at this point in </w:t>
-      </w:r>
-      <w:r>
-        <w:t xml:space="preserve">the code in </w:t>
-      </w:r>
-      <w:r>
-        <w:t xml:space="preserve">order to pre-load </w:t>
-      </w:r>
-      <w:proofErr w:type="spellStart"/>
-      <w:r>
-        <w:t>javascript</w:t>
-      </w:r>
-      <w:proofErr w:type="spellEnd"/>
-      <w:r>
-        <w:t xml:space="preserve"> for later execution) </w:t>
-      </w:r>
-    </w:p>
-    <w:p>
-      <w:pPr>
-        <w:ind w:left="720"/>
-      </w:pPr>
-    </w:p>
-    <w:p>
-      <w:pPr>
-        <w:pStyle w:val="ListParagraph"/>
-        <w:numPr>
-          <w:ilvl w:val="0"/>
-          <w:numId w:val="7"/>
-        </w:numPr>
-        <w:rPr>
-          <w:color w:val="0000FF"/>
-          <w:u w:val="single"/>
-        </w:rPr>
-      </w:pPr>
-      <w:r>
-        <w:rPr>
-          <w:color w:val="0000FF"/>
-          <w:u w:val="single"/>
-        </w:rPr>
-        <w:t xml:space="preserve">The body </w:t>
-      </w:r>
-      <w:r>
-        <w:rPr>
-          <w:color w:val="0000FF"/>
-          <w:u w:val="single"/>
-        </w:rPr>
-        <w:t xml:space="preserve">element </w:t>
-      </w:r>
-      <w:r>
-        <w:rPr>
-          <w:color w:val="0000FF"/>
-          <w:u w:val="single"/>
-        </w:rPr>
-        <w:t>shall contain the following:</w:t>
-      </w:r>
-    </w:p>
-    <w:p>
-      <w:pPr>
-        <w:pStyle w:val="ListParagraph"/>
-        <w:numPr>
-          <w:ilvl w:val="1"/>
-          <w:numId w:val="7"/>
-        </w:numPr>
-      </w:pPr>
-      <w:r>
-        <w:t xml:space="preserve">A div element with a </w:t>
-      </w:r>
-      <w:r>
-        <w:rPr>
-          <w:i/>
-        </w:rPr>
-        <w:t>class</w:t>
-      </w:r>
-      <w:r>
-        <w:t>=”</w:t>
-      </w:r>
-      <w:proofErr w:type="spellStart"/>
-      <w:r>
-        <w:t>bodyBox</w:t>
-      </w:r>
-      <w:proofErr w:type="spellEnd"/>
-      <w:r>
-        <w:t xml:space="preserve">” to define </w:t>
-      </w:r>
-      <w:r>
-        <w:t xml:space="preserve">body’s containing </w:t>
-      </w:r>
-      <w:r>
-        <w:t>box characteristics</w:t>
-      </w:r>
-      <w:r>
-        <w:t xml:space="preserve"> (in CSS)</w:t>
-      </w:r>
-    </w:p>
-    <w:p>
-      <w:pPr>
-        <w:pStyle w:val="ListParagraph"/>
-        <w:numPr>
-          <w:ilvl w:val="1"/>
-          <w:numId w:val="7"/>
-        </w:numPr>
-      </w:pPr>
-      <w:r>
-        <w:t xml:space="preserve">A &lt;p&gt; element with an </w:t>
-      </w:r>
-      <w:r>
-        <w:rPr>
-          <w:i/>
-        </w:rPr>
-        <w:t>id</w:t>
-      </w:r>
-      <w:r>
-        <w:t>=”</w:t>
-      </w:r>
-      <w:proofErr w:type="spellStart"/>
-      <w:r>
-        <w:t>page_title</w:t>
-      </w:r>
-      <w:proofErr w:type="spellEnd"/>
-      <w:r>
-        <w:t>” to hold a banner with the full name of the hike</w:t>
-      </w:r>
-      <w:r>
-        <w:t xml:space="preserve"> (CSS specifies banner style)</w:t>
-      </w:r>
-    </w:p>
-    <w:p>
-      <w:pPr>
-        <w:pStyle w:val="ListParagraph"/>
-        <w:numPr>
-          <w:ilvl w:val="1"/>
-          <w:numId w:val="7"/>
-        </w:numPr>
-      </w:pPr>
-      <w:r>
-        <w:t>One or more rows of pictures (and a single corresponding geo-map) from the hike, each of which will have a have a corresponding entry in a Flickr album, and a caption</w:t>
-      </w:r>
-      <w:r>
-        <w:t>,</w:t>
-      </w:r>
-      <w:r>
-        <w:t xml:space="preserve"> supplied by the corresponding Flickr album’s “name” property, preceded by a date in the following format: </w:t>
-      </w:r>
-    </w:p>
-    <w:p>
-      <w:pPr>
-        <w:ind w:left="2160"/>
-      </w:pPr>
-      <w:r>
-        <w:t>Mon day, year:</w:t>
-      </w:r>
-      <w:r>
-        <w:tab/>
-        <w:t>(e.g. Feb 9, 2013</w:t>
-      </w:r>
-      <w:proofErr w:type="gramStart"/>
-      <w:r>
-        <w:t>: )</w:t>
-      </w:r>
-      <w:proofErr w:type="gramEnd"/>
-    </w:p>
-    <w:p>
-      <w:pPr>
-        <w:rPr>
-          <w:i/>
-          <w:u w:val="single"/>
-        </w:rPr>
-      </w:pPr>
-      <w:r>
-        <w:tab/>
-      </w:r>
-      <w:r>
-        <w:tab/>
-      </w:r>
-      <w:r>
-        <w:rPr>
-          <w:i/>
-          <w:u w:val="single"/>
-        </w:rPr>
-        <w:t xml:space="preserve">(NOTE: these will be automatically generated by the page </w:t>
-      </w:r>
-      <w:proofErr w:type="spellStart"/>
-      <w:r>
-        <w:rPr>
-          <w:i/>
-          <w:u w:val="single"/>
-        </w:rPr>
-        <w:t>javascript</w:t>
-      </w:r>
-      <w:proofErr w:type="spellEnd"/>
-      <w:r>
-        <w:rPr>
-          <w:i/>
-          <w:u w:val="single"/>
-        </w:rPr>
-        <w:t>)</w:t>
-      </w:r>
-    </w:p>
-    <w:p>
-      <w:r>
-        <w:tab/>
-      </w:r>
-      <w:r>
-        <w:tab/>
-        <w:t xml:space="preserve">The pictures, depending on the author’s choice, will range from a </w:t>
-      </w:r>
-    </w:p>
-    <w:p>
-      <w:pPr>
-        <w:ind w:left="1440"/>
-      </w:pPr>
-      <w:proofErr w:type="gramStart"/>
-      <w:r>
-        <w:t>single</w:t>
-      </w:r>
-      <w:proofErr w:type="gramEnd"/>
-      <w:r>
-        <w:t xml:space="preserve"> photo to no more than five photos. The last row of pictures will</w:t>
-      </w:r>
-    </w:p>
-    <w:p>
-      <w:pPr>
-        <w:ind w:left="1440"/>
-      </w:pPr>
-      <w:proofErr w:type="gramStart"/>
-      <w:r>
-        <w:t>also</w:t>
-      </w:r>
-      <w:proofErr w:type="gramEnd"/>
-      <w:r>
-        <w:t xml:space="preserve"> include an </w:t>
-      </w:r>
-      <w:proofErr w:type="spellStart"/>
-      <w:r>
-        <w:t>iframe</w:t>
-      </w:r>
-      <w:proofErr w:type="spellEnd"/>
-      <w:r>
-        <w:t xml:space="preserve"> containing a geo-map created b</w:t>
-      </w:r>
-      <w:r>
-        <w:t xml:space="preserve">y the </w:t>
-      </w:r>
-      <w:proofErr w:type="spellStart"/>
-      <w:r>
-        <w:t>GPSVisualizer</w:t>
-      </w:r>
-      <w:proofErr w:type="spellEnd"/>
-      <w:r>
-        <w:t xml:space="preserve"> website, which</w:t>
-      </w:r>
-      <w:r>
-        <w:t xml:space="preserve"> will not include track or marker lists.</w:t>
-      </w:r>
-      <w:r>
-        <w:t xml:space="preserve"> When the </w:t>
-      </w:r>
-      <w:proofErr w:type="spellStart"/>
-      <w:r>
-        <w:t>iframe</w:t>
-      </w:r>
-      <w:proofErr w:type="spellEnd"/>
-      <w:r>
-        <w:t xml:space="preserve"> is clicked on by the user, a new website will appear with a full-size geo-map which does contain track and/or marker lists.</w:t>
-      </w:r>
-    </w:p>
-    <w:p>
-      <w:pPr>
-        <w:ind w:left="1440"/>
-      </w:pPr>
-      <w:r>
-        <w:t>Ea</w:t>
-      </w:r>
-      <w:r>
-        <w:t>ch row of pictures (and possibly</w:t>
-      </w:r>
-      <w:r>
-        <w:t xml:space="preserve"> </w:t>
-      </w:r>
-      <w:proofErr w:type="spellStart"/>
-      <w:r>
-        <w:t>iframe</w:t>
-      </w:r>
-      <w:proofErr w:type="spellEnd"/>
-      <w:r>
-        <w:t xml:space="preserve">) will not exceed three images. </w:t>
-      </w:r>
-      <w:r>
-        <w:rPr>
-          <w:i/>
-          <w:u w:val="single"/>
-        </w:rPr>
-        <w:t>The row will be created dynamically</w:t>
-      </w:r>
-      <w:r>
-        <w:t xml:space="preserve"> by the author’s inclusion of the Flickr photo’s “description” property. </w:t>
-      </w:r>
-      <w:r>
-        <w:rPr>
-          <w:i/>
-          <w:u w:val="single"/>
-        </w:rPr>
-        <w:t xml:space="preserve">The </w:t>
-      </w:r>
-      <w:proofErr w:type="spellStart"/>
-      <w:r>
-        <w:rPr>
-          <w:i/>
-          <w:u w:val="single"/>
-        </w:rPr>
-        <w:t>javascript</w:t>
-      </w:r>
-      <w:proofErr w:type="spellEnd"/>
-      <w:r>
-        <w:rPr>
-          <w:i/>
-          <w:u w:val="single"/>
-        </w:rPr>
-        <w:t xml:space="preserve"> associated with the page will create the html to load the images and align them on each row, if more than one row is created</w:t>
-      </w:r>
-      <w:r>
-        <w:rPr>
-          <w:i/>
-        </w:rPr>
-        <w:t>.</w:t>
-      </w:r>
-    </w:p>
-    <w:p>
-      <w:pPr>
-        <w:ind w:left="1440"/>
-      </w:pPr>
-      <w:r>
-        <w:t>ALIGNMENT DETAILS</w:t>
-      </w:r>
-      <w:proofErr w:type="gramStart"/>
-      <w:r>
-        <w:t xml:space="preserve">: </w:t>
-      </w:r>
-      <w:r>
-        <w:rPr>
-          <w:color w:val="FF0000"/>
-        </w:rPr>
-        <w:t>?</w:t>
-      </w:r>
-      <w:proofErr w:type="gramEnd"/>
-      <w:r>
-        <w:rPr>
-          <w:color w:val="FF0000"/>
-        </w:rPr>
-        <w:t>??????</w:t>
-      </w:r>
-    </w:p>
-    <w:p>
-      <w:pPr>
-        <w:pStyle w:val="ListParagraph"/>
-        <w:numPr>
-          <w:ilvl w:val="1"/>
-          <w:numId w:val="7"/>
-        </w:numPr>
-      </w:pPr>
-      <w:r>
-        <w:t xml:space="preserve">A div element which contains detailed information about the hike, </w:t>
-      </w:r>
-      <w:r>
-        <w:t>including the following (some optional):</w:t>
-      </w:r>
-    </w:p>
-    <w:p>
-      <w:pPr>
-        <w:pStyle w:val="ListParagraph"/>
-        <w:numPr>
-          <w:ilvl w:val="2"/>
-          <w:numId w:val="7"/>
-        </w:numPr>
-      </w:pPr>
-      <w:r>
-        <w:t xml:space="preserve">Trail </w:t>
-      </w:r>
-      <w:proofErr w:type="gramStart"/>
-      <w:r>
-        <w:t>description :</w:t>
-      </w:r>
-      <w:proofErr w:type="gramEnd"/>
-      <w:r>
-        <w:t xml:space="preserve"> relative rating of difficulty (subjective, but should align with popular hiking apps and books); description of what will be seen; approximate length of hike, general condition of trail, if trail exists.</w:t>
-      </w:r>
-    </w:p>
-    <w:p>
-      <w:pPr>
-        <w:pStyle w:val="ListParagraph"/>
-        <w:numPr>
-          <w:ilvl w:val="2"/>
-          <w:numId w:val="7"/>
-        </w:numPr>
-      </w:pPr>
-      <w:r>
-        <w:t>General travel directions for accessing the trailhead, or pointer to such directions in hiking reference(s).</w:t>
-      </w:r>
-    </w:p>
-    <w:p>
-      <w:pPr>
-        <w:pStyle w:val="ListParagraph"/>
-        <w:numPr>
-          <w:ilvl w:val="2"/>
-          <w:numId w:val="7"/>
-        </w:numPr>
-      </w:pPr>
-      <w:r>
-        <w:t xml:space="preserve">Details on how to proceed along the hike, or on specifically </w:t>
-      </w:r>
-    </w:p>
-    <w:p>
-      <w:pPr>
-        <w:pStyle w:val="ListParagraph"/>
-        <w:ind w:left="2160"/>
-      </w:pPr>
-      <w:proofErr w:type="gramStart"/>
-      <w:r>
-        <w:t>locating</w:t>
-      </w:r>
-      <w:proofErr w:type="gramEnd"/>
-      <w:r>
-        <w:t xml:space="preserve"> the trailhead, if needed.</w:t>
-      </w:r>
-    </w:p>
-    <w:p>
-      <w:pPr>
-        <w:pStyle w:val="ListParagraph"/>
-        <w:numPr>
-          <w:ilvl w:val="2"/>
-          <w:numId w:val="7"/>
-        </w:numPr>
-      </w:pPr>
-      <w:r>
-        <w:t xml:space="preserve">Any noteworthy deviations found from referenced books or hiking apps. </w:t>
-      </w:r>
-    </w:p>
-    <w:p>
-      <w:pPr>
-        <w:pStyle w:val="ListParagraph"/>
-        <w:numPr>
-          <w:ilvl w:val="2"/>
-          <w:numId w:val="7"/>
-        </w:numPr>
-      </w:pPr>
-      <w:r>
-        <w:t>Link(s) to additional information on other websites, relevant to hike (e.g. National Parks, historical contexts, etc.)</w:t>
-      </w:r>
-    </w:p>
-    <w:p>
-      <w:pPr>
-        <w:pStyle w:val="ListParagraph"/>
-        <w:numPr>
-          <w:ilvl w:val="2"/>
-          <w:numId w:val="7"/>
-        </w:numPr>
-      </w:pPr>
-      <w:r>
-        <w:t>A link to the Flickr album corresponding to the hike.</w:t>
+        <w:t>” which will provide the author’s description and other attributes about the hike, including references to other books or websites pertinent to the hike.</w:t>
       </w:r>
     </w:p>
     <w:sectPr>
@@ -2538,6 +2493,95 @@
     </w:lvl>
   </w:abstractNum>
   <w:abstractNum w:abstractNumId="5">
+    <w:nsid w:val="1B6A6DBA"/>
+    <w:multiLevelType w:val="multilevel"/>
+    <w:tmpl w:val="55C27F4A"/>
+    <w:lvl w:ilvl="0">
+      <w:start w:val="1"/>
+      <w:numFmt w:val="decimal"/>
+      <w:lvlText w:val="%1."/>
+      <w:lvlJc w:val="left"/>
+      <w:pPr>
+        <w:ind w:left="720" w:hanging="360"/>
+      </w:pPr>
+      <w:rPr>
+        <w:rFonts w:hint="default"/>
+      </w:rPr>
+    </w:lvl>
+    <w:lvl w:ilvl="1">
+      <w:start w:val="1"/>
+      <w:numFmt w:val="lowerLetter"/>
+      <w:lvlText w:val="%2."/>
+      <w:lvlJc w:val="left"/>
+      <w:pPr>
+        <w:ind w:left="1440" w:hanging="360"/>
+      </w:pPr>
+    </w:lvl>
+    <w:lvl w:ilvl="2">
+      <w:start w:val="1"/>
+      <w:numFmt w:val="lowerRoman"/>
+      <w:lvlText w:val="%3."/>
+      <w:lvlJc w:val="right"/>
+      <w:pPr>
+        <w:ind w:left="2160" w:hanging="180"/>
+      </w:pPr>
+    </w:lvl>
+    <w:lvl w:ilvl="3">
+      <w:start w:val="1"/>
+      <w:numFmt w:val="decimal"/>
+      <w:lvlText w:val="%4."/>
+      <w:lvlJc w:val="left"/>
+      <w:pPr>
+        <w:ind w:left="2880" w:hanging="360"/>
+      </w:pPr>
+    </w:lvl>
+    <w:lvl w:ilvl="4">
+      <w:start w:val="1"/>
+      <w:numFmt w:val="lowerLetter"/>
+      <w:lvlText w:val="%5."/>
+      <w:lvlJc w:val="left"/>
+      <w:pPr>
+        <w:ind w:left="3600" w:hanging="360"/>
+      </w:pPr>
+    </w:lvl>
+    <w:lvl w:ilvl="5">
+      <w:start w:val="1"/>
+      <w:numFmt w:val="lowerRoman"/>
+      <w:lvlText w:val="%6."/>
+      <w:lvlJc w:val="right"/>
+      <w:pPr>
+        <w:ind w:left="4320" w:hanging="180"/>
+      </w:pPr>
+    </w:lvl>
+    <w:lvl w:ilvl="6">
+      <w:start w:val="1"/>
+      <w:numFmt w:val="decimal"/>
+      <w:lvlText w:val="%7."/>
+      <w:lvlJc w:val="left"/>
+      <w:pPr>
+        <w:ind w:left="5040" w:hanging="360"/>
+      </w:pPr>
+    </w:lvl>
+    <w:lvl w:ilvl="7">
+      <w:start w:val="1"/>
+      <w:numFmt w:val="lowerLetter"/>
+      <w:lvlText w:val="%8."/>
+      <w:lvlJc w:val="left"/>
+      <w:pPr>
+        <w:ind w:left="5760" w:hanging="360"/>
+      </w:pPr>
+    </w:lvl>
+    <w:lvl w:ilvl="8">
+      <w:start w:val="1"/>
+      <w:numFmt w:val="lowerRoman"/>
+      <w:lvlText w:val="%9."/>
+      <w:lvlJc w:val="right"/>
+      <w:pPr>
+        <w:ind w:left="6480" w:hanging="180"/>
+      </w:pPr>
+    </w:lvl>
+  </w:abstractNum>
+  <w:abstractNum w:abstractNumId="6">
     <w:nsid w:val="1FB23568"/>
     <w:multiLevelType w:val="hybridMultilevel"/>
     <w:tmpl w:val="EA6A675C"/>
@@ -2626,7 +2670,7 @@
       </w:pPr>
     </w:lvl>
   </w:abstractNum>
-  <w:abstractNum w:abstractNumId="6">
+  <w:abstractNum w:abstractNumId="7">
     <w:nsid w:val="38F850FD"/>
     <w:multiLevelType w:val="hybridMultilevel"/>
     <w:tmpl w:val="2DD84142"/>
@@ -2715,7 +2759,7 @@
       </w:pPr>
     </w:lvl>
   </w:abstractNum>
-  <w:abstractNum w:abstractNumId="7">
+  <w:abstractNum w:abstractNumId="8">
     <w:nsid w:val="3998356A"/>
     <w:multiLevelType w:val="hybridMultilevel"/>
     <w:tmpl w:val="C4E05AD0"/>
@@ -2828,7 +2872,7 @@
       </w:rPr>
     </w:lvl>
   </w:abstractNum>
-  <w:abstractNum w:abstractNumId="8">
+  <w:abstractNum w:abstractNumId="9">
     <w:nsid w:val="46C65203"/>
     <w:multiLevelType w:val="hybridMultilevel"/>
     <w:tmpl w:val="18DCF288"/>
@@ -2917,7 +2961,7 @@
       </w:pPr>
     </w:lvl>
   </w:abstractNum>
-  <w:abstractNum w:abstractNumId="9">
+  <w:abstractNum w:abstractNumId="10">
     <w:nsid w:val="4D4F05DD"/>
     <w:multiLevelType w:val="hybridMultilevel"/>
     <w:tmpl w:val="3D72BA70"/>
@@ -3006,7 +3050,7 @@
       </w:pPr>
     </w:lvl>
   </w:abstractNum>
-  <w:abstractNum w:abstractNumId="10">
+  <w:abstractNum w:abstractNumId="11">
     <w:nsid w:val="4F0B21D0"/>
     <w:multiLevelType w:val="multilevel"/>
     <w:tmpl w:val="FED6F202"/>
@@ -3095,10 +3139,96 @@
       </w:pPr>
     </w:lvl>
   </w:abstractNum>
-  <w:abstractNum w:abstractNumId="11">
+  <w:abstractNum w:abstractNumId="12">
+    <w:nsid w:val="56000BE1"/>
+    <w:multiLevelType w:val="hybridMultilevel"/>
+    <w:tmpl w:val="DC2E752A"/>
+    <w:lvl w:ilvl="0" w:tplc="0409000F">
+      <w:start w:val="1"/>
+      <w:numFmt w:val="decimal"/>
+      <w:lvlText w:val="%1."/>
+      <w:lvlJc w:val="left"/>
+      <w:pPr>
+        <w:ind w:left="720" w:hanging="360"/>
+      </w:pPr>
+    </w:lvl>
+    <w:lvl w:ilvl="1" w:tplc="04090019">
+      <w:start w:val="1"/>
+      <w:numFmt w:val="lowerLetter"/>
+      <w:lvlText w:val="%2."/>
+      <w:lvlJc w:val="left"/>
+      <w:pPr>
+        <w:ind w:left="1440" w:hanging="360"/>
+      </w:pPr>
+    </w:lvl>
+    <w:lvl w:ilvl="2" w:tplc="0409001B">
+      <w:start w:val="1"/>
+      <w:numFmt w:val="lowerRoman"/>
+      <w:lvlText w:val="%3."/>
+      <w:lvlJc w:val="right"/>
+      <w:pPr>
+        <w:ind w:left="2160" w:hanging="180"/>
+      </w:pPr>
+    </w:lvl>
+    <w:lvl w:ilvl="3" w:tplc="0409000F" w:tentative="1">
+      <w:start w:val="1"/>
+      <w:numFmt w:val="decimal"/>
+      <w:lvlText w:val="%4."/>
+      <w:lvlJc w:val="left"/>
+      <w:pPr>
+        <w:ind w:left="2880" w:hanging="360"/>
+      </w:pPr>
+    </w:lvl>
+    <w:lvl w:ilvl="4" w:tplc="04090019" w:tentative="1">
+      <w:start w:val="1"/>
+      <w:numFmt w:val="lowerLetter"/>
+      <w:lvlText w:val="%5."/>
+      <w:lvlJc w:val="left"/>
+      <w:pPr>
+        <w:ind w:left="3600" w:hanging="360"/>
+      </w:pPr>
+    </w:lvl>
+    <w:lvl w:ilvl="5" w:tplc="0409001B" w:tentative="1">
+      <w:start w:val="1"/>
+      <w:numFmt w:val="lowerRoman"/>
+      <w:lvlText w:val="%6."/>
+      <w:lvlJc w:val="right"/>
+      <w:pPr>
+        <w:ind w:left="4320" w:hanging="180"/>
+      </w:pPr>
+    </w:lvl>
+    <w:lvl w:ilvl="6" w:tplc="0409000F" w:tentative="1">
+      <w:start w:val="1"/>
+      <w:numFmt w:val="decimal"/>
+      <w:lvlText w:val="%7."/>
+      <w:lvlJc w:val="left"/>
+      <w:pPr>
+        <w:ind w:left="5040" w:hanging="360"/>
+      </w:pPr>
+    </w:lvl>
+    <w:lvl w:ilvl="7" w:tplc="04090019" w:tentative="1">
+      <w:start w:val="1"/>
+      <w:numFmt w:val="lowerLetter"/>
+      <w:lvlText w:val="%8."/>
+      <w:lvlJc w:val="left"/>
+      <w:pPr>
+        <w:ind w:left="5760" w:hanging="360"/>
+      </w:pPr>
+    </w:lvl>
+    <w:lvl w:ilvl="8" w:tplc="0409001B" w:tentative="1">
+      <w:start w:val="1"/>
+      <w:numFmt w:val="lowerRoman"/>
+      <w:lvlText w:val="%9."/>
+      <w:lvlJc w:val="right"/>
+      <w:pPr>
+        <w:ind w:left="6480" w:hanging="180"/>
+      </w:pPr>
+    </w:lvl>
+  </w:abstractNum>
+  <w:abstractNum w:abstractNumId="13">
     <w:nsid w:val="5FAD3816"/>
     <w:multiLevelType w:val="hybridMultilevel"/>
-    <w:tmpl w:val="1890A872"/>
+    <w:tmpl w:val="55C27F4A"/>
     <w:lvl w:ilvl="0" w:tplc="0409000F">
       <w:start w:val="1"/>
       <w:numFmt w:val="decimal"/>
@@ -3184,7 +3314,7 @@
       </w:pPr>
     </w:lvl>
   </w:abstractNum>
-  <w:abstractNum w:abstractNumId="12">
+  <w:abstractNum w:abstractNumId="14">
     <w:nsid w:val="64A97078"/>
     <w:multiLevelType w:val="hybridMultilevel"/>
     <w:tmpl w:val="EEEEBF3C"/>
@@ -3273,7 +3403,7 @@
       </w:pPr>
     </w:lvl>
   </w:abstractNum>
-  <w:abstractNum w:abstractNumId="13">
+  <w:abstractNum w:abstractNumId="15">
     <w:nsid w:val="6851272A"/>
     <w:multiLevelType w:val="multilevel"/>
     <w:tmpl w:val="27322624"/>
@@ -3395,7 +3525,7 @@
       </w:rPr>
     </w:lvl>
   </w:abstractNum>
-  <w:abstractNum w:abstractNumId="14">
+  <w:abstractNum w:abstractNumId="16">
     <w:nsid w:val="6FDB748C"/>
     <w:multiLevelType w:val="hybridMultilevel"/>
     <w:tmpl w:val="5AD64752"/>
@@ -3485,37 +3615,37 @@
     </w:lvl>
   </w:abstractNum>
   <w:num w:numId="1">
-    <w:abstractNumId w:val="13"/>
+    <w:abstractNumId w:val="15"/>
   </w:num>
   <w:num w:numId="2">
-    <w:abstractNumId w:val="10"/>
+    <w:abstractNumId w:val="11"/>
   </w:num>
   <w:num w:numId="3">
     <w:abstractNumId w:val="4"/>
   </w:num>
   <w:num w:numId="4">
-    <w:abstractNumId w:val="9"/>
+    <w:abstractNumId w:val="10"/>
   </w:num>
   <w:num w:numId="5">
     <w:abstractNumId w:val="1"/>
   </w:num>
   <w:num w:numId="6">
+    <w:abstractNumId w:val="7"/>
+  </w:num>
+  <w:num w:numId="7">
+    <w:abstractNumId w:val="13"/>
+  </w:num>
+  <w:num w:numId="8">
     <w:abstractNumId w:val="6"/>
   </w:num>
-  <w:num w:numId="7">
-    <w:abstractNumId w:val="11"/>
-  </w:num>
-  <w:num w:numId="8">
-    <w:abstractNumId w:val="5"/>
-  </w:num>
   <w:num w:numId="9">
-    <w:abstractNumId w:val="8"/>
+    <w:abstractNumId w:val="9"/>
   </w:num>
   <w:num w:numId="10">
-    <w:abstractNumId w:val="12"/>
+    <w:abstractNumId w:val="14"/>
   </w:num>
   <w:num w:numId="11">
-    <w:abstractNumId w:val="14"/>
+    <w:abstractNumId w:val="16"/>
   </w:num>
   <w:num w:numId="12">
     <w:abstractNumId w:val="0"/>
@@ -3527,7 +3657,13 @@
     <w:abstractNumId w:val="3"/>
   </w:num>
   <w:num w:numId="15">
-    <w:abstractNumId w:val="7"/>
+    <w:abstractNumId w:val="8"/>
+  </w:num>
+  <w:num w:numId="16">
+    <w:abstractNumId w:val="5"/>
+  </w:num>
+  <w:num w:numId="17">
+    <w:abstractNumId w:val="12"/>
   </w:num>
 </w:numbering>
 </file>

</xml_diff>

<commit_message>
update design docs, build process (was gitprocess); added E Fork hike, created build directory
</commit_message>
<xml_diff>
--- a/docs/design/KTEHA_DesignSpec.docx
+++ b/docs/design/KTEHA_DesignSpec.docx
@@ -228,22 +228,8 @@
         <w:t>ktesa</w:t>
       </w:r>
       <w:proofErr w:type="spellEnd"/>
-      <w:proofErr w:type="gramStart"/>
-      <w:r>
-        <w:t xml:space="preserve">” </w:t>
-      </w:r>
-      <w:r>
-        <w:rPr>
-          <w:color w:val="FF0000"/>
-        </w:rPr>
-        <w:t>?</w:t>
-      </w:r>
-      <w:proofErr w:type="gramEnd"/>
-      <w:r>
-        <w:rPr>
-          <w:color w:val="FF0000"/>
-        </w:rPr>
-        <w:t>?</w:t>
+      <w:r>
+        <w:t>”</w:t>
       </w:r>
       <w:r>
         <w:t>)</w:t>
@@ -461,22 +447,29 @@
           <w:numId w:val="15"/>
         </w:numPr>
       </w:pPr>
+      <w:proofErr w:type="spellStart"/>
       <w:proofErr w:type="gramStart"/>
       <w:r>
         <w:rPr>
           <w:i/>
         </w:rPr>
-        <w:t>pages</w:t>
-      </w:r>
+        <w:t>json</w:t>
+      </w:r>
+      <w:proofErr w:type="spellEnd"/>
       <w:proofErr w:type="gramEnd"/>
       <w:r>
         <w:t>:</w:t>
       </w:r>
       <w:r>
-        <w:t xml:space="preserve"> </w:t>
-      </w:r>
-      <w:r>
-        <w:t>this directory holds all the ‘pages’ html code (but not index.html, the main page)</w:t>
+        <w:t xml:space="preserve"> holds </w:t>
+      </w:r>
+      <w:proofErr w:type="spellStart"/>
+      <w:r>
+        <w:t>json</w:t>
+      </w:r>
+      <w:proofErr w:type="spellEnd"/>
+      <w:r>
+        <w:t xml:space="preserve"> data (typically converted GPX files)</w:t>
       </w:r>
     </w:p>
     <w:p>
@@ -492,17 +485,17 @@
         <w:rPr>
           <w:i/>
         </w:rPr>
-        <w:t>styles</w:t>
+        <w:t>pages</w:t>
       </w:r>
       <w:proofErr w:type="gramEnd"/>
       <w:r>
         <w:t>:</w:t>
       </w:r>
       <w:r>
-        <w:t xml:space="preserve"> all site style sheets</w:t>
-      </w:r>
-      <w:r>
-        <w:t>;</w:t>
+        <w:t xml:space="preserve"> </w:t>
+      </w:r>
+      <w:r>
+        <w:t>this directory holds all the ‘pages’ html code (but not index.html, the main page)</w:t>
       </w:r>
     </w:p>
     <w:p>
@@ -518,23 +511,17 @@
         <w:rPr>
           <w:i/>
         </w:rPr>
-        <w:t>maps</w:t>
+        <w:t>styles</w:t>
       </w:r>
       <w:proofErr w:type="gramEnd"/>
       <w:r>
         <w:t>:</w:t>
       </w:r>
       <w:r>
-        <w:t xml:space="preserve"> all </w:t>
-      </w:r>
-      <w:r>
-        <w:t>.</w:t>
-      </w:r>
-      <w:r>
-        <w:t>html geo-map files with names indicating the corresponding hike and whether or not track/marker lists are provided</w:t>
-      </w:r>
-      <w:r>
-        <w:t xml:space="preserve"> </w:t>
+        <w:t xml:space="preserve"> all site style sheets</w:t>
+      </w:r>
+      <w:r>
+        <w:t>;</w:t>
       </w:r>
     </w:p>
     <w:p>
@@ -550,14 +537,23 @@
         <w:rPr>
           <w:i/>
         </w:rPr>
-        <w:t>tools</w:t>
+        <w:t>maps</w:t>
       </w:r>
       <w:proofErr w:type="gramEnd"/>
       <w:r>
         <w:t>:</w:t>
       </w:r>
       <w:r>
-        <w:t xml:space="preserve"> place where tools which help in the process of making site pages are placed.</w:t>
+        <w:t xml:space="preserve"> all </w:t>
+      </w:r>
+      <w:r>
+        <w:t>.</w:t>
+      </w:r>
+      <w:r>
+        <w:t>html geo-map files with names indicating the corresponding hike and whether or not track/marker lists are provided</w:t>
+      </w:r>
+      <w:r>
+        <w:t xml:space="preserve"> </w:t>
       </w:r>
     </w:p>
     <w:p>
@@ -573,14 +569,14 @@
         <w:rPr>
           <w:i/>
         </w:rPr>
-        <w:t>docs</w:t>
+        <w:t>tools</w:t>
       </w:r>
       <w:proofErr w:type="gramEnd"/>
       <w:r>
         <w:t>:</w:t>
       </w:r>
       <w:r>
-        <w:t xml:space="preserve"> location for all relevant site and process documentation</w:t>
+        <w:t xml:space="preserve"> place where tools which help in the process of making site pages are placed.</w:t>
       </w:r>
     </w:p>
     <w:p>
@@ -596,6 +592,29 @@
         <w:rPr>
           <w:i/>
         </w:rPr>
+        <w:t>docs</w:t>
+      </w:r>
+      <w:proofErr w:type="gramEnd"/>
+      <w:r>
+        <w:t>:</w:t>
+      </w:r>
+      <w:r>
+        <w:t xml:space="preserve"> location for all relevant site and process documentation</w:t>
+      </w:r>
+    </w:p>
+    <w:p>
+      <w:pPr>
+        <w:pStyle w:val="ListParagraph"/>
+        <w:numPr>
+          <w:ilvl w:val="0"/>
+          <w:numId w:val="15"/>
+        </w:numPr>
+      </w:pPr>
+      <w:proofErr w:type="gramStart"/>
+      <w:r>
+        <w:rPr>
+          <w:i/>
+        </w:rPr>
         <w:t>test</w:t>
       </w:r>
       <w:proofErr w:type="gramEnd"/>
@@ -614,14 +633,403 @@
       </w:pPr>
     </w:p>
     <w:p>
-      <w:r>
+      <w:pPr>
         <w:rPr>
           <w:u w:val="single"/>
         </w:rPr>
+      </w:pPr>
+      <w:r>
+        <w:rPr>
+          <w:u w:val="single"/>
+        </w:rPr>
+        <w:t>USER EXPERIENCE:</w:t>
+      </w:r>
+    </w:p>
+    <w:p>
+      <w:r>
+        <w:t>When the user first encounters the website, a modal window will appear with the site banner and minimum information instructing the user about the site and how to interact with it. After closing the modal window, the screen will essentially be filled with a Google map, including the items listed below. Below the map, when scrolled, the user will see a table of hikes listing all of the sites indicated on the map. The table structure is also detailed below.</w:t>
+      </w:r>
+      <w:r>
+        <w:t xml:space="preserve"> Below the table will be other disclaimers, notes, and a means of contacting the authors.</w:t>
+      </w:r>
+    </w:p>
+    <w:p>
+      <w:r>
+        <w:tab/>
+        <w:t>MAP:</w:t>
+      </w:r>
+    </w:p>
+    <w:p>
+      <w:pPr>
+        <w:pStyle w:val="ListParagraph"/>
+        <w:numPr>
+          <w:ilvl w:val="0"/>
+          <w:numId w:val="18"/>
+        </w:numPr>
+      </w:pPr>
+      <w:r>
+        <w:t>Initial map type selection: TERRAIN</w:t>
+      </w:r>
+    </w:p>
+    <w:p>
+      <w:pPr>
+        <w:pStyle w:val="ListParagraph"/>
+        <w:numPr>
+          <w:ilvl w:val="0"/>
+          <w:numId w:val="18"/>
+        </w:numPr>
+      </w:pPr>
+      <w:r>
+        <w:t>Initial zoom level set to view the entire state of New Mexico</w:t>
+      </w:r>
+    </w:p>
+    <w:p>
+      <w:pPr>
+        <w:pStyle w:val="ListParagraph"/>
+        <w:numPr>
+          <w:ilvl w:val="0"/>
+          <w:numId w:val="18"/>
+        </w:numPr>
+      </w:pPr>
+      <w:r>
+        <w:t>Markers locating the site hikes and National Parks Visitor Centers</w:t>
+      </w:r>
+    </w:p>
+    <w:p>
+      <w:pPr>
+        <w:pStyle w:val="ListParagraph"/>
+        <w:numPr>
+          <w:ilvl w:val="0"/>
+          <w:numId w:val="18"/>
+        </w:numPr>
+      </w:pPr>
+      <w:r>
+        <w:t>Info windows when markers are clicked, presenting hike data (further specified later in this document)</w:t>
+      </w:r>
+    </w:p>
+    <w:p>
+      <w:pPr>
+        <w:pStyle w:val="ListParagraph"/>
+        <w:numPr>
+          <w:ilvl w:val="0"/>
+          <w:numId w:val="18"/>
+        </w:numPr>
+      </w:pPr>
+      <w:r>
+        <w:t>GPX tracks, where available, of hikes taken</w:t>
+      </w:r>
+    </w:p>
+    <w:p>
+      <w:pPr>
+        <w:ind w:left="720"/>
+      </w:pPr>
+      <w:r>
+        <w:t>TABLE:</w:t>
+      </w:r>
+    </w:p>
+    <w:p>
+      <w:pPr>
+        <w:pStyle w:val="ListParagraph"/>
+        <w:numPr>
+          <w:ilvl w:val="0"/>
+          <w:numId w:val="19"/>
+        </w:numPr>
+      </w:pPr>
+      <w:r>
+        <w:lastRenderedPageBreak/>
+        <w:t>Location of nearest city or town</w:t>
+      </w:r>
+    </w:p>
+    <w:p>
+      <w:pPr>
+        <w:pStyle w:val="ListParagraph"/>
+        <w:numPr>
+          <w:ilvl w:val="0"/>
+          <w:numId w:val="19"/>
+        </w:numPr>
+      </w:pPr>
+      <w:r>
+        <w:t>Popular name of hike</w:t>
+      </w:r>
+    </w:p>
+    <w:p>
+      <w:pPr>
+        <w:pStyle w:val="ListParagraph"/>
+        <w:numPr>
+          <w:ilvl w:val="0"/>
+          <w:numId w:val="19"/>
+        </w:numPr>
+      </w:pPr>
+      <w:r>
+        <w:t>“WOW” factor – quick indicator of outstanding feature(s)</w:t>
+      </w:r>
+    </w:p>
+    <w:p>
+      <w:pPr>
+        <w:pStyle w:val="ListParagraph"/>
+        <w:numPr>
+          <w:ilvl w:val="0"/>
+          <w:numId w:val="19"/>
+        </w:numPr>
+      </w:pPr>
+      <w:r>
+        <w:t>A link to the hike web page (detailed later)</w:t>
+      </w:r>
+    </w:p>
+    <w:p>
+      <w:pPr>
+        <w:pStyle w:val="ListParagraph"/>
+        <w:numPr>
+          <w:ilvl w:val="0"/>
+          <w:numId w:val="19"/>
+        </w:numPr>
+      </w:pPr>
+      <w:r>
+        <w:t>The round trip distance (initially in miles) from the trailhead</w:t>
+      </w:r>
+    </w:p>
+    <w:p>
+      <w:pPr>
+        <w:pStyle w:val="ListParagraph"/>
+        <w:numPr>
+          <w:ilvl w:val="0"/>
+          <w:numId w:val="19"/>
+        </w:numPr>
+      </w:pPr>
+      <w:r>
+        <w:t>The overall elevation change</w:t>
+      </w:r>
+    </w:p>
+    <w:p>
+      <w:pPr>
+        <w:pStyle w:val="ListParagraph"/>
+        <w:numPr>
+          <w:ilvl w:val="0"/>
+          <w:numId w:val="19"/>
+        </w:numPr>
+      </w:pPr>
+      <w:r>
+        <w:t>Relative difficulty of the hike (exertion, steepness, trail conditions, etc.)</w:t>
+      </w:r>
+    </w:p>
+    <w:p>
+      <w:pPr>
+        <w:pStyle w:val="ListParagraph"/>
+        <w:numPr>
+          <w:ilvl w:val="0"/>
+          <w:numId w:val="19"/>
+        </w:numPr>
+      </w:pPr>
+      <w:r>
+        <w:t>Exposure to sun</w:t>
+      </w:r>
+    </w:p>
+    <w:p>
+      <w:pPr>
+        <w:pStyle w:val="ListParagraph"/>
+        <w:numPr>
+          <w:ilvl w:val="0"/>
+          <w:numId w:val="19"/>
+        </w:numPr>
+      </w:pPr>
+      <w:r>
+        <w:t>A link to directions</w:t>
+      </w:r>
+    </w:p>
+    <w:p>
+      <w:pPr>
+        <w:pStyle w:val="ListParagraph"/>
+        <w:numPr>
+          <w:ilvl w:val="0"/>
+          <w:numId w:val="19"/>
+        </w:numPr>
+      </w:pPr>
+      <w:r>
+        <w:t>A link to the corresponding Flickr album where hike photos reside</w:t>
+      </w:r>
+    </w:p>
+    <w:p>
+      <w:pPr>
+        <w:ind w:left="720"/>
+      </w:pPr>
+      <w:r>
+        <w:t>MAIN PAGE BEHAVIORS:</w:t>
+      </w:r>
+    </w:p>
+    <w:p>
+      <w:pPr>
+        <w:pStyle w:val="ListParagraph"/>
+        <w:numPr>
+          <w:ilvl w:val="0"/>
+          <w:numId w:val="20"/>
+        </w:numPr>
+      </w:pPr>
+      <w:r>
+        <w:t>The table will have sort capability when a column header is clicked</w:t>
+      </w:r>
+    </w:p>
+    <w:p>
+      <w:pPr>
+        <w:pStyle w:val="ListParagraph"/>
+        <w:numPr>
+          <w:ilvl w:val="0"/>
+          <w:numId w:val="20"/>
+        </w:numPr>
+      </w:pPr>
+      <w:r>
+        <w:t>The sort will invert with each successive click on the column header</w:t>
+      </w:r>
+    </w:p>
+    <w:p>
+      <w:pPr>
+        <w:pStyle w:val="ListParagraph"/>
+        <w:numPr>
+          <w:ilvl w:val="0"/>
+          <w:numId w:val="20"/>
+        </w:numPr>
+      </w:pPr>
+      <w:r>
+        <w:t>The row currently indicated by the cursor will be highlighted</w:t>
+      </w:r>
+    </w:p>
+    <w:p>
+      <w:pPr>
+        <w:pStyle w:val="ListParagraph"/>
+        <w:numPr>
+          <w:ilvl w:val="0"/>
+          <w:numId w:val="20"/>
+        </w:numPr>
+      </w:pPr>
+      <w:r>
+        <w:t>A conversion button will allow switching between English and Metric units</w:t>
+      </w:r>
+    </w:p>
+    <w:p>
+      <w:pPr>
+        <w:pStyle w:val="ListParagraph"/>
+        <w:numPr>
+          <w:ilvl w:val="0"/>
+          <w:numId w:val="20"/>
+        </w:numPr>
+      </w:pPr>
+      <w:r>
+        <w:t xml:space="preserve">The map will have pan and zoom capability, with standard </w:t>
+      </w:r>
+      <w:proofErr w:type="spellStart"/>
+      <w:r>
+        <w:t>google</w:t>
+      </w:r>
+      <w:proofErr w:type="spellEnd"/>
+      <w:r>
+        <w:t xml:space="preserve"> zoom panel</w:t>
+      </w:r>
+    </w:p>
+    <w:p>
+      <w:pPr>
+        <w:pStyle w:val="ListParagraph"/>
+        <w:numPr>
+          <w:ilvl w:val="0"/>
+          <w:numId w:val="20"/>
+        </w:numPr>
+      </w:pPr>
+      <w:r>
+        <w:t xml:space="preserve">The map will have full page mode using standard </w:t>
+      </w:r>
+      <w:proofErr w:type="spellStart"/>
+      <w:r>
+        <w:t>google</w:t>
+      </w:r>
+      <w:proofErr w:type="spellEnd"/>
+      <w:r>
+        <w:t xml:space="preserve"> control</w:t>
+      </w:r>
+    </w:p>
+    <w:p>
+      <w:pPr>
+        <w:pStyle w:val="ListParagraph"/>
+        <w:numPr>
+          <w:ilvl w:val="0"/>
+          <w:numId w:val="20"/>
+        </w:numPr>
+      </w:pPr>
+      <w:r>
+        <w:t>The map will have a drop-down panel for selecting map type</w:t>
+      </w:r>
+    </w:p>
+    <w:p>
+      <w:pPr>
+        <w:pStyle w:val="ListParagraph"/>
+        <w:numPr>
+          <w:ilvl w:val="0"/>
+          <w:numId w:val="20"/>
+        </w:numPr>
+      </w:pPr>
+      <w:r>
+        <w:t xml:space="preserve">A </w:t>
+      </w:r>
+      <w:proofErr w:type="spellStart"/>
+      <w:r>
+        <w:t>geolocation</w:t>
+      </w:r>
+      <w:proofErr w:type="spellEnd"/>
+      <w:r>
+        <w:t xml:space="preserve"> icon, of different style than the markers, will automatically appear, if </w:t>
+      </w:r>
+      <w:proofErr w:type="spellStart"/>
+      <w:proofErr w:type="gramStart"/>
+      <w:r>
+        <w:t>geolocation</w:t>
+      </w:r>
+      <w:proofErr w:type="spellEnd"/>
+      <w:r>
+        <w:t xml:space="preserve"> is enabled by the user</w:t>
+      </w:r>
+      <w:proofErr w:type="gramEnd"/>
+      <w:r>
+        <w:t>.</w:t>
+      </w:r>
+    </w:p>
+    <w:p>
+      <w:pPr>
+        <w:pStyle w:val="ListParagraph"/>
+        <w:numPr>
+          <w:ilvl w:val="0"/>
+          <w:numId w:val="20"/>
+        </w:numPr>
+      </w:pPr>
+      <w:r>
+        <w:t>Colors may be used to differentiate between types of markers (Visitor Center, trailheads that overlap, other)</w:t>
+      </w:r>
+    </w:p>
+    <w:p>
+      <w:pPr>
+        <w:pStyle w:val="ListParagraph"/>
+        <w:numPr>
+          <w:ilvl w:val="0"/>
+          <w:numId w:val="20"/>
+        </w:numPr>
+      </w:pPr>
+      <w:r>
+        <w:t>Colors may be used to differentiate overlapping trails</w:t>
+      </w:r>
+    </w:p>
+    <w:p>
+      <w:pPr>
+        <w:ind w:left="720"/>
+      </w:pPr>
+    </w:p>
+    <w:p>
+      <w:r>
+        <w:rPr>
+          <w:u w:val="single"/>
+        </w:rPr>
         <w:t>MAIN PAGE</w:t>
       </w:r>
       <w:r>
-        <w:t>:</w:t>
+        <w:rPr>
+          <w:u w:val="single"/>
+        </w:rPr>
+        <w:t xml:space="preserve"> HTML</w:t>
       </w:r>
     </w:p>
     <w:p>
@@ -993,17 +1401,148 @@
     </w:p>
     <w:p>
       <w:pPr>
+        <w:pStyle w:val="ListParagraph"/>
+        <w:ind w:left="0"/>
+      </w:pPr>
+    </w:p>
+    <w:p>
+      <w:r>
+        <w:t xml:space="preserve">      </w:t>
+      </w:r>
+    </w:p>
+    <w:p/>
+    <w:p>
+      <w:pPr>
         <w:ind w:left="360"/>
-        <w:rPr>
-          <w:color w:val="0000FF"/>
-        </w:rPr>
-      </w:pPr>
-      <w:r>
         <w:rPr>
           <w:color w:val="0000FF"/>
           <w:u w:val="single"/>
         </w:rPr>
-        <w:lastRenderedPageBreak/>
+      </w:pPr>
+      <w:r>
+        <w:rPr>
+          <w:color w:val="0000FF"/>
+          <w:u w:val="single"/>
+        </w:rPr>
+        <w:t>A &lt;div&gt; element for the modal window:</w:t>
+      </w:r>
+    </w:p>
+    <w:p>
+      <w:pPr>
+        <w:pStyle w:val="ListParagraph"/>
+        <w:numPr>
+          <w:ilvl w:val="0"/>
+          <w:numId w:val="21"/>
+        </w:numPr>
+        <w:ind w:right="-180"/>
+      </w:pPr>
+      <w:r>
+        <w:t xml:space="preserve">Logo (or Image) and Banner, where the &lt;p&gt; element containing the banner has </w:t>
+      </w:r>
+      <w:r>
+        <w:rPr>
+          <w:i/>
+        </w:rPr>
+        <w:t>id</w:t>
+      </w:r>
+      <w:r>
+        <w:t>=”banner”;</w:t>
+      </w:r>
+    </w:p>
+    <w:p>
+      <w:pPr>
+        <w:pStyle w:val="ListParagraph"/>
+        <w:numPr>
+          <w:ilvl w:val="0"/>
+          <w:numId w:val="21"/>
+        </w:numPr>
+        <w:ind w:right="-180"/>
+      </w:pPr>
+      <w:r>
+        <w:t>A &lt;div&gt; element containing introductory text</w:t>
+      </w:r>
+    </w:p>
+    <w:p>
+      <w:pPr>
+        <w:pStyle w:val="ListParagraph"/>
+        <w:numPr>
+          <w:ilvl w:val="0"/>
+          <w:numId w:val="21"/>
+        </w:numPr>
+        <w:ind w:right="-180"/>
+      </w:pPr>
+      <w:r>
+        <w:t>A &lt;div&gt; element briefly describing important features</w:t>
+      </w:r>
+    </w:p>
+    <w:p>
+      <w:pPr>
+        <w:pStyle w:val="ListParagraph"/>
+        <w:numPr>
+          <w:ilvl w:val="0"/>
+          <w:numId w:val="21"/>
+        </w:numPr>
+        <w:ind w:right="-180"/>
+      </w:pPr>
+      <w:r>
+        <w:t>A &lt;div&gt; element describing map/table behavior</w:t>
+      </w:r>
+    </w:p>
+    <w:p>
+      <w:pPr>
+        <w:pStyle w:val="ListParagraph"/>
+        <w:numPr>
+          <w:ilvl w:val="0"/>
+          <w:numId w:val="21"/>
+        </w:numPr>
+        <w:ind w:right="-180"/>
+      </w:pPr>
+      <w:r>
+        <w:t>A &lt;div&gt; element with license attribution for icons used</w:t>
+      </w:r>
+    </w:p>
+    <w:p>
+      <w:pPr>
+        <w:pStyle w:val="ListParagraph"/>
+        <w:numPr>
+          <w:ilvl w:val="0"/>
+          <w:numId w:val="21"/>
+        </w:numPr>
+        <w:ind w:right="-180"/>
+      </w:pPr>
+      <w:r>
+        <w:t xml:space="preserve">A “close” button (implementation in </w:t>
+      </w:r>
+      <w:proofErr w:type="spellStart"/>
+      <w:r>
+        <w:t>javascript</w:t>
+      </w:r>
+      <w:proofErr w:type="spellEnd"/>
+      <w:r>
+        <w:t>)</w:t>
+      </w:r>
+    </w:p>
+    <w:p>
+      <w:pPr>
+        <w:ind w:left="360"/>
+        <w:rPr>
+          <w:color w:val="0000FF"/>
+          <w:u w:val="single"/>
+        </w:rPr>
+      </w:pPr>
+    </w:p>
+    <w:p>
+      <w:pPr>
+        <w:ind w:left="360"/>
+        <w:rPr>
+          <w:color w:val="0000FF"/>
+        </w:rPr>
+      </w:pPr>
+      <w:r>
+        <w:rPr>
+          <w:color w:val="0000FF"/>
+          <w:u w:val="single"/>
+        </w:rPr>
         <w:t>The &lt;body&gt; element shall contain the following</w:t>
       </w:r>
       <w:r>
@@ -1018,33 +1557,12 @@
         <w:pStyle w:val="ListParagraph"/>
         <w:numPr>
           <w:ilvl w:val="0"/>
-          <w:numId w:val="6"/>
+          <w:numId w:val="23"/>
         </w:numPr>
         <w:ind w:right="-180"/>
       </w:pPr>
       <w:r>
-        <w:t xml:space="preserve">A div element with container </w:t>
-      </w:r>
-      <w:r>
-        <w:t>w/</w:t>
-      </w:r>
-      <w:r>
-        <w:t xml:space="preserve"> </w:t>
-      </w:r>
-      <w:r>
-        <w:rPr>
-          <w:i/>
-        </w:rPr>
-        <w:t>class</w:t>
-      </w:r>
-      <w:r>
-        <w:t>="container</w:t>
-      </w:r>
-      <w:r>
-        <w:t>"</w:t>
-      </w:r>
-      <w:r>
-        <w:t xml:space="preserve"> (this aligns everything for grid implementation) which encompasses everything in the body;</w:t>
+        <w:t>A container &lt;div&gt; to control page opacity while modal window is up</w:t>
       </w:r>
     </w:p>
     <w:p>
@@ -1052,24 +1570,149 @@
         <w:pStyle w:val="ListParagraph"/>
         <w:numPr>
           <w:ilvl w:val="0"/>
-          <w:numId w:val="6"/>
-        </w:numPr>
-        <w:ind w:right="-180"/>
-      </w:pPr>
-      <w:r>
-        <w:t>Logo (or Image)</w:t>
-      </w:r>
-      <w:r>
-        <w:t xml:space="preserve"> and Banner, where the &lt;p&gt; element containing the banner has </w:t>
-      </w:r>
-      <w:r>
-        <w:rPr>
-          <w:i/>
-        </w:rPr>
-        <w:t>id</w:t>
-      </w:r>
-      <w:r>
-        <w:t>=”banner”;</w:t>
+          <w:numId w:val="23"/>
+        </w:numPr>
+      </w:pPr>
+      <w:r>
+        <w:t xml:space="preserve">An empty &lt;div id=”map”&gt; to contain the NM </w:t>
+      </w:r>
+      <w:proofErr w:type="spellStart"/>
+      <w:r>
+        <w:t>google</w:t>
+      </w:r>
+      <w:proofErr w:type="spellEnd"/>
+      <w:r>
+        <w:t xml:space="preserve"> map;</w:t>
+      </w:r>
+    </w:p>
+    <w:p>
+      <w:pPr>
+        <w:pStyle w:val="ListParagraph"/>
+        <w:numPr>
+          <w:ilvl w:val="1"/>
+          <w:numId w:val="23"/>
+        </w:numPr>
+      </w:pPr>
+      <w:r>
+        <w:t xml:space="preserve">The </w:t>
+      </w:r>
+      <w:proofErr w:type="spellStart"/>
+      <w:r>
+        <w:t>google</w:t>
+      </w:r>
+      <w:proofErr w:type="spellEnd"/>
+      <w:r>
+        <w:t xml:space="preserve"> map will be a standard </w:t>
+      </w:r>
+      <w:proofErr w:type="spellStart"/>
+      <w:r>
+        <w:t>google</w:t>
+      </w:r>
+      <w:proofErr w:type="spellEnd"/>
+      <w:r>
+        <w:t xml:space="preserve"> map produced from the </w:t>
+      </w:r>
+      <w:proofErr w:type="spellStart"/>
+      <w:r>
+        <w:t>google</w:t>
+      </w:r>
+      <w:proofErr w:type="spellEnd"/>
+      <w:r>
+        <w:t xml:space="preserve"> maps API.</w:t>
+      </w:r>
+    </w:p>
+    <w:p>
+      <w:pPr>
+        <w:pStyle w:val="ListParagraph"/>
+        <w:numPr>
+          <w:ilvl w:val="1"/>
+          <w:numId w:val="23"/>
+        </w:numPr>
+      </w:pPr>
+      <w:r>
+        <w:t>The map will display markers (small colored pins) denoting the map location for the corresponding hike.</w:t>
+      </w:r>
+    </w:p>
+    <w:p>
+      <w:pPr>
+        <w:pStyle w:val="ListParagraph"/>
+        <w:numPr>
+          <w:ilvl w:val="1"/>
+          <w:numId w:val="23"/>
+        </w:numPr>
+      </w:pPr>
+      <w:r>
+        <w:t>Hikes with very-close or overlaying trailheads will be spread out on the map but co</w:t>
+      </w:r>
+      <w:r>
+        <w:t>nnected to the trailhead by (blue</w:t>
+      </w:r>
+      <w:r>
+        <w:t>) lines. In order to reduce map congestion, these lines will only be visible when sufficiently zoomed in. Markers for these close-together hikes will be of a different color than the other standard hikes.</w:t>
+      </w:r>
+    </w:p>
+    <w:p>
+      <w:pPr>
+        <w:pStyle w:val="ListParagraph"/>
+        <w:numPr>
+          <w:ilvl w:val="1"/>
+          <w:numId w:val="23"/>
+        </w:numPr>
+      </w:pPr>
+      <w:r>
+        <w:t xml:space="preserve">When a location has </w:t>
+      </w:r>
+      <w:proofErr w:type="gramStart"/>
+      <w:r>
+        <w:t>a  Visitor</w:t>
+      </w:r>
+      <w:proofErr w:type="gramEnd"/>
+      <w:r>
+        <w:t xml:space="preserve"> Center (e.g. Chaco Canyon), that location will be denoted by yet a different colored marker. </w:t>
+      </w:r>
+    </w:p>
+    <w:p>
+      <w:pPr>
+        <w:pStyle w:val="ListParagraph"/>
+        <w:numPr>
+          <w:ilvl w:val="1"/>
+          <w:numId w:val="23"/>
+        </w:numPr>
+      </w:pPr>
+      <w:r>
+        <w:t xml:space="preserve">When the user pans or zooms, the Table of Hikes will appear below the map, and will </w:t>
+      </w:r>
+      <w:r>
+        <w:t xml:space="preserve">only </w:t>
+      </w:r>
+      <w:r>
+        <w:t xml:space="preserve">list hikes visible in the current viewport of the </w:t>
+      </w:r>
+      <w:proofErr w:type="spellStart"/>
+      <w:r>
+        <w:t>google</w:t>
+      </w:r>
+      <w:proofErr w:type="spellEnd"/>
+      <w:r>
+        <w:t xml:space="preserve"> map. Below the map will appear</w:t>
+      </w:r>
+      <w:r>
+        <w:t xml:space="preserve"> a “button” to convert between English and Metric units.</w:t>
+      </w:r>
+    </w:p>
+    <w:p>
+      <w:pPr>
+        <w:pStyle w:val="ListParagraph"/>
+        <w:numPr>
+          <w:ilvl w:val="1"/>
+          <w:numId w:val="23"/>
+        </w:numPr>
+      </w:pPr>
+      <w:r>
+        <w:t xml:space="preserve">Any marker (above) clicked will </w:t>
+      </w:r>
+      <w:r>
+        <w:t>display an info window with hike name, highlights and a link to the web page</w:t>
       </w:r>
     </w:p>
     <w:p>
@@ -1077,26 +1720,86 @@
         <w:pStyle w:val="ListParagraph"/>
         <w:numPr>
           <w:ilvl w:val="0"/>
-          <w:numId w:val="6"/>
-        </w:numPr>
-      </w:pPr>
-      <w:r>
-        <w:t xml:space="preserve">A div element containing the </w:t>
-      </w:r>
-      <w:r>
-        <w:t>Introduction</w:t>
-      </w:r>
-      <w:r>
-        <w:t xml:space="preserve">, with </w:t>
-      </w:r>
-      <w:r>
-        <w:rPr>
-          <w:i/>
-        </w:rPr>
-        <w:t>id</w:t>
-      </w:r>
-      <w:r>
-        <w:t>=”intro”;</w:t>
+          <w:numId w:val="23"/>
+        </w:numPr>
+      </w:pPr>
+      <w:r>
+        <w:t xml:space="preserve">A </w:t>
+      </w:r>
+      <w:r>
+        <w:t>&lt;div id=”</w:t>
+      </w:r>
+      <w:proofErr w:type="spellStart"/>
+      <w:r>
+        <w:t>usrTbl</w:t>
+      </w:r>
+      <w:proofErr w:type="spellEnd"/>
+      <w:r>
+        <w:t xml:space="preserve">”&gt; to hold the table of hikes corresponding to the viewport of the </w:t>
+      </w:r>
+      <w:proofErr w:type="spellStart"/>
+      <w:r>
+        <w:t>google</w:t>
+      </w:r>
+      <w:proofErr w:type="spellEnd"/>
+      <w:r>
+        <w:t xml:space="preserve"> map;</w:t>
+      </w:r>
+    </w:p>
+    <w:p>
+      <w:pPr>
+        <w:pStyle w:val="ListParagraph"/>
+        <w:numPr>
+          <w:ilvl w:val="1"/>
+          <w:numId w:val="23"/>
+        </w:numPr>
+      </w:pPr>
+      <w:r>
+        <w:t xml:space="preserve">The table will list hikes visible in the current </w:t>
+      </w:r>
+      <w:proofErr w:type="spellStart"/>
+      <w:r>
+        <w:t>google</w:t>
+      </w:r>
+      <w:proofErr w:type="spellEnd"/>
+      <w:r>
+        <w:t xml:space="preserve"> maps viewport.</w:t>
+      </w:r>
+    </w:p>
+    <w:p>
+      <w:pPr>
+        <w:pStyle w:val="ListParagraph"/>
+        <w:numPr>
+          <w:ilvl w:val="1"/>
+          <w:numId w:val="23"/>
+        </w:numPr>
+      </w:pPr>
+      <w:r>
+        <w:t>The table will sort alphabetically or numerically when a column header is clicked. The sort will invert with each further click.</w:t>
+      </w:r>
+    </w:p>
+    <w:p>
+      <w:pPr>
+        <w:pStyle w:val="ListParagraph"/>
+        <w:numPr>
+          <w:ilvl w:val="1"/>
+          <w:numId w:val="23"/>
+        </w:numPr>
+      </w:pPr>
+      <w:r>
+        <w:t>The column headers will be highlighted for visibility, and the cursor will change to indicate an active location.</w:t>
+      </w:r>
+    </w:p>
+    <w:p>
+      <w:pPr>
+        <w:pStyle w:val="ListParagraph"/>
+        <w:numPr>
+          <w:ilvl w:val="1"/>
+          <w:numId w:val="23"/>
+        </w:numPr>
+      </w:pPr>
+      <w:r>
+        <w:t>When the mouse is placed in the table, the corresponding row will be highlighted.</w:t>
       </w:r>
     </w:p>
     <w:p>
@@ -1104,29 +1807,19 @@
         <w:pStyle w:val="ListParagraph"/>
         <w:numPr>
           <w:ilvl w:val="0"/>
-          <w:numId w:val="6"/>
-        </w:numPr>
-      </w:pPr>
-      <w:r>
-        <w:t xml:space="preserve">A &lt;p&gt; element with a description of the features to be expected </w:t>
-      </w:r>
-      <w:r>
-        <w:t>by the reader of the site</w:t>
-      </w:r>
-      <w:r>
-        <w:t xml:space="preserve">; </w:t>
-      </w:r>
-      <w:r>
-        <w:rPr>
-          <w:i/>
-        </w:rPr>
-        <w:t>id</w:t>
-      </w:r>
-      <w:r>
-        <w:t>=”features”</w:t>
-      </w:r>
-      <w:r>
-        <w:t>;</w:t>
+          <w:numId w:val="23"/>
+        </w:numPr>
+      </w:pPr>
+      <w:r>
+        <w:t>The entire list of hikes, in table format, in a &lt;div id=”</w:t>
+      </w:r>
+      <w:proofErr w:type="spellStart"/>
+      <w:r>
+        <w:t>wholeTbl</w:t>
+      </w:r>
+      <w:proofErr w:type="spellEnd"/>
+      <w:r>
+        <w:t>”&gt;</w:t>
       </w:r>
     </w:p>
     <w:p>
@@ -1134,140 +1827,11 @@
         <w:pStyle w:val="ListParagraph"/>
         <w:numPr>
           <w:ilvl w:val="0"/>
-          <w:numId w:val="6"/>
-        </w:numPr>
-      </w:pPr>
-      <w:r>
-        <w:t xml:space="preserve">An empty &lt;div id=”map”&gt; to contain the NM </w:t>
-      </w:r>
-      <w:proofErr w:type="spellStart"/>
-      <w:r>
-        <w:t>google</w:t>
-      </w:r>
-      <w:proofErr w:type="spellEnd"/>
-      <w:r>
-        <w:t xml:space="preserve"> map;</w:t>
-      </w:r>
-    </w:p>
-    <w:p>
-      <w:pPr>
-        <w:pStyle w:val="ListParagraph"/>
-        <w:numPr>
-          <w:ilvl w:val="1"/>
-          <w:numId w:val="6"/>
-        </w:numPr>
-      </w:pPr>
-      <w:r>
-        <w:t xml:space="preserve">The </w:t>
-      </w:r>
-      <w:proofErr w:type="spellStart"/>
-      <w:r>
-        <w:t>google</w:t>
-      </w:r>
-      <w:proofErr w:type="spellEnd"/>
-      <w:r>
-        <w:t xml:space="preserve"> map will be a standard </w:t>
-      </w:r>
-      <w:proofErr w:type="spellStart"/>
-      <w:r>
-        <w:t>google</w:t>
-      </w:r>
-      <w:proofErr w:type="spellEnd"/>
-      <w:r>
-        <w:t xml:space="preserve"> map produced from the </w:t>
-      </w:r>
-      <w:proofErr w:type="spellStart"/>
-      <w:r>
-        <w:t>google</w:t>
-      </w:r>
-      <w:proofErr w:type="spellEnd"/>
-      <w:r>
-        <w:t xml:space="preserve"> maps API.</w:t>
-      </w:r>
-    </w:p>
-    <w:p>
-      <w:pPr>
-        <w:pStyle w:val="ListParagraph"/>
-        <w:numPr>
-          <w:ilvl w:val="1"/>
-          <w:numId w:val="6"/>
-        </w:numPr>
-      </w:pPr>
-      <w:r>
-        <w:t>The map will display markers (small colored pins) denoting the map location for the corresponding hike.</w:t>
-      </w:r>
-    </w:p>
-    <w:p>
-      <w:pPr>
-        <w:pStyle w:val="ListParagraph"/>
-        <w:numPr>
-          <w:ilvl w:val="1"/>
-          <w:numId w:val="6"/>
-        </w:numPr>
-      </w:pPr>
-      <w:r>
-        <w:t>Hikes with very-close or overlaying trailheads will be spread out on the map but connected to the trailhead by (red) lines. In order to reduce map congestion, these lines will only be visible when sufficiently zoomed in. Markers for these close-together hikes will be of a different color than the other standard hikes.</w:t>
-      </w:r>
-    </w:p>
-    <w:p>
-      <w:pPr>
-        <w:pStyle w:val="ListParagraph"/>
-        <w:numPr>
-          <w:ilvl w:val="1"/>
-          <w:numId w:val="6"/>
-        </w:numPr>
-      </w:pPr>
-      <w:r>
-        <w:t xml:space="preserve">When a location has </w:t>
-      </w:r>
-      <w:proofErr w:type="gramStart"/>
-      <w:r>
-        <w:t>a  Visitor</w:t>
-      </w:r>
-      <w:proofErr w:type="gramEnd"/>
-      <w:r>
-        <w:t xml:space="preserve"> Center (e.g. Chaco Canyon), that location will be denoted by yet a different colored marker. That marker will disappear when sufficiently zoomed in.</w:t>
-      </w:r>
-    </w:p>
-    <w:p>
-      <w:pPr>
-        <w:pStyle w:val="ListParagraph"/>
-        <w:numPr>
-          <w:ilvl w:val="1"/>
-          <w:numId w:val="6"/>
-        </w:numPr>
-      </w:pPr>
-      <w:r>
-        <w:t xml:space="preserve">When the user pans or zooms, the Table of Hikes will appear below the map, and will </w:t>
-      </w:r>
-      <w:r>
-        <w:t xml:space="preserve">only </w:t>
-      </w:r>
-      <w:r>
-        <w:t xml:space="preserve">list hikes visible in the current viewport of the </w:t>
-      </w:r>
-      <w:proofErr w:type="spellStart"/>
-      <w:r>
-        <w:t>google</w:t>
-      </w:r>
-      <w:proofErr w:type="spellEnd"/>
-      <w:r>
-        <w:t xml:space="preserve"> map. Below the map will appear</w:t>
-      </w:r>
-      <w:r>
-        <w:t xml:space="preserve"> a “button” to convert between English and Metric units.</w:t>
-      </w:r>
-    </w:p>
-    <w:p>
-      <w:pPr>
-        <w:pStyle w:val="ListParagraph"/>
-        <w:numPr>
-          <w:ilvl w:val="1"/>
-          <w:numId w:val="6"/>
-        </w:numPr>
-      </w:pPr>
-      <w:r>
-        <w:t>Any marker (above) clicked will open a new page corresponding to the hike (or index of hikes).</w:t>
+          <w:numId w:val="23"/>
+        </w:numPr>
+      </w:pPr>
+      <w:r>
+        <w:t>An div with id=”disclaimers” describing caveats</w:t>
       </w:r>
     </w:p>
     <w:p>
@@ -1275,83 +1839,11 @@
         <w:pStyle w:val="ListParagraph"/>
         <w:numPr>
           <w:ilvl w:val="0"/>
-          <w:numId w:val="6"/>
-        </w:numPr>
-      </w:pPr>
-      <w:r>
-        <w:t>An empty &lt;div id=”</w:t>
-      </w:r>
-      <w:proofErr w:type="spellStart"/>
-      <w:r>
-        <w:t>usrTbl</w:t>
-      </w:r>
-      <w:proofErr w:type="spellEnd"/>
-      <w:r>
-        <w:t xml:space="preserve">”&gt; to hold the table of hikes corresponding to the viewport of the </w:t>
-      </w:r>
-      <w:proofErr w:type="spellStart"/>
-      <w:r>
-        <w:t>google</w:t>
-      </w:r>
-      <w:proofErr w:type="spellEnd"/>
-      <w:r>
-        <w:t xml:space="preserve"> map;</w:t>
-      </w:r>
-    </w:p>
-    <w:p>
-      <w:pPr>
-        <w:pStyle w:val="ListParagraph"/>
-        <w:numPr>
-          <w:ilvl w:val="1"/>
-          <w:numId w:val="6"/>
-        </w:numPr>
-      </w:pPr>
-      <w:r>
-        <w:t xml:space="preserve">The table will list hikes visible in the current </w:t>
-      </w:r>
-      <w:proofErr w:type="spellStart"/>
-      <w:r>
-        <w:t>google</w:t>
-      </w:r>
-      <w:proofErr w:type="spellEnd"/>
-      <w:r>
-        <w:t xml:space="preserve"> maps viewport.</w:t>
-      </w:r>
-    </w:p>
-    <w:p>
-      <w:pPr>
-        <w:pStyle w:val="ListParagraph"/>
-        <w:numPr>
-          <w:ilvl w:val="1"/>
-          <w:numId w:val="6"/>
-        </w:numPr>
-      </w:pPr>
-      <w:r>
-        <w:t>The table will sort alphabetically or numerically when a column header is clicked. The sort will invert with each further click.</w:t>
-      </w:r>
-    </w:p>
-    <w:p>
-      <w:pPr>
-        <w:pStyle w:val="ListParagraph"/>
-        <w:numPr>
-          <w:ilvl w:val="1"/>
-          <w:numId w:val="6"/>
-        </w:numPr>
-      </w:pPr>
-      <w:r>
-        <w:t>The column headers will be highlighted for visibility, and the cursor will change to indicate an active location.</w:t>
-      </w:r>
-    </w:p>
-    <w:p>
-      <w:pPr>
-        <w:pStyle w:val="ListParagraph"/>
-        <w:numPr>
-          <w:ilvl w:val="1"/>
-          <w:numId w:val="6"/>
-        </w:numPr>
-      </w:pPr>
-      <w:r>
-        <w:t>When the mouse is placed in the table, the corresponding row will be highlighted.</w:t>
+          <w:numId w:val="23"/>
+        </w:numPr>
+      </w:pPr>
+      <w:r>
+        <w:t>A &lt;p&gt; element describing link behavior to pages.</w:t>
       </w:r>
     </w:p>
     <w:p>
@@ -1359,51 +1851,7 @@
         <w:pStyle w:val="ListParagraph"/>
         <w:numPr>
           <w:ilvl w:val="0"/>
-          <w:numId w:val="6"/>
-        </w:numPr>
-      </w:pPr>
-      <w:r>
-        <w:t>The entire list of hikes, in table format, in a &lt;div id=”</w:t>
-      </w:r>
-      <w:proofErr w:type="spellStart"/>
-      <w:r>
-        <w:t>wholeTbl</w:t>
-      </w:r>
-      <w:proofErr w:type="spellEnd"/>
-      <w:r>
-        <w:t>”&gt;</w:t>
-      </w:r>
-    </w:p>
-    <w:p>
-      <w:pPr>
-        <w:pStyle w:val="ListParagraph"/>
-        <w:numPr>
-          <w:ilvl w:val="0"/>
-          <w:numId w:val="6"/>
-        </w:numPr>
-      </w:pPr>
-      <w:r>
-        <w:t>An div with id=”disclaimers” describing caveats</w:t>
-      </w:r>
-    </w:p>
-    <w:p>
-      <w:pPr>
-        <w:pStyle w:val="ListParagraph"/>
-        <w:numPr>
-          <w:ilvl w:val="0"/>
-          <w:numId w:val="6"/>
-        </w:numPr>
-      </w:pPr>
-      <w:r>
-        <w:t>A &lt;p&gt; element describing link behavior to pages.</w:t>
-      </w:r>
-    </w:p>
-    <w:p>
-      <w:pPr>
-        <w:pStyle w:val="ListParagraph"/>
-        <w:numPr>
-          <w:ilvl w:val="0"/>
-          <w:numId w:val="6"/>
+          <w:numId w:val="23"/>
         </w:numPr>
       </w:pPr>
       <w:r>
@@ -1425,30 +1873,31 @@
     <w:p/>
     <w:p/>
     <w:p>
-      <w:pPr>
+      <w:r>
         <w:rPr>
           <w:u w:val="single"/>
         </w:rPr>
-      </w:pPr>
+        <w:t xml:space="preserve">HIKE WITHOUT GOOGLE </w:t>
+      </w:r>
+      <w:proofErr w:type="gramStart"/>
       <w:r>
         <w:rPr>
           <w:u w:val="single"/>
         </w:rPr>
-        <w:t xml:space="preserve">HIKE WITHOUT GOOGLE </w:t>
-      </w:r>
-      <w:proofErr w:type="gramStart"/>
-      <w:r>
+        <w:t xml:space="preserve">GEOMAP </w:t>
+      </w:r>
+      <w:r>
+        <w:t>:</w:t>
+      </w:r>
+      <w:proofErr w:type="gramEnd"/>
+    </w:p>
+    <w:p>
+      <w:pPr>
         <w:rPr>
           <w:u w:val="single"/>
         </w:rPr>
-        <w:t xml:space="preserve">GEOMAP </w:t>
-      </w:r>
-      <w:r>
-        <w:t>:</w:t>
-      </w:r>
-      <w:proofErr w:type="gramEnd"/>
-    </w:p>
-    <w:p/>
+      </w:pPr>
+    </w:p>
     <w:p>
       <w:pPr>
         <w:pStyle w:val="ListParagraph"/>
@@ -1456,24 +1905,91 @@
           <w:ilvl w:val="0"/>
           <w:numId w:val="7"/>
         </w:numPr>
-      </w:pPr>
-      <w:r>
-        <w:t>Window frame title or tab title:  “</w:t>
-      </w:r>
-      <w:r>
-        <w:rPr>
+        <w:rPr>
+          <w:color w:val="0000FF"/>
           <w:u w:val="single"/>
         </w:rPr>
+      </w:pPr>
+      <w:r>
+        <w:rPr>
+          <w:color w:val="0000FF"/>
+          <w:u w:val="single"/>
+        </w:rPr>
+        <w:t>The &lt;head&gt; element shall contain the following:</w:t>
+      </w:r>
+    </w:p>
+    <w:p>
+      <w:pPr>
+        <w:pStyle w:val="ListParagraph"/>
+        <w:numPr>
+          <w:ilvl w:val="1"/>
+          <w:numId w:val="7"/>
+        </w:numPr>
+      </w:pPr>
+      <w:r>
+        <w:t>&lt;</w:t>
+      </w:r>
+      <w:proofErr w:type="gramStart"/>
+      <w:r>
+        <w:t>title</w:t>
+      </w:r>
+      <w:proofErr w:type="gramEnd"/>
+      <w:r>
+        <w:t>&gt;“</w:t>
+      </w:r>
+      <w:r>
+        <w:rPr>
+          <w:u w:val="single"/>
+        </w:rPr>
         <w:t>SHORT HIKE REF HERE</w:t>
       </w:r>
       <w:r>
-        <w:t>”</w:t>
-      </w:r>
-    </w:p>
-    <w:p>
-      <w:pPr>
-        <w:pStyle w:val="ListParagraph"/>
-      </w:pPr>
+        <w:t>”&lt;/title&gt;</w:t>
+      </w:r>
+    </w:p>
+    <w:p>
+      <w:pPr>
+        <w:pStyle w:val="ListParagraph"/>
+        <w:numPr>
+          <w:ilvl w:val="1"/>
+          <w:numId w:val="7"/>
+        </w:numPr>
+      </w:pPr>
+      <w:r>
+        <w:t xml:space="preserve">Meta info as in the index, except for the </w:t>
+      </w:r>
+      <w:proofErr w:type="gramStart"/>
+      <w:r>
+        <w:t>description which will reference the featured</w:t>
+      </w:r>
+      <w:proofErr w:type="gramEnd"/>
+      <w:r>
+        <w:t xml:space="preserve"> hike.</w:t>
+      </w:r>
+    </w:p>
+    <w:p>
+      <w:pPr>
+        <w:pStyle w:val="ListParagraph"/>
+        <w:numPr>
+          <w:ilvl w:val="1"/>
+          <w:numId w:val="7"/>
+        </w:numPr>
+      </w:pPr>
+      <w:r>
+        <w:t xml:space="preserve">Links to style sheets for “partial” hike sites: </w:t>
+      </w:r>
+      <w:r>
+        <w:rPr>
+          <w:i/>
+        </w:rPr>
+        <w:t>ppages</w:t>
+      </w:r>
+      <w:r>
+        <w:rPr>
+          <w:i/>
+        </w:rPr>
+        <w:t>.css</w:t>
+      </w:r>
     </w:p>
     <w:p>
       <w:pPr>
@@ -1482,199 +1998,200 @@
           <w:ilvl w:val="0"/>
           <w:numId w:val="7"/>
         </w:numPr>
+      </w:pPr>
+      <w:r>
+        <w:t xml:space="preserve">The page logo (low opacity outdoor scene with </w:t>
+      </w:r>
+      <w:r>
+        <w:t>name of hike and logo: “Hike New Mexico” “w/Tom &amp; Ken” (see HIKE WITH GOOGLE GEOMAP, below)</w:t>
+      </w:r>
+    </w:p>
+    <w:p>
+      <w:pPr>
+        <w:pStyle w:val="ListParagraph"/>
+        <w:numPr>
+          <w:ilvl w:val="0"/>
+          <w:numId w:val="7"/>
+        </w:numPr>
+      </w:pPr>
+      <w:r>
+        <w:t>Summary table of hike features</w:t>
+      </w:r>
+    </w:p>
+    <w:p>
+      <w:pPr>
+        <w:pStyle w:val="ListParagraph"/>
+        <w:numPr>
+          <w:ilvl w:val="0"/>
+          <w:numId w:val="7"/>
+        </w:numPr>
+      </w:pPr>
+      <w:r>
+        <w:t xml:space="preserve">The body will be the same as below (HIKE WITH GOOGLE GEOMAP) except in lieu of a </w:t>
+      </w:r>
+      <w:proofErr w:type="spellStart"/>
+      <w:r>
+        <w:t>geomap</w:t>
+      </w:r>
+      <w:proofErr w:type="spellEnd"/>
+      <w:r>
+        <w:t>, a .jpg of an online map may appear.</w:t>
+      </w:r>
+    </w:p>
+    <w:p/>
+    <w:p/>
+    <w:p>
+      <w:pPr>
+        <w:rPr>
+          <w:u w:val="single"/>
+        </w:rPr>
+      </w:pPr>
+      <w:r>
+        <w:rPr>
+          <w:u w:val="single"/>
+        </w:rPr>
+        <w:t xml:space="preserve">HIKE WITH GOOGLE </w:t>
+      </w:r>
+      <w:r>
+        <w:rPr>
+          <w:u w:val="single"/>
+        </w:rPr>
+        <w:t>GEO</w:t>
+      </w:r>
+      <w:r>
+        <w:rPr>
+          <w:u w:val="single"/>
+        </w:rPr>
+        <w:t>MAP</w:t>
+      </w:r>
+      <w:r>
+        <w:t>:</w:t>
+      </w:r>
+    </w:p>
+    <w:p/>
+    <w:p>
+      <w:pPr>
+        <w:pStyle w:val="ListParagraph"/>
+        <w:numPr>
+          <w:ilvl w:val="0"/>
+          <w:numId w:val="17"/>
+        </w:numPr>
+      </w:pPr>
+      <w:r>
         <w:rPr>
           <w:color w:val="0000FF"/>
           <w:u w:val="single"/>
         </w:rPr>
-      </w:pPr>
-      <w:r>
+        <w:t>The &lt;head&gt; element shall contain the following:</w:t>
+      </w:r>
+    </w:p>
+    <w:p>
+      <w:pPr>
+        <w:pStyle w:val="ListParagraph"/>
+        <w:numPr>
+          <w:ilvl w:val="1"/>
+          <w:numId w:val="17"/>
+        </w:numPr>
+      </w:pPr>
+      <w:r>
+        <w:t>&lt;</w:t>
+      </w:r>
+      <w:proofErr w:type="gramStart"/>
+      <w:r>
+        <w:t>title</w:t>
+      </w:r>
+      <w:proofErr w:type="gramEnd"/>
+      <w:r>
+        <w:t>&gt;</w:t>
+      </w:r>
+      <w:r>
+        <w:t>“</w:t>
+      </w:r>
+      <w:r>
+        <w:rPr>
+          <w:u w:val="single"/>
+        </w:rPr>
+        <w:t>SHORT HIKE REF HERE</w:t>
+      </w:r>
+      <w:r>
+        <w:t>”</w:t>
+      </w:r>
+      <w:r>
+        <w:t>&lt;/title&gt;</w:t>
+      </w:r>
+    </w:p>
+    <w:p>
+      <w:pPr>
+        <w:pStyle w:val="ListParagraph"/>
+        <w:numPr>
+          <w:ilvl w:val="1"/>
+          <w:numId w:val="17"/>
+        </w:numPr>
+      </w:pPr>
+      <w:r>
+        <w:t>Meta info as in the index, except for the description, which will reference the featured hike.</w:t>
+      </w:r>
+    </w:p>
+    <w:p>
+      <w:pPr>
+        <w:pStyle w:val="ListParagraph"/>
+        <w:numPr>
+          <w:ilvl w:val="1"/>
+          <w:numId w:val="17"/>
+        </w:numPr>
+      </w:pPr>
+      <w:r>
+        <w:t>Links to style sheets</w:t>
+      </w:r>
+      <w:r>
+        <w:t xml:space="preserve"> for “whole” hike sites: </w:t>
+      </w:r>
+      <w:r>
+        <w:rPr>
+          <w:i/>
+        </w:rPr>
+        <w:t>wpages</w:t>
+      </w:r>
+      <w:r>
+        <w:rPr>
+          <w:i/>
+        </w:rPr>
+        <w:t>.css</w:t>
+      </w:r>
+    </w:p>
+    <w:p/>
+    <w:p>
+      <w:pPr>
+        <w:pStyle w:val="ListParagraph"/>
+        <w:numPr>
+          <w:ilvl w:val="0"/>
+          <w:numId w:val="17"/>
+        </w:numPr>
         <w:rPr>
           <w:color w:val="0000FF"/>
           <w:u w:val="single"/>
         </w:rPr>
-        <w:t>The &lt;head&gt; element shall contain the following:</w:t>
-      </w:r>
-    </w:p>
-    <w:p>
-      <w:pPr>
-        <w:pStyle w:val="ListParagraph"/>
-        <w:numPr>
-          <w:ilvl w:val="1"/>
-          <w:numId w:val="7"/>
-        </w:numPr>
-      </w:pPr>
-      <w:r>
-        <w:t>&lt;</w:t>
-      </w:r>
-      <w:proofErr w:type="gramStart"/>
-      <w:r>
-        <w:t>title</w:t>
-      </w:r>
-      <w:proofErr w:type="gramEnd"/>
-      <w:r>
-        <w:t>&gt;“</w:t>
-      </w:r>
-      <w:r>
-        <w:rPr>
-          <w:u w:val="single"/>
-        </w:rPr>
-        <w:t>SHORT HIKE REF HERE</w:t>
-      </w:r>
-      <w:r>
-        <w:t>”&lt;/title&gt;</w:t>
-      </w:r>
-    </w:p>
-    <w:p>
-      <w:pPr>
-        <w:pStyle w:val="ListParagraph"/>
-        <w:numPr>
-          <w:ilvl w:val="1"/>
-          <w:numId w:val="7"/>
-        </w:numPr>
-      </w:pPr>
-      <w:r>
-        <w:t xml:space="preserve">Meta info as in the index, except for the </w:t>
-      </w:r>
-      <w:proofErr w:type="gramStart"/>
-      <w:r>
-        <w:t>description which will reference the featured</w:t>
-      </w:r>
-      <w:proofErr w:type="gramEnd"/>
-      <w:r>
-        <w:t xml:space="preserve"> hike.</w:t>
-      </w:r>
-    </w:p>
-    <w:p>
-      <w:pPr>
-        <w:pStyle w:val="ListParagraph"/>
-        <w:numPr>
-          <w:ilvl w:val="1"/>
-          <w:numId w:val="7"/>
-        </w:numPr>
-      </w:pPr>
-      <w:r>
-        <w:t xml:space="preserve">Links to style sheets for “partial” hike sites: </w:t>
-      </w:r>
-      <w:r>
-        <w:rPr>
-          <w:i/>
-        </w:rPr>
-        <w:t>ppages</w:t>
-      </w:r>
-      <w:r>
-        <w:rPr>
-          <w:i/>
-        </w:rPr>
-        <w:t>.css</w:t>
-      </w:r>
-    </w:p>
-    <w:p>
-      <w:pPr>
-        <w:pStyle w:val="ListParagraph"/>
-        <w:numPr>
-          <w:ilvl w:val="0"/>
-          <w:numId w:val="7"/>
-        </w:numPr>
-      </w:pPr>
-      <w:r>
-        <w:t xml:space="preserve">The page logo (low opacity outdoor scene with </w:t>
-      </w:r>
-      <w:r>
-        <w:t>name of hike and logo: “Hike New Mexico” “w/Tom &amp; Ken” (see HIKE WITH GOOGLE GEOMAP, below)</w:t>
-      </w:r>
-    </w:p>
-    <w:p>
-      <w:pPr>
-        <w:pStyle w:val="ListParagraph"/>
-        <w:numPr>
-          <w:ilvl w:val="0"/>
-          <w:numId w:val="7"/>
-        </w:numPr>
-      </w:pPr>
-      <w:r>
-        <w:t xml:space="preserve">The body will be the same as below (HIKE WITH GOOGLE GEOMAP) except in lieu of a </w:t>
-      </w:r>
-      <w:proofErr w:type="spellStart"/>
-      <w:r>
-        <w:t>geomap</w:t>
-      </w:r>
-      <w:proofErr w:type="spellEnd"/>
-      <w:r>
-        <w:t>, a .jpg of an online map may appear.</w:t>
-      </w:r>
-    </w:p>
-    <w:p/>
-    <w:p/>
-    <w:p>
-      <w:pPr>
-        <w:rPr>
-          <w:u w:val="single"/>
-        </w:rPr>
-      </w:pPr>
-      <w:r>
-        <w:rPr>
-          <w:u w:val="single"/>
-        </w:rPr>
-        <w:t xml:space="preserve">HIKE WITH GOOGLE </w:t>
-      </w:r>
-      <w:r>
-        <w:rPr>
-          <w:u w:val="single"/>
-        </w:rPr>
-        <w:t>GEO</w:t>
-      </w:r>
-      <w:r>
-        <w:rPr>
-          <w:u w:val="single"/>
-        </w:rPr>
-        <w:t>MAP</w:t>
-      </w:r>
-      <w:r>
-        <w:t>:</w:t>
-      </w:r>
-    </w:p>
-    <w:p/>
-    <w:p>
-      <w:pPr>
-        <w:pStyle w:val="ListParagraph"/>
-        <w:numPr>
-          <w:ilvl w:val="0"/>
-          <w:numId w:val="17"/>
-        </w:numPr>
-      </w:pPr>
-      <w:r>
-        <w:t xml:space="preserve">Window frame title or tab title: </w:t>
-      </w:r>
-      <w:r>
-        <w:t xml:space="preserve"> </w:t>
-      </w:r>
-      <w:r>
-        <w:t>“</w:t>
-      </w:r>
-      <w:r>
-        <w:rPr>
-          <w:u w:val="single"/>
-        </w:rPr>
-        <w:t>SHORT HIKE REF HERE</w:t>
-      </w:r>
-      <w:r>
-        <w:t>”</w:t>
-      </w:r>
-    </w:p>
-    <w:p>
-      <w:pPr>
-        <w:pStyle w:val="ListParagraph"/>
-        <w:numPr>
-          <w:ilvl w:val="0"/>
-          <w:numId w:val="17"/>
-        </w:numPr>
       </w:pPr>
       <w:r>
         <w:rPr>
           <w:color w:val="0000FF"/>
           <w:u w:val="single"/>
         </w:rPr>
-        <w:t>The &lt;head&gt; element shall contain the following:</w:t>
+        <w:t xml:space="preserve">The body </w:t>
+      </w:r>
+      <w:r>
+        <w:rPr>
+          <w:color w:val="0000FF"/>
+          <w:u w:val="single"/>
+        </w:rPr>
+        <w:t xml:space="preserve">element </w:t>
+      </w:r>
+      <w:r>
+        <w:rPr>
+          <w:color w:val="0000FF"/>
+          <w:u w:val="single"/>
+        </w:rPr>
+        <w:t>shall contain the following:</w:t>
       </w:r>
     </w:p>
     <w:p>
@@ -1686,30 +2203,39 @@
         </w:numPr>
       </w:pPr>
       <w:r>
-        <w:t>&lt;</w:t>
-      </w:r>
-      <w:proofErr w:type="gramStart"/>
-      <w:r>
-        <w:t>title</w:t>
-      </w:r>
-      <w:proofErr w:type="gramEnd"/>
-      <w:r>
-        <w:t>&gt;</w:t>
-      </w:r>
-      <w:r>
-        <w:t>“</w:t>
-      </w:r>
-      <w:r>
-        <w:rPr>
-          <w:u w:val="single"/>
-        </w:rPr>
-        <w:t>SHORT HIKE REF HERE</w:t>
-      </w:r>
-      <w:r>
-        <w:t>”</w:t>
-      </w:r>
-      <w:r>
-        <w:t>&lt;/title&gt;</w:t>
+        <w:t xml:space="preserve">A div element with a </w:t>
+      </w:r>
+      <w:r>
+        <w:rPr>
+          <w:i/>
+        </w:rPr>
+        <w:t>class</w:t>
+      </w:r>
+      <w:r>
+        <w:t>=”</w:t>
+      </w:r>
+      <w:r>
+        <w:t xml:space="preserve">container_16 </w:t>
+      </w:r>
+      <w:proofErr w:type="spellStart"/>
+      <w:r>
+        <w:t>clearfix</w:t>
+      </w:r>
+      <w:proofErr w:type="spellEnd"/>
+      <w:r>
+        <w:t xml:space="preserve">” to define </w:t>
+      </w:r>
+      <w:r>
+        <w:t xml:space="preserve">body’s containing </w:t>
+      </w:r>
+      <w:r>
+        <w:t>box characteristics</w:t>
+      </w:r>
+      <w:r>
+        <w:t xml:space="preserve"> (in CSS)</w:t>
+      </w:r>
+      <w:r>
+        <w:t xml:space="preserve"> using 960_16_col grid system.</w:t>
       </w:r>
     </w:p>
     <w:p>
@@ -1721,7 +2247,7 @@
         </w:numPr>
       </w:pPr>
       <w:r>
-        <w:t>Meta info as in the index, except for the description, which will reference the featured hike.</w:t>
+        <w:t xml:space="preserve">The page logo (low opacity outdoor scene with the name of hike and logo: “Hike New Mexico” “w/Tom &amp; Ken” </w:t>
       </w:r>
     </w:p>
     <w:p>
@@ -1733,58 +2259,10 @@
         </w:numPr>
       </w:pPr>
       <w:r>
-        <w:t>Links to style sheets</w:t>
-      </w:r>
-      <w:r>
-        <w:t xml:space="preserve"> for “whole” hike sites: </w:t>
-      </w:r>
-      <w:r>
-        <w:rPr>
-          <w:i/>
-        </w:rPr>
-        <w:t>wpages</w:t>
-      </w:r>
-      <w:r>
-        <w:rPr>
-          <w:i/>
-        </w:rPr>
-        <w:t>.css</w:t>
-      </w:r>
-    </w:p>
-    <w:p/>
-    <w:p>
-      <w:pPr>
-        <w:pStyle w:val="ListParagraph"/>
-        <w:numPr>
-          <w:ilvl w:val="0"/>
-          <w:numId w:val="17"/>
-        </w:numPr>
-        <w:rPr>
-          <w:color w:val="0000FF"/>
-          <w:u w:val="single"/>
-        </w:rPr>
-      </w:pPr>
-      <w:r>
-        <w:rPr>
-          <w:color w:val="0000FF"/>
-          <w:u w:val="single"/>
-        </w:rPr>
-        <w:t xml:space="preserve">The body </w:t>
-      </w:r>
-      <w:r>
-        <w:rPr>
-          <w:color w:val="0000FF"/>
-          <w:u w:val="single"/>
-        </w:rPr>
-        <w:t xml:space="preserve">element </w:t>
-      </w:r>
-      <w:r>
-        <w:rPr>
-          <w:color w:val="0000FF"/>
-          <w:u w:val="single"/>
-        </w:rPr>
-        <w:t>shall contain the following:</w:t>
-      </w:r>
+        <w:t>Summary table of hike features</w:t>
+      </w:r>
+      <w:bookmarkStart w:id="0" w:name="_GoBack"/>
+      <w:bookmarkEnd w:id="0"/>
     </w:p>
     <w:p>
       <w:pPr>
@@ -1795,103 +2273,42 @@
         </w:numPr>
       </w:pPr>
       <w:r>
-        <w:t xml:space="preserve">A div element with a </w:t>
-      </w:r>
-      <w:r>
-        <w:rPr>
-          <w:i/>
-        </w:rPr>
-        <w:t>class</w:t>
-      </w:r>
-      <w:r>
-        <w:t>=”</w:t>
-      </w:r>
-      <w:r>
-        <w:t xml:space="preserve">container_16 </w:t>
+        <w:t xml:space="preserve">The rows of pictures, w/captions, derived by the page creation tools and pasted into the html. This will consist of one or more </w:t>
       </w:r>
       <w:proofErr w:type="spellStart"/>
       <w:r>
-        <w:t>clearfix</w:t>
+        <w:t>div’s</w:t>
       </w:r>
       <w:proofErr w:type="spellEnd"/>
       <w:r>
-        <w:t xml:space="preserve">” to define </w:t>
-      </w:r>
-      <w:r>
-        <w:t xml:space="preserve">body’s containing </w:t>
-      </w:r>
-      <w:r>
-        <w:t>box characteristics</w:t>
-      </w:r>
-      <w:r>
-        <w:t xml:space="preserve"> (in CSS)</w:t>
-      </w:r>
-      <w:r>
-        <w:t xml:space="preserve"> using 960_16_col grid system.</w:t>
-      </w:r>
-    </w:p>
-    <w:p>
-      <w:pPr>
-        <w:pStyle w:val="ListParagraph"/>
-        <w:numPr>
-          <w:ilvl w:val="1"/>
-          <w:numId w:val="17"/>
-        </w:numPr>
-      </w:pPr>
-      <w:r>
-        <w:t xml:space="preserve">The page logo (low opacity outdoor scene with the name of hike and logo: “Hike New Mexico” “w/Tom &amp; Ken” </w:t>
-      </w:r>
-    </w:p>
-    <w:p>
-      <w:pPr>
-        <w:pStyle w:val="ListParagraph"/>
-        <w:numPr>
-          <w:ilvl w:val="1"/>
-          <w:numId w:val="17"/>
-        </w:numPr>
-      </w:pPr>
-      <w:r>
-        <w:t xml:space="preserve">The rows of pictures, w/captions, derived by the page creation tools and pasted into the html. This will consist of one or more </w:t>
+        <w:t xml:space="preserve"> with id=”</w:t>
       </w:r>
       <w:proofErr w:type="spellStart"/>
       <w:r>
-        <w:t>div’s</w:t>
+        <w:t>row</w:t>
+      </w:r>
+      <w:r>
+        <w:t>X</w:t>
       </w:r>
       <w:proofErr w:type="spellEnd"/>
       <w:r>
-        <w:t xml:space="preserve"> with id=”</w:t>
+        <w:t>”, where X=row no., followed by a div containing class=”</w:t>
       </w:r>
       <w:proofErr w:type="spellStart"/>
       <w:r>
-        <w:t>row</w:t>
-      </w:r>
-      <w:r>
-        <w:t>X</w:t>
+        <w:t>captionList</w:t>
       </w:r>
       <w:proofErr w:type="spellEnd"/>
       <w:r>
-        <w:t>”, where X=row no., followed by a div containing class=”</w:t>
+        <w:t>”, followed by a div containing class=”</w:t>
       </w:r>
       <w:proofErr w:type="spellStart"/>
       <w:r>
-        <w:t>captionList</w:t>
+        <w:t>lnkList</w:t>
       </w:r>
       <w:proofErr w:type="spellEnd"/>
       <w:r>
-        <w:t>”, followed by a div containing class=”</w:t>
-      </w:r>
-      <w:proofErr w:type="spellStart"/>
-      <w:r>
-        <w:t>lnkList</w:t>
-      </w:r>
-      <w:proofErr w:type="spellEnd"/>
-      <w:r>
-        <w:t>” – this containing links to the Flickr album for the corresponding hike. The captio</w:t>
-      </w:r>
-      <w:bookmarkStart w:id="0" w:name="_GoBack"/>
-      <w:bookmarkEnd w:id="0"/>
-      <w:r>
-        <w:t>n list will include a date in the form Mon day, year corresponding to the picture-taken date.</w:t>
+        <w:t>” – this containing links to the Flickr album for the corresponding hike. The caption list will include a date in the form Mon day, year corresponding to the picture-taken date.</w:t>
       </w:r>
     </w:p>
     <w:p>
@@ -2113,6 +2530,119 @@
     </w:lvl>
   </w:abstractNum>
   <w:abstractNum w:abstractNumId="1">
+    <w:nsid w:val="01D75476"/>
+    <w:multiLevelType w:val="hybridMultilevel"/>
+    <w:tmpl w:val="13309D5C"/>
+    <w:lvl w:ilvl="0" w:tplc="04090001">
+      <w:start w:val="1"/>
+      <w:numFmt w:val="bullet"/>
+      <w:lvlText w:val=""/>
+      <w:lvlJc w:val="left"/>
+      <w:pPr>
+        <w:ind w:left="1440" w:hanging="360"/>
+      </w:pPr>
+      <w:rPr>
+        <w:rFonts w:ascii="Symbol" w:hAnsi="Symbol" w:hint="default"/>
+      </w:rPr>
+    </w:lvl>
+    <w:lvl w:ilvl="1" w:tplc="04090003" w:tentative="1">
+      <w:start w:val="1"/>
+      <w:numFmt w:val="bullet"/>
+      <w:lvlText w:val="o"/>
+      <w:lvlJc w:val="left"/>
+      <w:pPr>
+        <w:ind w:left="2160" w:hanging="360"/>
+      </w:pPr>
+      <w:rPr>
+        <w:rFonts w:ascii="Courier New" w:hAnsi="Courier New" w:hint="default"/>
+      </w:rPr>
+    </w:lvl>
+    <w:lvl w:ilvl="2" w:tplc="04090005" w:tentative="1">
+      <w:start w:val="1"/>
+      <w:numFmt w:val="bullet"/>
+      <w:lvlText w:val=""/>
+      <w:lvlJc w:val="left"/>
+      <w:pPr>
+        <w:ind w:left="2880" w:hanging="360"/>
+      </w:pPr>
+      <w:rPr>
+        <w:rFonts w:ascii="Wingdings" w:hAnsi="Wingdings" w:hint="default"/>
+      </w:rPr>
+    </w:lvl>
+    <w:lvl w:ilvl="3" w:tplc="04090001" w:tentative="1">
+      <w:start w:val="1"/>
+      <w:numFmt w:val="bullet"/>
+      <w:lvlText w:val=""/>
+      <w:lvlJc w:val="left"/>
+      <w:pPr>
+        <w:ind w:left="3600" w:hanging="360"/>
+      </w:pPr>
+      <w:rPr>
+        <w:rFonts w:ascii="Symbol" w:hAnsi="Symbol" w:hint="default"/>
+      </w:rPr>
+    </w:lvl>
+    <w:lvl w:ilvl="4" w:tplc="04090003" w:tentative="1">
+      <w:start w:val="1"/>
+      <w:numFmt w:val="bullet"/>
+      <w:lvlText w:val="o"/>
+      <w:lvlJc w:val="left"/>
+      <w:pPr>
+        <w:ind w:left="4320" w:hanging="360"/>
+      </w:pPr>
+      <w:rPr>
+        <w:rFonts w:ascii="Courier New" w:hAnsi="Courier New" w:hint="default"/>
+      </w:rPr>
+    </w:lvl>
+    <w:lvl w:ilvl="5" w:tplc="04090005" w:tentative="1">
+      <w:start w:val="1"/>
+      <w:numFmt w:val="bullet"/>
+      <w:lvlText w:val=""/>
+      <w:lvlJc w:val="left"/>
+      <w:pPr>
+        <w:ind w:left="5040" w:hanging="360"/>
+      </w:pPr>
+      <w:rPr>
+        <w:rFonts w:ascii="Wingdings" w:hAnsi="Wingdings" w:hint="default"/>
+      </w:rPr>
+    </w:lvl>
+    <w:lvl w:ilvl="6" w:tplc="04090001" w:tentative="1">
+      <w:start w:val="1"/>
+      <w:numFmt w:val="bullet"/>
+      <w:lvlText w:val=""/>
+      <w:lvlJc w:val="left"/>
+      <w:pPr>
+        <w:ind w:left="5760" w:hanging="360"/>
+      </w:pPr>
+      <w:rPr>
+        <w:rFonts w:ascii="Symbol" w:hAnsi="Symbol" w:hint="default"/>
+      </w:rPr>
+    </w:lvl>
+    <w:lvl w:ilvl="7" w:tplc="04090003" w:tentative="1">
+      <w:start w:val="1"/>
+      <w:numFmt w:val="bullet"/>
+      <w:lvlText w:val="o"/>
+      <w:lvlJc w:val="left"/>
+      <w:pPr>
+        <w:ind w:left="6480" w:hanging="360"/>
+      </w:pPr>
+      <w:rPr>
+        <w:rFonts w:ascii="Courier New" w:hAnsi="Courier New" w:hint="default"/>
+      </w:rPr>
+    </w:lvl>
+    <w:lvl w:ilvl="8" w:tplc="04090005" w:tentative="1">
+      <w:start w:val="1"/>
+      <w:numFmt w:val="bullet"/>
+      <w:lvlText w:val=""/>
+      <w:lvlJc w:val="left"/>
+      <w:pPr>
+        <w:ind w:left="7200" w:hanging="360"/>
+      </w:pPr>
+      <w:rPr>
+        <w:rFonts w:ascii="Wingdings" w:hAnsi="Wingdings" w:hint="default"/>
+      </w:rPr>
+    </w:lvl>
+  </w:abstractNum>
+  <w:abstractNum w:abstractNumId="2">
     <w:nsid w:val="0D534AFA"/>
     <w:multiLevelType w:val="hybridMultilevel"/>
     <w:tmpl w:val="B732A7AE"/>
@@ -2201,7 +2731,7 @@
       </w:pPr>
     </w:lvl>
   </w:abstractNum>
-  <w:abstractNum w:abstractNumId="2">
+  <w:abstractNum w:abstractNumId="3">
     <w:nsid w:val="0E212801"/>
     <w:multiLevelType w:val="hybridMultilevel"/>
     <w:tmpl w:val="C038AEF4"/>
@@ -2290,7 +2820,7 @@
       </w:pPr>
     </w:lvl>
   </w:abstractNum>
-  <w:abstractNum w:abstractNumId="3">
+  <w:abstractNum w:abstractNumId="4">
     <w:nsid w:val="105965F5"/>
     <w:multiLevelType w:val="hybridMultilevel"/>
     <w:tmpl w:val="6128BA2A"/>
@@ -2403,7 +2933,7 @@
       </w:rPr>
     </w:lvl>
   </w:abstractNum>
-  <w:abstractNum w:abstractNumId="4">
+  <w:abstractNum w:abstractNumId="5">
     <w:nsid w:val="120870BD"/>
     <w:multiLevelType w:val="hybridMultilevel"/>
     <w:tmpl w:val="E13EB46E"/>
@@ -2492,7 +3022,7 @@
       </w:pPr>
     </w:lvl>
   </w:abstractNum>
-  <w:abstractNum w:abstractNumId="5">
+  <w:abstractNum w:abstractNumId="6">
     <w:nsid w:val="1B6A6DBA"/>
     <w:multiLevelType w:val="multilevel"/>
     <w:tmpl w:val="55C27F4A"/>
@@ -2581,7 +3111,7 @@
       </w:pPr>
     </w:lvl>
   </w:abstractNum>
-  <w:abstractNum w:abstractNumId="6">
+  <w:abstractNum w:abstractNumId="7">
     <w:nsid w:val="1FB23568"/>
     <w:multiLevelType w:val="hybridMultilevel"/>
     <w:tmpl w:val="EA6A675C"/>
@@ -2670,7 +3200,271 @@
       </w:pPr>
     </w:lvl>
   </w:abstractNum>
-  <w:abstractNum w:abstractNumId="7">
+  <w:abstractNum w:abstractNumId="8">
+    <w:nsid w:val="22EB3AB0"/>
+    <w:multiLevelType w:val="multilevel"/>
+    <w:tmpl w:val="2DD84142"/>
+    <w:lvl w:ilvl="0">
+      <w:start w:val="1"/>
+      <w:numFmt w:val="decimal"/>
+      <w:lvlText w:val="%1."/>
+      <w:lvlJc w:val="left"/>
+      <w:pPr>
+        <w:ind w:left="720" w:hanging="360"/>
+      </w:pPr>
+      <w:rPr>
+        <w:rFonts w:hint="default"/>
+      </w:rPr>
+    </w:lvl>
+    <w:lvl w:ilvl="1">
+      <w:start w:val="1"/>
+      <w:numFmt w:val="lowerLetter"/>
+      <w:lvlText w:val="%2."/>
+      <w:lvlJc w:val="left"/>
+      <w:pPr>
+        <w:ind w:left="1440" w:hanging="360"/>
+      </w:pPr>
+    </w:lvl>
+    <w:lvl w:ilvl="2">
+      <w:start w:val="1"/>
+      <w:numFmt w:val="lowerRoman"/>
+      <w:lvlText w:val="%3."/>
+      <w:lvlJc w:val="right"/>
+      <w:pPr>
+        <w:ind w:left="2160" w:hanging="180"/>
+      </w:pPr>
+    </w:lvl>
+    <w:lvl w:ilvl="3">
+      <w:start w:val="1"/>
+      <w:numFmt w:val="decimal"/>
+      <w:lvlText w:val="%4."/>
+      <w:lvlJc w:val="left"/>
+      <w:pPr>
+        <w:ind w:left="2880" w:hanging="360"/>
+      </w:pPr>
+    </w:lvl>
+    <w:lvl w:ilvl="4">
+      <w:start w:val="1"/>
+      <w:numFmt w:val="lowerLetter"/>
+      <w:lvlText w:val="%5."/>
+      <w:lvlJc w:val="left"/>
+      <w:pPr>
+        <w:ind w:left="3600" w:hanging="360"/>
+      </w:pPr>
+    </w:lvl>
+    <w:lvl w:ilvl="5">
+      <w:start w:val="1"/>
+      <w:numFmt w:val="lowerRoman"/>
+      <w:lvlText w:val="%6."/>
+      <w:lvlJc w:val="right"/>
+      <w:pPr>
+        <w:ind w:left="4320" w:hanging="180"/>
+      </w:pPr>
+    </w:lvl>
+    <w:lvl w:ilvl="6">
+      <w:start w:val="1"/>
+      <w:numFmt w:val="decimal"/>
+      <w:lvlText w:val="%7."/>
+      <w:lvlJc w:val="left"/>
+      <w:pPr>
+        <w:ind w:left="5040" w:hanging="360"/>
+      </w:pPr>
+    </w:lvl>
+    <w:lvl w:ilvl="7">
+      <w:start w:val="1"/>
+      <w:numFmt w:val="lowerLetter"/>
+      <w:lvlText w:val="%8."/>
+      <w:lvlJc w:val="left"/>
+      <w:pPr>
+        <w:ind w:left="5760" w:hanging="360"/>
+      </w:pPr>
+    </w:lvl>
+    <w:lvl w:ilvl="8">
+      <w:start w:val="1"/>
+      <w:numFmt w:val="lowerRoman"/>
+      <w:lvlText w:val="%9."/>
+      <w:lvlJc w:val="right"/>
+      <w:pPr>
+        <w:ind w:left="6480" w:hanging="180"/>
+      </w:pPr>
+    </w:lvl>
+  </w:abstractNum>
+  <w:abstractNum w:abstractNumId="9">
+    <w:nsid w:val="2E56521E"/>
+    <w:multiLevelType w:val="hybridMultilevel"/>
+    <w:tmpl w:val="1A4AE808"/>
+    <w:lvl w:ilvl="0" w:tplc="0409000F">
+      <w:start w:val="1"/>
+      <w:numFmt w:val="decimal"/>
+      <w:lvlText w:val="%1."/>
+      <w:lvlJc w:val="left"/>
+      <w:pPr>
+        <w:ind w:left="720" w:hanging="360"/>
+      </w:pPr>
+    </w:lvl>
+    <w:lvl w:ilvl="1" w:tplc="04090019">
+      <w:start w:val="1"/>
+      <w:numFmt w:val="lowerLetter"/>
+      <w:lvlText w:val="%2."/>
+      <w:lvlJc w:val="left"/>
+      <w:pPr>
+        <w:ind w:left="1440" w:hanging="360"/>
+      </w:pPr>
+    </w:lvl>
+    <w:lvl w:ilvl="2" w:tplc="0409001B" w:tentative="1">
+      <w:start w:val="1"/>
+      <w:numFmt w:val="lowerRoman"/>
+      <w:lvlText w:val="%3."/>
+      <w:lvlJc w:val="right"/>
+      <w:pPr>
+        <w:ind w:left="2160" w:hanging="180"/>
+      </w:pPr>
+    </w:lvl>
+    <w:lvl w:ilvl="3" w:tplc="0409000F" w:tentative="1">
+      <w:start w:val="1"/>
+      <w:numFmt w:val="decimal"/>
+      <w:lvlText w:val="%4."/>
+      <w:lvlJc w:val="left"/>
+      <w:pPr>
+        <w:ind w:left="2880" w:hanging="360"/>
+      </w:pPr>
+    </w:lvl>
+    <w:lvl w:ilvl="4" w:tplc="04090019" w:tentative="1">
+      <w:start w:val="1"/>
+      <w:numFmt w:val="lowerLetter"/>
+      <w:lvlText w:val="%5."/>
+      <w:lvlJc w:val="left"/>
+      <w:pPr>
+        <w:ind w:left="3600" w:hanging="360"/>
+      </w:pPr>
+    </w:lvl>
+    <w:lvl w:ilvl="5" w:tplc="0409001B" w:tentative="1">
+      <w:start w:val="1"/>
+      <w:numFmt w:val="lowerRoman"/>
+      <w:lvlText w:val="%6."/>
+      <w:lvlJc w:val="right"/>
+      <w:pPr>
+        <w:ind w:left="4320" w:hanging="180"/>
+      </w:pPr>
+    </w:lvl>
+    <w:lvl w:ilvl="6" w:tplc="0409000F" w:tentative="1">
+      <w:start w:val="1"/>
+      <w:numFmt w:val="decimal"/>
+      <w:lvlText w:val="%7."/>
+      <w:lvlJc w:val="left"/>
+      <w:pPr>
+        <w:ind w:left="5040" w:hanging="360"/>
+      </w:pPr>
+    </w:lvl>
+    <w:lvl w:ilvl="7" w:tplc="04090019" w:tentative="1">
+      <w:start w:val="1"/>
+      <w:numFmt w:val="lowerLetter"/>
+      <w:lvlText w:val="%8."/>
+      <w:lvlJc w:val="left"/>
+      <w:pPr>
+        <w:ind w:left="5760" w:hanging="360"/>
+      </w:pPr>
+    </w:lvl>
+    <w:lvl w:ilvl="8" w:tplc="0409001B" w:tentative="1">
+      <w:start w:val="1"/>
+      <w:numFmt w:val="lowerRoman"/>
+      <w:lvlText w:val="%9."/>
+      <w:lvlJc w:val="right"/>
+      <w:pPr>
+        <w:ind w:left="6480" w:hanging="180"/>
+      </w:pPr>
+    </w:lvl>
+  </w:abstractNum>
+  <w:abstractNum w:abstractNumId="10">
+    <w:nsid w:val="31D43FA7"/>
+    <w:multiLevelType w:val="hybridMultilevel"/>
+    <w:tmpl w:val="2DD84142"/>
+    <w:lvl w:ilvl="0" w:tplc="0409000F">
+      <w:start w:val="1"/>
+      <w:numFmt w:val="decimal"/>
+      <w:lvlText w:val="%1."/>
+      <w:lvlJc w:val="left"/>
+      <w:pPr>
+        <w:ind w:left="720" w:hanging="360"/>
+      </w:pPr>
+      <w:rPr>
+        <w:rFonts w:hint="default"/>
+      </w:rPr>
+    </w:lvl>
+    <w:lvl w:ilvl="1" w:tplc="04090019">
+      <w:start w:val="1"/>
+      <w:numFmt w:val="lowerLetter"/>
+      <w:lvlText w:val="%2."/>
+      <w:lvlJc w:val="left"/>
+      <w:pPr>
+        <w:ind w:left="1440" w:hanging="360"/>
+      </w:pPr>
+    </w:lvl>
+    <w:lvl w:ilvl="2" w:tplc="0409001B">
+      <w:start w:val="1"/>
+      <w:numFmt w:val="lowerRoman"/>
+      <w:lvlText w:val="%3."/>
+      <w:lvlJc w:val="right"/>
+      <w:pPr>
+        <w:ind w:left="2160" w:hanging="180"/>
+      </w:pPr>
+    </w:lvl>
+    <w:lvl w:ilvl="3" w:tplc="0409000F" w:tentative="1">
+      <w:start w:val="1"/>
+      <w:numFmt w:val="decimal"/>
+      <w:lvlText w:val="%4."/>
+      <w:lvlJc w:val="left"/>
+      <w:pPr>
+        <w:ind w:left="2880" w:hanging="360"/>
+      </w:pPr>
+    </w:lvl>
+    <w:lvl w:ilvl="4" w:tplc="04090019" w:tentative="1">
+      <w:start w:val="1"/>
+      <w:numFmt w:val="lowerLetter"/>
+      <w:lvlText w:val="%5."/>
+      <w:lvlJc w:val="left"/>
+      <w:pPr>
+        <w:ind w:left="3600" w:hanging="360"/>
+      </w:pPr>
+    </w:lvl>
+    <w:lvl w:ilvl="5" w:tplc="0409001B" w:tentative="1">
+      <w:start w:val="1"/>
+      <w:numFmt w:val="lowerRoman"/>
+      <w:lvlText w:val="%6."/>
+      <w:lvlJc w:val="right"/>
+      <w:pPr>
+        <w:ind w:left="4320" w:hanging="180"/>
+      </w:pPr>
+    </w:lvl>
+    <w:lvl w:ilvl="6" w:tplc="0409000F" w:tentative="1">
+      <w:start w:val="1"/>
+      <w:numFmt w:val="decimal"/>
+      <w:lvlText w:val="%7."/>
+      <w:lvlJc w:val="left"/>
+      <w:pPr>
+        <w:ind w:left="5040" w:hanging="360"/>
+      </w:pPr>
+    </w:lvl>
+    <w:lvl w:ilvl="7" w:tplc="04090019" w:tentative="1">
+      <w:start w:val="1"/>
+      <w:numFmt w:val="lowerLetter"/>
+      <w:lvlText w:val="%8."/>
+      <w:lvlJc w:val="left"/>
+      <w:pPr>
+        <w:ind w:left="5760" w:hanging="360"/>
+      </w:pPr>
+    </w:lvl>
+    <w:lvl w:ilvl="8" w:tplc="0409001B" w:tentative="1">
+      <w:start w:val="1"/>
+      <w:numFmt w:val="lowerRoman"/>
+      <w:lvlText w:val="%9."/>
+      <w:lvlJc w:val="right"/>
+      <w:pPr>
+        <w:ind w:left="6480" w:hanging="180"/>
+      </w:pPr>
+    </w:lvl>
+  </w:abstractNum>
+  <w:abstractNum w:abstractNumId="11">
     <w:nsid w:val="38F850FD"/>
     <w:multiLevelType w:val="hybridMultilevel"/>
     <w:tmpl w:val="2DD84142"/>
@@ -2759,7 +3553,7 @@
       </w:pPr>
     </w:lvl>
   </w:abstractNum>
-  <w:abstractNum w:abstractNumId="8">
+  <w:abstractNum w:abstractNumId="12">
     <w:nsid w:val="3998356A"/>
     <w:multiLevelType w:val="hybridMultilevel"/>
     <w:tmpl w:val="C4E05AD0"/>
@@ -2872,7 +3666,7 @@
       </w:rPr>
     </w:lvl>
   </w:abstractNum>
-  <w:abstractNum w:abstractNumId="9">
+  <w:abstractNum w:abstractNumId="13">
     <w:nsid w:val="46C65203"/>
     <w:multiLevelType w:val="hybridMultilevel"/>
     <w:tmpl w:val="18DCF288"/>
@@ -2961,7 +3755,7 @@
       </w:pPr>
     </w:lvl>
   </w:abstractNum>
-  <w:abstractNum w:abstractNumId="10">
+  <w:abstractNum w:abstractNumId="14">
     <w:nsid w:val="4D4F05DD"/>
     <w:multiLevelType w:val="hybridMultilevel"/>
     <w:tmpl w:val="3D72BA70"/>
@@ -3050,7 +3844,7 @@
       </w:pPr>
     </w:lvl>
   </w:abstractNum>
-  <w:abstractNum w:abstractNumId="11">
+  <w:abstractNum w:abstractNumId="15">
     <w:nsid w:val="4F0B21D0"/>
     <w:multiLevelType w:val="multilevel"/>
     <w:tmpl w:val="FED6F202"/>
@@ -3139,7 +3933,7 @@
       </w:pPr>
     </w:lvl>
   </w:abstractNum>
-  <w:abstractNum w:abstractNumId="12">
+  <w:abstractNum w:abstractNumId="16">
     <w:nsid w:val="56000BE1"/>
     <w:multiLevelType w:val="hybridMultilevel"/>
     <w:tmpl w:val="DC2E752A"/>
@@ -3225,7 +4019,7 @@
       </w:pPr>
     </w:lvl>
   </w:abstractNum>
-  <w:abstractNum w:abstractNumId="13">
+  <w:abstractNum w:abstractNumId="17">
     <w:nsid w:val="5FAD3816"/>
     <w:multiLevelType w:val="hybridMultilevel"/>
     <w:tmpl w:val="55C27F4A"/>
@@ -3314,7 +4108,7 @@
       </w:pPr>
     </w:lvl>
   </w:abstractNum>
-  <w:abstractNum w:abstractNumId="14">
+  <w:abstractNum w:abstractNumId="18">
     <w:nsid w:val="64A97078"/>
     <w:multiLevelType w:val="hybridMultilevel"/>
     <w:tmpl w:val="EEEEBF3C"/>
@@ -3403,7 +4197,7 @@
       </w:pPr>
     </w:lvl>
   </w:abstractNum>
-  <w:abstractNum w:abstractNumId="15">
+  <w:abstractNum w:abstractNumId="19">
     <w:nsid w:val="6851272A"/>
     <w:multiLevelType w:val="multilevel"/>
     <w:tmpl w:val="27322624"/>
@@ -3525,10 +4319,10 @@
       </w:rPr>
     </w:lvl>
   </w:abstractNum>
-  <w:abstractNum w:abstractNumId="16">
+  <w:abstractNum w:abstractNumId="20">
     <w:nsid w:val="6FDB748C"/>
     <w:multiLevelType w:val="hybridMultilevel"/>
-    <w:tmpl w:val="5AD64752"/>
+    <w:tmpl w:val="E3B2BE44"/>
     <w:lvl w:ilvl="0" w:tplc="88B2B572">
       <w:start w:val="3"/>
       <w:numFmt w:val="lowerLetter"/>
@@ -3614,56 +4408,300 @@
       </w:pPr>
     </w:lvl>
   </w:abstractNum>
+  <w:abstractNum w:abstractNumId="21">
+    <w:nsid w:val="775E29E2"/>
+    <w:multiLevelType w:val="hybridMultilevel"/>
+    <w:tmpl w:val="E07C9CD4"/>
+    <w:lvl w:ilvl="0" w:tplc="04090001">
+      <w:start w:val="1"/>
+      <w:numFmt w:val="bullet"/>
+      <w:lvlText w:val=""/>
+      <w:lvlJc w:val="left"/>
+      <w:pPr>
+        <w:ind w:left="1440" w:hanging="360"/>
+      </w:pPr>
+      <w:rPr>
+        <w:rFonts w:ascii="Symbol" w:hAnsi="Symbol" w:hint="default"/>
+      </w:rPr>
+    </w:lvl>
+    <w:lvl w:ilvl="1" w:tplc="04090003" w:tentative="1">
+      <w:start w:val="1"/>
+      <w:numFmt w:val="bullet"/>
+      <w:lvlText w:val="o"/>
+      <w:lvlJc w:val="left"/>
+      <w:pPr>
+        <w:ind w:left="2160" w:hanging="360"/>
+      </w:pPr>
+      <w:rPr>
+        <w:rFonts w:ascii="Courier New" w:hAnsi="Courier New" w:hint="default"/>
+      </w:rPr>
+    </w:lvl>
+    <w:lvl w:ilvl="2" w:tplc="04090005" w:tentative="1">
+      <w:start w:val="1"/>
+      <w:numFmt w:val="bullet"/>
+      <w:lvlText w:val=""/>
+      <w:lvlJc w:val="left"/>
+      <w:pPr>
+        <w:ind w:left="2880" w:hanging="360"/>
+      </w:pPr>
+      <w:rPr>
+        <w:rFonts w:ascii="Wingdings" w:hAnsi="Wingdings" w:hint="default"/>
+      </w:rPr>
+    </w:lvl>
+    <w:lvl w:ilvl="3" w:tplc="04090001" w:tentative="1">
+      <w:start w:val="1"/>
+      <w:numFmt w:val="bullet"/>
+      <w:lvlText w:val=""/>
+      <w:lvlJc w:val="left"/>
+      <w:pPr>
+        <w:ind w:left="3600" w:hanging="360"/>
+      </w:pPr>
+      <w:rPr>
+        <w:rFonts w:ascii="Symbol" w:hAnsi="Symbol" w:hint="default"/>
+      </w:rPr>
+    </w:lvl>
+    <w:lvl w:ilvl="4" w:tplc="04090003" w:tentative="1">
+      <w:start w:val="1"/>
+      <w:numFmt w:val="bullet"/>
+      <w:lvlText w:val="o"/>
+      <w:lvlJc w:val="left"/>
+      <w:pPr>
+        <w:ind w:left="4320" w:hanging="360"/>
+      </w:pPr>
+      <w:rPr>
+        <w:rFonts w:ascii="Courier New" w:hAnsi="Courier New" w:hint="default"/>
+      </w:rPr>
+    </w:lvl>
+    <w:lvl w:ilvl="5" w:tplc="04090005" w:tentative="1">
+      <w:start w:val="1"/>
+      <w:numFmt w:val="bullet"/>
+      <w:lvlText w:val=""/>
+      <w:lvlJc w:val="left"/>
+      <w:pPr>
+        <w:ind w:left="5040" w:hanging="360"/>
+      </w:pPr>
+      <w:rPr>
+        <w:rFonts w:ascii="Wingdings" w:hAnsi="Wingdings" w:hint="default"/>
+      </w:rPr>
+    </w:lvl>
+    <w:lvl w:ilvl="6" w:tplc="04090001" w:tentative="1">
+      <w:start w:val="1"/>
+      <w:numFmt w:val="bullet"/>
+      <w:lvlText w:val=""/>
+      <w:lvlJc w:val="left"/>
+      <w:pPr>
+        <w:ind w:left="5760" w:hanging="360"/>
+      </w:pPr>
+      <w:rPr>
+        <w:rFonts w:ascii="Symbol" w:hAnsi="Symbol" w:hint="default"/>
+      </w:rPr>
+    </w:lvl>
+    <w:lvl w:ilvl="7" w:tplc="04090003" w:tentative="1">
+      <w:start w:val="1"/>
+      <w:numFmt w:val="bullet"/>
+      <w:lvlText w:val="o"/>
+      <w:lvlJc w:val="left"/>
+      <w:pPr>
+        <w:ind w:left="6480" w:hanging="360"/>
+      </w:pPr>
+      <w:rPr>
+        <w:rFonts w:ascii="Courier New" w:hAnsi="Courier New" w:hint="default"/>
+      </w:rPr>
+    </w:lvl>
+    <w:lvl w:ilvl="8" w:tplc="04090005" w:tentative="1">
+      <w:start w:val="1"/>
+      <w:numFmt w:val="bullet"/>
+      <w:lvlText w:val=""/>
+      <w:lvlJc w:val="left"/>
+      <w:pPr>
+        <w:ind w:left="7200" w:hanging="360"/>
+      </w:pPr>
+      <w:rPr>
+        <w:rFonts w:ascii="Wingdings" w:hAnsi="Wingdings" w:hint="default"/>
+      </w:rPr>
+    </w:lvl>
+  </w:abstractNum>
+  <w:abstractNum w:abstractNumId="22">
+    <w:nsid w:val="7A392697"/>
+    <w:multiLevelType w:val="hybridMultilevel"/>
+    <w:tmpl w:val="3FCE17D2"/>
+    <w:lvl w:ilvl="0" w:tplc="04090001">
+      <w:start w:val="1"/>
+      <w:numFmt w:val="bullet"/>
+      <w:lvlText w:val=""/>
+      <w:lvlJc w:val="left"/>
+      <w:pPr>
+        <w:ind w:left="1440" w:hanging="360"/>
+      </w:pPr>
+      <w:rPr>
+        <w:rFonts w:ascii="Symbol" w:hAnsi="Symbol" w:hint="default"/>
+      </w:rPr>
+    </w:lvl>
+    <w:lvl w:ilvl="1" w:tplc="04090003" w:tentative="1">
+      <w:start w:val="1"/>
+      <w:numFmt w:val="bullet"/>
+      <w:lvlText w:val="o"/>
+      <w:lvlJc w:val="left"/>
+      <w:pPr>
+        <w:ind w:left="2160" w:hanging="360"/>
+      </w:pPr>
+      <w:rPr>
+        <w:rFonts w:ascii="Courier New" w:hAnsi="Courier New" w:hint="default"/>
+      </w:rPr>
+    </w:lvl>
+    <w:lvl w:ilvl="2" w:tplc="04090005" w:tentative="1">
+      <w:start w:val="1"/>
+      <w:numFmt w:val="bullet"/>
+      <w:lvlText w:val=""/>
+      <w:lvlJc w:val="left"/>
+      <w:pPr>
+        <w:ind w:left="2880" w:hanging="360"/>
+      </w:pPr>
+      <w:rPr>
+        <w:rFonts w:ascii="Wingdings" w:hAnsi="Wingdings" w:hint="default"/>
+      </w:rPr>
+    </w:lvl>
+    <w:lvl w:ilvl="3" w:tplc="04090001" w:tentative="1">
+      <w:start w:val="1"/>
+      <w:numFmt w:val="bullet"/>
+      <w:lvlText w:val=""/>
+      <w:lvlJc w:val="left"/>
+      <w:pPr>
+        <w:ind w:left="3600" w:hanging="360"/>
+      </w:pPr>
+      <w:rPr>
+        <w:rFonts w:ascii="Symbol" w:hAnsi="Symbol" w:hint="default"/>
+      </w:rPr>
+    </w:lvl>
+    <w:lvl w:ilvl="4" w:tplc="04090003" w:tentative="1">
+      <w:start w:val="1"/>
+      <w:numFmt w:val="bullet"/>
+      <w:lvlText w:val="o"/>
+      <w:lvlJc w:val="left"/>
+      <w:pPr>
+        <w:ind w:left="4320" w:hanging="360"/>
+      </w:pPr>
+      <w:rPr>
+        <w:rFonts w:ascii="Courier New" w:hAnsi="Courier New" w:hint="default"/>
+      </w:rPr>
+    </w:lvl>
+    <w:lvl w:ilvl="5" w:tplc="04090005" w:tentative="1">
+      <w:start w:val="1"/>
+      <w:numFmt w:val="bullet"/>
+      <w:lvlText w:val=""/>
+      <w:lvlJc w:val="left"/>
+      <w:pPr>
+        <w:ind w:left="5040" w:hanging="360"/>
+      </w:pPr>
+      <w:rPr>
+        <w:rFonts w:ascii="Wingdings" w:hAnsi="Wingdings" w:hint="default"/>
+      </w:rPr>
+    </w:lvl>
+    <w:lvl w:ilvl="6" w:tplc="04090001" w:tentative="1">
+      <w:start w:val="1"/>
+      <w:numFmt w:val="bullet"/>
+      <w:lvlText w:val=""/>
+      <w:lvlJc w:val="left"/>
+      <w:pPr>
+        <w:ind w:left="5760" w:hanging="360"/>
+      </w:pPr>
+      <w:rPr>
+        <w:rFonts w:ascii="Symbol" w:hAnsi="Symbol" w:hint="default"/>
+      </w:rPr>
+    </w:lvl>
+    <w:lvl w:ilvl="7" w:tplc="04090003" w:tentative="1">
+      <w:start w:val="1"/>
+      <w:numFmt w:val="bullet"/>
+      <w:lvlText w:val="o"/>
+      <w:lvlJc w:val="left"/>
+      <w:pPr>
+        <w:ind w:left="6480" w:hanging="360"/>
+      </w:pPr>
+      <w:rPr>
+        <w:rFonts w:ascii="Courier New" w:hAnsi="Courier New" w:hint="default"/>
+      </w:rPr>
+    </w:lvl>
+    <w:lvl w:ilvl="8" w:tplc="04090005" w:tentative="1">
+      <w:start w:val="1"/>
+      <w:numFmt w:val="bullet"/>
+      <w:lvlText w:val=""/>
+      <w:lvlJc w:val="left"/>
+      <w:pPr>
+        <w:ind w:left="7200" w:hanging="360"/>
+      </w:pPr>
+      <w:rPr>
+        <w:rFonts w:ascii="Wingdings" w:hAnsi="Wingdings" w:hint="default"/>
+      </w:rPr>
+    </w:lvl>
+  </w:abstractNum>
   <w:num w:numId="1">
+    <w:abstractNumId w:val="19"/>
+  </w:num>
+  <w:num w:numId="2">
     <w:abstractNumId w:val="15"/>
   </w:num>
-  <w:num w:numId="2">
+  <w:num w:numId="3">
+    <w:abstractNumId w:val="5"/>
+  </w:num>
+  <w:num w:numId="4">
+    <w:abstractNumId w:val="14"/>
+  </w:num>
+  <w:num w:numId="5">
+    <w:abstractNumId w:val="2"/>
+  </w:num>
+  <w:num w:numId="6">
     <w:abstractNumId w:val="11"/>
   </w:num>
-  <w:num w:numId="3">
-    <w:abstractNumId w:val="4"/>
+  <w:num w:numId="7">
+    <w:abstractNumId w:val="17"/>
   </w:num>
-  <w:num w:numId="4">
-    <w:abstractNumId w:val="10"/>
-  </w:num>
-  <w:num w:numId="5">
-    <w:abstractNumId w:val="1"/>
-  </w:num>
-  <w:num w:numId="6">
+  <w:num w:numId="8">
     <w:abstractNumId w:val="7"/>
   </w:num>
-  <w:num w:numId="7">
+  <w:num w:numId="9">
     <w:abstractNumId w:val="13"/>
   </w:num>
-  <w:num w:numId="8">
-    <w:abstractNumId w:val="6"/>
-  </w:num>
-  <w:num w:numId="9">
-    <w:abstractNumId w:val="9"/>
-  </w:num>
   <w:num w:numId="10">
-    <w:abstractNumId w:val="14"/>
+    <w:abstractNumId w:val="18"/>
   </w:num>
   <w:num w:numId="11">
-    <w:abstractNumId w:val="16"/>
+    <w:abstractNumId w:val="20"/>
   </w:num>
   <w:num w:numId="12">
     <w:abstractNumId w:val="0"/>
   </w:num>
   <w:num w:numId="13">
-    <w:abstractNumId w:val="2"/>
+    <w:abstractNumId w:val="3"/>
   </w:num>
   <w:num w:numId="14">
-    <w:abstractNumId w:val="3"/>
+    <w:abstractNumId w:val="4"/>
   </w:num>
   <w:num w:numId="15">
+    <w:abstractNumId w:val="12"/>
+  </w:num>
+  <w:num w:numId="16">
+    <w:abstractNumId w:val="6"/>
+  </w:num>
+  <w:num w:numId="17">
+    <w:abstractNumId w:val="16"/>
+  </w:num>
+  <w:num w:numId="18">
+    <w:abstractNumId w:val="1"/>
+  </w:num>
+  <w:num w:numId="19">
+    <w:abstractNumId w:val="22"/>
+  </w:num>
+  <w:num w:numId="20">
+    <w:abstractNumId w:val="21"/>
+  </w:num>
+  <w:num w:numId="21">
+    <w:abstractNumId w:val="10"/>
+  </w:num>
+  <w:num w:numId="22">
     <w:abstractNumId w:val="8"/>
   </w:num>
-  <w:num w:numId="16">
-    <w:abstractNumId w:val="5"/>
-  </w:num>
-  <w:num w:numId="17">
-    <w:abstractNumId w:val="12"/>
+  <w:num w:numId="23">
+    <w:abstractNumId w:val="9"/>
   </w:num>
 </w:numbering>
 </file>

</xml_diff>